<commit_message>
bugFixes and documentation completed
</commit_message>
<xml_diff>
--- a/Docu/Documentazione.docx
+++ b/Docu/Documentazione.docx
@@ -4,7 +4,7 @@
   <w:body>
     <w:p>
       <w:pPr>
-        <w:spacing w:line="240" w:lineRule="auto"/>
+        <w:spacing w:line="276" w:lineRule="auto"/>
         <w:jc w:val="center"/>
         <w:rPr>
           <w:b/>
@@ -45,7 +45,7 @@
     </w:p>
     <w:p>
       <w:pPr>
-        <w:spacing w:line="240" w:lineRule="auto"/>
+        <w:spacing w:line="276" w:lineRule="auto"/>
         <w:jc w:val="center"/>
         <w:rPr>
           <w:b/>
@@ -105,7 +105,7 @@
     </w:p>
     <w:p>
       <w:pPr>
-        <w:spacing w:line="240" w:lineRule="auto"/>
+        <w:spacing w:line="276" w:lineRule="auto"/>
         <w:rPr>
           <w:b/>
           <w:bCs/>
@@ -127,7 +127,8 @@
     </w:p>
     <w:p>
       <w:pPr>
-        <w:spacing w:line="240" w:lineRule="auto"/>
+        <w:spacing w:line="276" w:lineRule="auto"/>
+        <w:jc w:val="both"/>
         <w:rPr>
           <w:sz w:val="24"/>
           <w:szCs w:val="24"/>
@@ -192,32 +193,7 @@
     </w:p>
     <w:p>
       <w:pPr>
-        <w:spacing w:line="240" w:lineRule="auto"/>
-        <w:rPr>
-          <w:sz w:val="24"/>
-          <w:szCs w:val="24"/>
-        </w:rPr>
-      </w:pPr>
-    </w:p>
-    <w:p>
-      <w:pPr>
-        <w:spacing w:line="240" w:lineRule="auto"/>
-        <w:rPr>
-          <w:sz w:val="24"/>
-          <w:szCs w:val="24"/>
-        </w:rPr>
-      </w:pPr>
-      <w:r>
-        <w:rPr>
-          <w:sz w:val="24"/>
-          <w:szCs w:val="24"/>
-        </w:rPr>
-        <w:t>CashFlowApp è un'applicazione versatile per la gestione delle finanze personali che fornisce un ampio spettro di funzionalità, rendendo il controllo delle spese e delle entrate un'attività semplice e accessibile. Con il supporto per grafici statistici, esportazione dei dati e altre utili caratteristiche, CashFlowApp è un partner affidabile per la gestione finanziaria quotidiana.</w:t>
-      </w:r>
-    </w:p>
-    <w:p>
-      <w:pPr>
-        <w:spacing w:line="240" w:lineRule="auto"/>
+        <w:spacing w:line="276" w:lineRule="auto"/>
         <w:rPr>
           <w:sz w:val="28"/>
           <w:szCs w:val="28"/>
@@ -226,7 +202,7 @@
     </w:p>
     <w:p>
       <w:pPr>
-        <w:spacing w:line="240" w:lineRule="auto"/>
+        <w:spacing w:line="276" w:lineRule="auto"/>
         <w:rPr>
           <w:b/>
           <w:bCs/>
@@ -248,7 +224,7 @@
     </w:p>
     <w:p>
       <w:pPr>
-        <w:spacing w:line="240" w:lineRule="auto"/>
+        <w:spacing w:line="276" w:lineRule="auto"/>
         <w:rPr>
           <w:b/>
           <w:bCs/>
@@ -277,7 +253,7 @@
     </w:p>
     <w:p>
       <w:pPr>
-        <w:spacing w:line="240" w:lineRule="auto"/>
+        <w:spacing w:line="276" w:lineRule="auto"/>
         <w:rPr>
           <w:sz w:val="24"/>
           <w:szCs w:val="24"/>
@@ -298,7 +274,7 @@
           <w:ilvl w:val="0"/>
           <w:numId w:val="7"/>
         </w:numPr>
-        <w:spacing w:line="240" w:lineRule="auto"/>
+        <w:spacing w:line="276" w:lineRule="auto"/>
         <w:rPr>
           <w:sz w:val="24"/>
           <w:szCs w:val="24"/>
@@ -319,7 +295,7 @@
           <w:ilvl w:val="1"/>
           <w:numId w:val="7"/>
         </w:numPr>
-        <w:spacing w:line="240" w:lineRule="auto"/>
+        <w:spacing w:line="276" w:lineRule="auto"/>
         <w:rPr>
           <w:sz w:val="24"/>
           <w:szCs w:val="24"/>
@@ -342,7 +318,7 @@
           <w:ilvl w:val="1"/>
           <w:numId w:val="7"/>
         </w:numPr>
-        <w:spacing w:line="240" w:lineRule="auto"/>
+        <w:spacing w:line="276" w:lineRule="auto"/>
         <w:rPr>
           <w:sz w:val="24"/>
           <w:szCs w:val="24"/>
@@ -365,7 +341,7 @@
           <w:ilvl w:val="0"/>
           <w:numId w:val="7"/>
         </w:numPr>
-        <w:spacing w:line="240" w:lineRule="auto"/>
+        <w:spacing w:line="276" w:lineRule="auto"/>
         <w:rPr>
           <w:sz w:val="24"/>
           <w:szCs w:val="24"/>
@@ -386,7 +362,7 @@
           <w:ilvl w:val="0"/>
           <w:numId w:val="7"/>
         </w:numPr>
-        <w:spacing w:line="240" w:lineRule="auto"/>
+        <w:spacing w:line="276" w:lineRule="auto"/>
         <w:rPr>
           <w:sz w:val="24"/>
           <w:szCs w:val="24"/>
@@ -407,7 +383,7 @@
           <w:ilvl w:val="0"/>
           <w:numId w:val="7"/>
         </w:numPr>
-        <w:spacing w:line="240" w:lineRule="auto"/>
+        <w:spacing w:line="276" w:lineRule="auto"/>
         <w:rPr>
           <w:sz w:val="24"/>
           <w:szCs w:val="24"/>
@@ -428,7 +404,7 @@
           <w:ilvl w:val="0"/>
           <w:numId w:val="7"/>
         </w:numPr>
-        <w:spacing w:line="240" w:lineRule="auto"/>
+        <w:spacing w:line="276" w:lineRule="auto"/>
         <w:rPr>
           <w:sz w:val="24"/>
           <w:szCs w:val="24"/>
@@ -445,16 +421,16 @@
     <w:p>
       <w:pPr>
         <w:pStyle w:val="Paragrafoelenco"/>
-        <w:spacing w:line="240" w:lineRule="auto"/>
-        <w:rPr>
-          <w:sz w:val="24"/>
-          <w:szCs w:val="24"/>
-        </w:rPr>
-      </w:pPr>
-    </w:p>
-    <w:p>
-      <w:pPr>
-        <w:spacing w:line="240" w:lineRule="auto"/>
+        <w:spacing w:line="276" w:lineRule="auto"/>
+        <w:rPr>
+          <w:sz w:val="24"/>
+          <w:szCs w:val="24"/>
+        </w:rPr>
+      </w:pPr>
+    </w:p>
+    <w:p>
+      <w:pPr>
+        <w:spacing w:line="276" w:lineRule="auto"/>
         <w:rPr>
           <w:b/>
           <w:bCs/>
@@ -474,7 +450,7 @@
     </w:p>
     <w:p>
       <w:pPr>
-        <w:spacing w:line="240" w:lineRule="auto"/>
+        <w:spacing w:line="276" w:lineRule="auto"/>
         <w:rPr>
           <w:sz w:val="24"/>
           <w:szCs w:val="24"/>
@@ -495,7 +471,7 @@
           <w:ilvl w:val="0"/>
           <w:numId w:val="5"/>
         </w:numPr>
-        <w:spacing w:line="240" w:lineRule="auto"/>
+        <w:spacing w:line="276" w:lineRule="auto"/>
         <w:rPr>
           <w:sz w:val="24"/>
           <w:szCs w:val="24"/>
@@ -516,7 +492,7 @@
           <w:ilvl w:val="0"/>
           <w:numId w:val="5"/>
         </w:numPr>
-        <w:spacing w:line="240" w:lineRule="auto"/>
+        <w:spacing w:line="276" w:lineRule="auto"/>
         <w:rPr>
           <w:sz w:val="24"/>
           <w:szCs w:val="24"/>
@@ -537,7 +513,7 @@
           <w:ilvl w:val="0"/>
           <w:numId w:val="5"/>
         </w:numPr>
-        <w:spacing w:line="240" w:lineRule="auto"/>
+        <w:spacing w:line="276" w:lineRule="auto"/>
         <w:rPr>
           <w:sz w:val="24"/>
           <w:szCs w:val="24"/>
@@ -558,7 +534,7 @@
           <w:ilvl w:val="0"/>
           <w:numId w:val="5"/>
         </w:numPr>
-        <w:spacing w:line="240" w:lineRule="auto"/>
+        <w:spacing w:line="276" w:lineRule="auto"/>
         <w:rPr>
           <w:sz w:val="24"/>
           <w:szCs w:val="24"/>
@@ -580,7 +556,7 @@
           <w:ilvl w:val="0"/>
           <w:numId w:val="5"/>
         </w:numPr>
-        <w:spacing w:line="240" w:lineRule="auto"/>
+        <w:spacing w:line="276" w:lineRule="auto"/>
         <w:rPr>
           <w:sz w:val="24"/>
           <w:szCs w:val="24"/>
@@ -597,16 +573,16 @@
     <w:p>
       <w:pPr>
         <w:pStyle w:val="Paragrafoelenco"/>
-        <w:spacing w:line="240" w:lineRule="auto"/>
-        <w:rPr>
-          <w:sz w:val="24"/>
-          <w:szCs w:val="24"/>
-        </w:rPr>
-      </w:pPr>
-    </w:p>
-    <w:p>
-      <w:pPr>
-        <w:spacing w:line="240" w:lineRule="auto"/>
+        <w:spacing w:line="276" w:lineRule="auto"/>
+        <w:rPr>
+          <w:sz w:val="24"/>
+          <w:szCs w:val="24"/>
+        </w:rPr>
+      </w:pPr>
+    </w:p>
+    <w:p>
+      <w:pPr>
+        <w:spacing w:line="276" w:lineRule="auto"/>
         <w:rPr>
           <w:b/>
           <w:bCs/>
@@ -626,7 +602,7 @@
     </w:p>
     <w:p>
       <w:pPr>
-        <w:spacing w:line="240" w:lineRule="auto"/>
+        <w:spacing w:line="276" w:lineRule="auto"/>
         <w:rPr>
           <w:sz w:val="24"/>
           <w:szCs w:val="24"/>
@@ -642,7 +618,7 @@
     </w:p>
     <w:p>
       <w:pPr>
-        <w:spacing w:line="240" w:lineRule="auto"/>
+        <w:spacing w:line="276" w:lineRule="auto"/>
         <w:ind w:left="708"/>
         <w:rPr>
           <w:sz w:val="24"/>
@@ -678,10 +654,17 @@
         </w:rPr>
         <w:t>Registra le tue transazioni finanziarie, inclusi dettagli come l'importo, la categoria, l'account di destinazione e la data.</w:t>
       </w:r>
-    </w:p>
-    <w:p>
-      <w:pPr>
-        <w:spacing w:line="240" w:lineRule="auto"/>
+      <w:r>
+        <w:rPr>
+          <w:sz w:val="24"/>
+          <w:szCs w:val="24"/>
+        </w:rPr>
+        <w:t xml:space="preserve"> (NewTransactionFragment.java)</w:t>
+      </w:r>
+    </w:p>
+    <w:p>
+      <w:pPr>
+        <w:spacing w:line="276" w:lineRule="auto"/>
         <w:ind w:left="708"/>
         <w:rPr>
           <w:sz w:val="24"/>
@@ -724,10 +707,38 @@
         </w:rPr>
         <w:t>Crea account personalizzati per organizzare le tue transazioni.</w:t>
       </w:r>
-    </w:p>
-    <w:p>
-      <w:pPr>
-        <w:spacing w:line="240" w:lineRule="auto"/>
+      <w:r>
+        <w:rPr>
+          <w:sz w:val="24"/>
+          <w:szCs w:val="24"/>
+        </w:rPr>
+        <w:t xml:space="preserve"> </w:t>
+      </w:r>
+      <w:r>
+        <w:rPr>
+          <w:sz w:val="24"/>
+          <w:szCs w:val="24"/>
+        </w:rPr>
+        <w:t>(New</w:t>
+      </w:r>
+      <w:r>
+        <w:rPr>
+          <w:sz w:val="24"/>
+          <w:szCs w:val="24"/>
+        </w:rPr>
+        <w:t>Account</w:t>
+      </w:r>
+      <w:r>
+        <w:rPr>
+          <w:sz w:val="24"/>
+          <w:szCs w:val="24"/>
+        </w:rPr>
+        <w:t>Fragment.java)</w:t>
+      </w:r>
+    </w:p>
+    <w:p>
+      <w:pPr>
+        <w:spacing w:line="276" w:lineRule="auto"/>
         <w:ind w:left="708"/>
         <w:rPr>
           <w:sz w:val="24"/>
@@ -770,10 +781,38 @@
         </w:rPr>
         <w:t>Le transazioni sono categorizzate in base a categorie predefinite come "FoodAndDrinks", "Shopping", "House", "Transport", ecc.</w:t>
       </w:r>
-    </w:p>
-    <w:p>
-      <w:pPr>
-        <w:spacing w:line="240" w:lineRule="auto"/>
+      <w:r>
+        <w:rPr>
+          <w:sz w:val="24"/>
+          <w:szCs w:val="24"/>
+        </w:rPr>
+        <w:t xml:space="preserve"> </w:t>
+      </w:r>
+      <w:r>
+        <w:rPr>
+          <w:sz w:val="24"/>
+          <w:szCs w:val="24"/>
+        </w:rPr>
+        <w:t>(</w:t>
+      </w:r>
+      <w:r>
+        <w:rPr>
+          <w:sz w:val="24"/>
+          <w:szCs w:val="24"/>
+        </w:rPr>
+        <w:t>CategoriesEnum</w:t>
+      </w:r>
+      <w:r>
+        <w:rPr>
+          <w:sz w:val="24"/>
+          <w:szCs w:val="24"/>
+        </w:rPr>
+        <w:t>.java)</w:t>
+      </w:r>
+    </w:p>
+    <w:p>
+      <w:pPr>
+        <w:spacing w:line="276" w:lineRule="auto"/>
         <w:ind w:left="708"/>
         <w:rPr>
           <w:sz w:val="24"/>
@@ -816,10 +855,17 @@
         </w:rPr>
         <w:t>Visualizza grafici statistici temporali sulle spese ed entrate con la possibilità di selezionare le date di inizio e fine desiderate.</w:t>
       </w:r>
-    </w:p>
-    <w:p>
-      <w:pPr>
-        <w:spacing w:line="240" w:lineRule="auto"/>
+      <w:r>
+        <w:rPr>
+          <w:sz w:val="24"/>
+          <w:szCs w:val="24"/>
+        </w:rPr>
+        <w:t xml:space="preserve"> (StatisticsFragment.java)</w:t>
+      </w:r>
+    </w:p>
+    <w:p>
+      <w:pPr>
+        <w:spacing w:line="276" w:lineRule="auto"/>
         <w:ind w:left="708"/>
         <w:rPr>
           <w:sz w:val="24"/>
@@ -862,10 +908,17 @@
         </w:rPr>
         <w:t>Genera grafici a torta e a barre per visualizzare la distribuzione delle spese ed entrate in base alle categorie.</w:t>
       </w:r>
-    </w:p>
-    <w:p>
-      <w:pPr>
-        <w:spacing w:line="240" w:lineRule="auto"/>
+      <w:r>
+        <w:rPr>
+          <w:sz w:val="24"/>
+          <w:szCs w:val="24"/>
+        </w:rPr>
+        <w:t xml:space="preserve"> (Income_expense.java)</w:t>
+      </w:r>
+    </w:p>
+    <w:p>
+      <w:pPr>
+        <w:spacing w:line="276" w:lineRule="auto"/>
         <w:ind w:left="708"/>
         <w:rPr>
           <w:sz w:val="24"/>
@@ -908,10 +961,24 @@
         </w:rPr>
         <w:t>Esporta i dati delle transazioni in un file CSV che può essere salvato o condiviso con altri.</w:t>
       </w:r>
-    </w:p>
-    <w:p>
-      <w:pPr>
-        <w:spacing w:line="240" w:lineRule="auto"/>
+      <w:r>
+        <w:rPr>
+          <w:sz w:val="24"/>
+          <w:szCs w:val="24"/>
+        </w:rPr>
+        <w:t xml:space="preserve"> </w:t>
+      </w:r>
+      <w:r>
+        <w:rPr>
+          <w:sz w:val="24"/>
+          <w:szCs w:val="24"/>
+        </w:rPr>
+        <w:t>(StatisticsFragment.java)</w:t>
+      </w:r>
+    </w:p>
+    <w:p>
+      <w:pPr>
+        <w:spacing w:line="276" w:lineRule="auto"/>
         <w:ind w:left="708"/>
         <w:rPr>
           <w:sz w:val="24"/>
@@ -954,10 +1021,17 @@
         </w:rPr>
         <w:t>Visualizza la posizione delle transazioni su Google Maps, utilizzando i dati di localizzazione delle città in cui sono state registrate.</w:t>
       </w:r>
-    </w:p>
-    <w:p>
-      <w:pPr>
-        <w:spacing w:line="240" w:lineRule="auto"/>
+      <w:r>
+        <w:rPr>
+          <w:sz w:val="24"/>
+          <w:szCs w:val="24"/>
+        </w:rPr>
+        <w:t xml:space="preserve"> (MapFragment.java)</w:t>
+      </w:r>
+    </w:p>
+    <w:p>
+      <w:pPr>
+        <w:spacing w:line="276" w:lineRule="auto"/>
         <w:ind w:left="708"/>
         <w:rPr>
           <w:sz w:val="24"/>
@@ -1000,10 +1074,33 @@
         </w:rPr>
         <w:t>Visualizza i dettagli delle transazioni e apporta eventuali modifiche quando necessario.</w:t>
       </w:r>
-    </w:p>
-    <w:p>
-      <w:pPr>
-        <w:spacing w:line="240" w:lineRule="auto"/>
+      <w:r>
+        <w:rPr>
+          <w:sz w:val="24"/>
+          <w:szCs w:val="24"/>
+        </w:rPr>
+        <w:t xml:space="preserve"> (AccountDetailFragment.java - </w:t>
+      </w:r>
+      <w:proofErr w:type="spellStart"/>
+      <w:r>
+        <w:rPr>
+          <w:sz w:val="24"/>
+          <w:szCs w:val="24"/>
+        </w:rPr>
+        <w:t>TransactionListAdapter</w:t>
+      </w:r>
+      <w:proofErr w:type="spellEnd"/>
+      <w:r>
+        <w:rPr>
+          <w:sz w:val="24"/>
+          <w:szCs w:val="24"/>
+        </w:rPr>
+        <w:t>)</w:t>
+      </w:r>
+    </w:p>
+    <w:p>
+      <w:pPr>
+        <w:spacing w:line="276" w:lineRule="auto"/>
         <w:ind w:left="708"/>
         <w:rPr>
           <w:sz w:val="24"/>
@@ -1047,10 +1144,38 @@
         </w:rPr>
         <w:t>ambia il nome dell'account o elimina gli account che non ti servono più.</w:t>
       </w:r>
-    </w:p>
-    <w:p>
-      <w:pPr>
-        <w:spacing w:line="240" w:lineRule="auto"/>
+      <w:r>
+        <w:rPr>
+          <w:sz w:val="24"/>
+          <w:szCs w:val="24"/>
+        </w:rPr>
+        <w:t xml:space="preserve"> </w:t>
+      </w:r>
+      <w:r>
+        <w:rPr>
+          <w:sz w:val="24"/>
+          <w:szCs w:val="24"/>
+        </w:rPr>
+        <w:t>(</w:t>
+      </w:r>
+      <w:r>
+        <w:rPr>
+          <w:sz w:val="24"/>
+          <w:szCs w:val="24"/>
+        </w:rPr>
+        <w:t>Edit</w:t>
+      </w:r>
+      <w:r>
+        <w:rPr>
+          <w:sz w:val="24"/>
+          <w:szCs w:val="24"/>
+        </w:rPr>
+        <w:t>TransactionFragment.java)</w:t>
+      </w:r>
+    </w:p>
+    <w:p>
+      <w:pPr>
+        <w:spacing w:line="276" w:lineRule="auto"/>
         <w:ind w:left="708"/>
         <w:rPr>
           <w:sz w:val="24"/>
@@ -1093,10 +1218,38 @@
         </w:rPr>
         <w:t>Carica una foto di uno scontrino e utilizza il riconoscimento ottico dei caratteri (OCR) di Google per estrarre il testo e aggiungere i dettagli della transazione.</w:t>
       </w:r>
-    </w:p>
-    <w:p>
-      <w:pPr>
-        <w:spacing w:line="240" w:lineRule="auto"/>
+      <w:r>
+        <w:rPr>
+          <w:sz w:val="24"/>
+          <w:szCs w:val="24"/>
+        </w:rPr>
+        <w:t xml:space="preserve"> </w:t>
+      </w:r>
+      <w:r>
+        <w:rPr>
+          <w:sz w:val="24"/>
+          <w:szCs w:val="24"/>
+        </w:rPr>
+        <w:t>(</w:t>
+      </w:r>
+      <w:r>
+        <w:rPr>
+          <w:sz w:val="24"/>
+          <w:szCs w:val="24"/>
+        </w:rPr>
+        <w:t>OCRManager</w:t>
+      </w:r>
+      <w:r>
+        <w:rPr>
+          <w:sz w:val="24"/>
+          <w:szCs w:val="24"/>
+        </w:rPr>
+        <w:t>.java)</w:t>
+      </w:r>
+    </w:p>
+    <w:p>
+      <w:pPr>
+        <w:spacing w:line="276" w:lineRule="auto"/>
         <w:ind w:left="708"/>
         <w:rPr>
           <w:sz w:val="24"/>
@@ -1106,7 +1259,7 @@
     </w:p>
     <w:p>
       <w:pPr>
-        <w:spacing w:line="240" w:lineRule="auto"/>
+        <w:spacing w:line="276" w:lineRule="auto"/>
         <w:rPr>
           <w:b/>
           <w:bCs/>
@@ -1123,12 +1276,14 @@
           <w:szCs w:val="28"/>
           <w:u w:val="single"/>
         </w:rPr>
+        <w:lastRenderedPageBreak/>
         <w:t>Struttura del progetto</w:t>
       </w:r>
     </w:p>
     <w:p>
       <w:pPr>
-        <w:spacing w:line="240" w:lineRule="auto"/>
+        <w:spacing w:line="276" w:lineRule="auto"/>
+        <w:jc w:val="both"/>
         <w:rPr>
           <w:sz w:val="24"/>
           <w:szCs w:val="24"/>
@@ -1149,7 +1304,8 @@
           <w:ilvl w:val="0"/>
           <w:numId w:val="8"/>
         </w:numPr>
-        <w:spacing w:line="240" w:lineRule="auto"/>
+        <w:spacing w:line="276" w:lineRule="auto"/>
+        <w:jc w:val="both"/>
         <w:rPr>
           <w:sz w:val="24"/>
           <w:szCs w:val="24"/>
@@ -1202,7 +1358,8 @@
           <w:ilvl w:val="0"/>
           <w:numId w:val="8"/>
         </w:numPr>
-        <w:spacing w:line="240" w:lineRule="auto"/>
+        <w:spacing w:line="276" w:lineRule="auto"/>
+        <w:jc w:val="both"/>
         <w:rPr>
           <w:sz w:val="24"/>
           <w:szCs w:val="24"/>
@@ -1232,18 +1389,18 @@
           <w:ilvl w:val="0"/>
           <w:numId w:val="8"/>
         </w:numPr>
-        <w:spacing w:line="240" w:lineRule="auto"/>
-        <w:rPr>
-          <w:sz w:val="24"/>
-          <w:szCs w:val="24"/>
-        </w:rPr>
-      </w:pPr>
-      <w:r>
-        <w:rPr>
-          <w:sz w:val="24"/>
-          <w:szCs w:val="24"/>
-        </w:rPr>
-        <w:lastRenderedPageBreak/>
+        <w:spacing w:line="276" w:lineRule="auto"/>
+        <w:jc w:val="both"/>
+        <w:rPr>
+          <w:sz w:val="24"/>
+          <w:szCs w:val="24"/>
+        </w:rPr>
+      </w:pPr>
+      <w:r>
+        <w:rPr>
+          <w:sz w:val="24"/>
+          <w:szCs w:val="24"/>
+        </w:rPr>
         <w:t>Classi di dati come Account, Transazioni, Città e Categorie per gestire le informazioni finanziarie in modo organizzato.</w:t>
       </w:r>
     </w:p>
@@ -1254,7 +1411,8 @@
           <w:ilvl w:val="0"/>
           <w:numId w:val="8"/>
         </w:numPr>
-        <w:spacing w:line="240" w:lineRule="auto"/>
+        <w:spacing w:line="276" w:lineRule="auto"/>
+        <w:jc w:val="both"/>
         <w:rPr>
           <w:sz w:val="24"/>
           <w:szCs w:val="24"/>
@@ -1307,7 +1465,8 @@
           <w:ilvl w:val="0"/>
           <w:numId w:val="8"/>
         </w:numPr>
-        <w:spacing w:line="240" w:lineRule="auto"/>
+        <w:spacing w:line="276" w:lineRule="auto"/>
+        <w:jc w:val="both"/>
         <w:rPr>
           <w:sz w:val="24"/>
           <w:szCs w:val="24"/>
@@ -1323,7 +1482,71 @@
     </w:p>
     <w:p>
       <w:pPr>
-        <w:spacing w:line="240" w:lineRule="auto"/>
+        <w:pStyle w:val="Paragrafoelenco"/>
+        <w:numPr>
+          <w:ilvl w:val="0"/>
+          <w:numId w:val="8"/>
+        </w:numPr>
+        <w:spacing w:line="276" w:lineRule="auto"/>
+        <w:jc w:val="both"/>
+        <w:rPr>
+          <w:sz w:val="24"/>
+          <w:szCs w:val="24"/>
+        </w:rPr>
+      </w:pPr>
+      <w:r>
+        <w:rPr>
+          <w:sz w:val="24"/>
+          <w:szCs w:val="24"/>
+        </w:rPr>
+        <w:t xml:space="preserve">All’interno </w:t>
+      </w:r>
+      <w:proofErr w:type="gramStart"/>
+      <w:r>
+        <w:rPr>
+          <w:sz w:val="24"/>
+          <w:szCs w:val="24"/>
+        </w:rPr>
+        <w:t xml:space="preserve">di </w:t>
+      </w:r>
+      <w:r>
+        <w:rPr>
+          <w:i/>
+          <w:iCs/>
+          <w:sz w:val="24"/>
+          <w:szCs w:val="24"/>
+        </w:rPr>
+        <w:t>.</w:t>
+      </w:r>
+      <w:proofErr w:type="gramEnd"/>
+      <w:r>
+        <w:rPr>
+          <w:i/>
+          <w:iCs/>
+          <w:sz w:val="24"/>
+          <w:szCs w:val="24"/>
+        </w:rPr>
+        <w:t>/res/layout</w:t>
+      </w:r>
+      <w:r>
+        <w:rPr>
+          <w:sz w:val="24"/>
+          <w:szCs w:val="24"/>
+        </w:rPr>
+        <w:t xml:space="preserve"> ci sono tutti i file xml che strutturano l’interfaccia grafica dell’applicazione.</w:t>
+      </w:r>
+      <w:r>
+        <w:rPr>
+          <w:sz w:val="24"/>
+          <w:szCs w:val="24"/>
+        </w:rPr>
+        <w:tab/>
+      </w:r>
+    </w:p>
+    <w:p>
+      <w:pPr>
+        <w:spacing w:line="276" w:lineRule="auto"/>
+        <w:jc w:val="both"/>
         <w:rPr>
           <w:sz w:val="24"/>
           <w:szCs w:val="24"/>
@@ -1339,7 +1562,279 @@
     </w:p>
     <w:p>
       <w:pPr>
-        <w:spacing w:line="240" w:lineRule="auto"/>
+        <w:spacing w:line="276" w:lineRule="auto"/>
+        <w:jc w:val="both"/>
+        <w:rPr>
+          <w:sz w:val="24"/>
+          <w:szCs w:val="24"/>
+        </w:rPr>
+      </w:pPr>
+      <w:r>
+        <w:rPr>
+          <w:sz w:val="24"/>
+          <w:szCs w:val="24"/>
+        </w:rPr>
+        <w:t>Quando scarichiamo l’applicazione sul nostro cellulare l’applicazione crea un file json dove salverà tutte le informazioni degli accounts. Se all’inizio da un errore di lettura e/o scrittura del file JSON si deve modificare il codice in MainActivity.java alla riga 34.</w:t>
+      </w:r>
+    </w:p>
+    <w:p>
+      <w:pPr>
+        <w:spacing w:line="276" w:lineRule="auto"/>
+        <w:jc w:val="both"/>
+        <w:rPr>
+          <w:rFonts w:ascii="Courier New" w:eastAsia="Times New Roman" w:hAnsi="Courier New" w:cs="Courier New"/>
+          <w:color w:val="808080"/>
+          <w:kern w:val="0"/>
+          <w:sz w:val="20"/>
+          <w:szCs w:val="20"/>
+          <w:lang w:val="en-US" w:eastAsia="it-IT"/>
+          <w14:ligatures w14:val="none"/>
+        </w:rPr>
+      </w:pPr>
+      <w:r>
+        <w:rPr>
+          <w:rFonts w:ascii="Courier New" w:eastAsia="Times New Roman" w:hAnsi="Courier New" w:cs="Courier New"/>
+          <w:color w:val="808080"/>
+          <w:kern w:val="0"/>
+          <w:sz w:val="20"/>
+          <w:szCs w:val="20"/>
+          <w:lang w:eastAsia="it-IT"/>
+          <w14:ligatures w14:val="none"/>
+        </w:rPr>
+        <w:t xml:space="preserve"> </w:t>
+      </w:r>
+      <w:r>
+        <w:rPr>
+          <w:rFonts w:ascii="Courier New" w:eastAsia="Times New Roman" w:hAnsi="Courier New" w:cs="Courier New"/>
+          <w:color w:val="808080"/>
+          <w:kern w:val="0"/>
+          <w:sz w:val="20"/>
+          <w:szCs w:val="20"/>
+          <w:lang w:val="en-US" w:eastAsia="it-IT"/>
+          <w14:ligatures w14:val="none"/>
+        </w:rPr>
+        <w:t>33</w:t>
+      </w:r>
+      <w:r>
+        <w:rPr>
+          <w:rFonts w:ascii="Courier New" w:eastAsia="Times New Roman" w:hAnsi="Courier New" w:cs="Courier New"/>
+          <w:color w:val="808080"/>
+          <w:kern w:val="0"/>
+          <w:sz w:val="20"/>
+          <w:szCs w:val="20"/>
+          <w:lang w:val="en-US" w:eastAsia="it-IT"/>
+          <w14:ligatures w14:val="none"/>
+        </w:rPr>
+        <w:t xml:space="preserve">       //</w:t>
+      </w:r>
+      <w:r>
+        <w:rPr>
+          <w:rFonts w:ascii="Courier New" w:eastAsia="Times New Roman" w:hAnsi="Courier New" w:cs="Courier New"/>
+          <w:color w:val="808080"/>
+          <w:kern w:val="0"/>
+          <w:sz w:val="20"/>
+          <w:szCs w:val="20"/>
+          <w:lang w:val="en-US" w:eastAsia="it-IT"/>
+          <w14:ligatures w14:val="none"/>
+        </w:rPr>
+        <w:t xml:space="preserve"> </w:t>
+      </w:r>
+      <w:r>
+        <w:rPr>
+          <w:rFonts w:ascii="Courier New" w:eastAsia="Times New Roman" w:hAnsi="Courier New" w:cs="Courier New"/>
+          <w:color w:val="808080"/>
+          <w:kern w:val="0"/>
+          <w:sz w:val="20"/>
+          <w:szCs w:val="20"/>
+          <w:lang w:val="en-US" w:eastAsia="it-IT"/>
+          <w14:ligatures w14:val="none"/>
+        </w:rPr>
+        <w:t xml:space="preserve">accounts = </w:t>
+      </w:r>
+      <w:proofErr w:type="spellStart"/>
+      <w:r>
+        <w:rPr>
+          <w:rFonts w:ascii="Courier New" w:eastAsia="Times New Roman" w:hAnsi="Courier New" w:cs="Courier New"/>
+          <w:color w:val="808080"/>
+          <w:kern w:val="0"/>
+          <w:sz w:val="20"/>
+          <w:szCs w:val="20"/>
+          <w:lang w:val="en-US" w:eastAsia="it-IT"/>
+          <w14:ligatures w14:val="none"/>
+        </w:rPr>
+        <w:t>jsonReadWrite.readAccountsFromJson</w:t>
+      </w:r>
+      <w:proofErr w:type="spellEnd"/>
+      <w:r>
+        <w:rPr>
+          <w:rFonts w:ascii="Courier New" w:eastAsia="Times New Roman" w:hAnsi="Courier New" w:cs="Courier New"/>
+          <w:color w:val="808080"/>
+          <w:kern w:val="0"/>
+          <w:sz w:val="20"/>
+          <w:szCs w:val="20"/>
+          <w:lang w:val="en-US" w:eastAsia="it-IT"/>
+          <w14:ligatures w14:val="none"/>
+        </w:rPr>
+        <w:t>(</w:t>
+      </w:r>
+      <w:proofErr w:type="spellStart"/>
+      <w:r>
+        <w:rPr>
+          <w:rFonts w:ascii="Courier New" w:eastAsia="Times New Roman" w:hAnsi="Courier New" w:cs="Courier New"/>
+          <w:color w:val="808080"/>
+          <w:kern w:val="0"/>
+          <w:sz w:val="20"/>
+          <w:szCs w:val="20"/>
+          <w:lang w:val="en-US" w:eastAsia="it-IT"/>
+          <w14:ligatures w14:val="none"/>
+        </w:rPr>
+        <w:t>MainActivity.this</w:t>
+      </w:r>
+      <w:proofErr w:type="spellEnd"/>
+      <w:proofErr w:type="gramStart"/>
+      <w:r>
+        <w:rPr>
+          <w:rFonts w:ascii="Courier New" w:eastAsia="Times New Roman" w:hAnsi="Courier New" w:cs="Courier New"/>
+          <w:color w:val="808080"/>
+          <w:kern w:val="0"/>
+          <w:sz w:val="20"/>
+          <w:szCs w:val="20"/>
+          <w:lang w:val="en-US" w:eastAsia="it-IT"/>
+          <w14:ligatures w14:val="none"/>
+        </w:rPr>
+        <w:t>);</w:t>
+      </w:r>
+      <w:proofErr w:type="gramEnd"/>
+    </w:p>
+    <w:p>
+      <w:pPr>
+        <w:spacing w:line="276" w:lineRule="auto"/>
+        <w:jc w:val="both"/>
+        <w:rPr>
+          <w:rFonts w:ascii="Courier New" w:eastAsia="Times New Roman" w:hAnsi="Courier New" w:cs="Courier New"/>
+          <w:color w:val="808080"/>
+          <w:kern w:val="0"/>
+          <w:sz w:val="20"/>
+          <w:szCs w:val="20"/>
+          <w:lang w:eastAsia="it-IT"/>
+          <w14:ligatures w14:val="none"/>
+        </w:rPr>
+      </w:pPr>
+      <w:r>
+        <w:rPr>
+          <w:rFonts w:ascii="Courier New" w:eastAsia="Times New Roman" w:hAnsi="Courier New" w:cs="Courier New"/>
+          <w:color w:val="808080"/>
+          <w:kern w:val="0"/>
+          <w:sz w:val="20"/>
+          <w:szCs w:val="20"/>
+          <w:lang w:val="en-US" w:eastAsia="it-IT"/>
+          <w14:ligatures w14:val="none"/>
+        </w:rPr>
+        <w:t xml:space="preserve"> </w:t>
+      </w:r>
+      <w:r>
+        <w:rPr>
+          <w:rFonts w:ascii="Courier New" w:eastAsia="Times New Roman" w:hAnsi="Courier New" w:cs="Courier New"/>
+          <w:color w:val="808080"/>
+          <w:kern w:val="0"/>
+          <w:sz w:val="20"/>
+          <w:szCs w:val="20"/>
+          <w:lang w:eastAsia="it-IT"/>
+          <w14:ligatures w14:val="none"/>
+        </w:rPr>
+        <w:t>34</w:t>
+      </w:r>
+      <w:r>
+        <w:rPr>
+          <w:rFonts w:ascii="Courier New" w:eastAsia="Times New Roman" w:hAnsi="Courier New" w:cs="Courier New"/>
+          <w:color w:val="808080"/>
+          <w:kern w:val="0"/>
+          <w:sz w:val="20"/>
+          <w:szCs w:val="20"/>
+          <w:lang w:eastAsia="it-IT"/>
+          <w14:ligatures w14:val="none"/>
+        </w:rPr>
+        <w:t xml:space="preserve">       accounts = null;</w:t>
+      </w:r>
+      <w:r>
+        <w:rPr>
+          <w:rFonts w:ascii="Courier New" w:eastAsia="Times New Roman" w:hAnsi="Courier New" w:cs="Courier New"/>
+          <w:color w:val="808080"/>
+          <w:kern w:val="0"/>
+          <w:sz w:val="20"/>
+          <w:szCs w:val="20"/>
+          <w:lang w:eastAsia="it-IT"/>
+          <w14:ligatures w14:val="none"/>
+        </w:rPr>
+        <w:t xml:space="preserve"> </w:t>
+      </w:r>
+    </w:p>
+    <w:p>
+      <w:pPr>
+        <w:spacing w:line="276" w:lineRule="auto"/>
+        <w:jc w:val="both"/>
+        <w:rPr>
+          <w:sz w:val="24"/>
+          <w:szCs w:val="24"/>
+        </w:rPr>
+      </w:pPr>
+      <w:r>
+        <w:rPr>
+          <w:sz w:val="24"/>
+          <w:szCs w:val="24"/>
+        </w:rPr>
+        <w:t xml:space="preserve">Bisogna commentare la riga 33 ed eseguire per una sola volta la riga 34. Il problema è perché non esiste nessun file nel nuovo dispositivo. </w:t>
+      </w:r>
+    </w:p>
+    <w:p>
+      <w:pPr>
+        <w:spacing w:line="276" w:lineRule="auto"/>
+        <w:jc w:val="both"/>
+        <w:rPr>
+          <w:sz w:val="24"/>
+          <w:szCs w:val="24"/>
+        </w:rPr>
+      </w:pPr>
+      <w:r>
+        <w:rPr>
+          <w:sz w:val="24"/>
+          <w:szCs w:val="24"/>
+        </w:rPr>
+        <w:t xml:space="preserve">Se non viene letto nulla dal Json file, la classe Test.java inizializza 2 nuovi account </w:t>
+      </w:r>
+      <w:r>
+        <w:rPr>
+          <w:sz w:val="24"/>
+          <w:szCs w:val="24"/>
+        </w:rPr>
+        <w:t>"Bank"</w:t>
+      </w:r>
+      <w:r>
+        <w:rPr>
+          <w:sz w:val="24"/>
+          <w:szCs w:val="24"/>
+        </w:rPr>
+        <w:t xml:space="preserve"> e </w:t>
+      </w:r>
+      <w:r>
+        <w:rPr>
+          <w:sz w:val="24"/>
+          <w:szCs w:val="24"/>
+        </w:rPr>
+        <w:t>"Cash"</w:t>
+      </w:r>
+      <w:r>
+        <w:rPr>
+          <w:sz w:val="24"/>
+          <w:szCs w:val="24"/>
+        </w:rPr>
+        <w:t xml:space="preserve"> con una transazione INCOME (entrata) di 1000.00€. </w:t>
+      </w:r>
+    </w:p>
+    <w:p>
+      <w:pPr>
+        <w:spacing w:line="276" w:lineRule="auto"/>
+        <w:jc w:val="both"/>
         <w:rPr>
           <w:b/>
           <w:bCs/>
@@ -1353,7 +1848,8 @@
         <w:pBdr>
           <w:bottom w:val="single" w:sz="6" w:space="1" w:color="auto"/>
         </w:pBdr>
-        <w:spacing w:line="240" w:lineRule="auto"/>
+        <w:spacing w:line="276" w:lineRule="auto"/>
+        <w:jc w:val="both"/>
         <w:rPr>
           <w:b/>
           <w:bCs/>
@@ -1378,7 +1874,8 @@
         <w:pBdr>
           <w:bottom w:val="single" w:sz="6" w:space="1" w:color="auto"/>
         </w:pBdr>
-        <w:spacing w:line="240" w:lineRule="auto"/>
+        <w:spacing w:line="276" w:lineRule="auto"/>
+        <w:jc w:val="both"/>
         <w:rPr>
           <w:sz w:val="24"/>
           <w:szCs w:val="24"/>
@@ -1397,17 +1894,21 @@
         <w:pBdr>
           <w:bottom w:val="single" w:sz="6" w:space="1" w:color="auto"/>
         </w:pBdr>
-        <w:spacing w:line="240" w:lineRule="auto"/>
-        <w:rPr>
-          <w:sz w:val="24"/>
-          <w:szCs w:val="24"/>
-        </w:rPr>
-      </w:pPr>
-      <w:r>
-        <w:rPr>
-          <w:sz w:val="24"/>
-          <w:szCs w:val="24"/>
-          <w:u w:val="single"/>
+        <w:spacing w:line="276" w:lineRule="auto"/>
+        <w:jc w:val="both"/>
+        <w:rPr>
+          <w:sz w:val="24"/>
+          <w:szCs w:val="24"/>
+          <w:u w:val="single"/>
+          <w:lang w:val="en-US"/>
+        </w:rPr>
+      </w:pPr>
+      <w:r>
+        <w:rPr>
+          <w:sz w:val="24"/>
+          <w:szCs w:val="24"/>
+          <w:u w:val="single"/>
+          <w:lang w:val="en-US"/>
         </w:rPr>
         <w:t>Gson (</w:t>
       </w:r>
@@ -1417,6 +1918,7 @@
           <w:sz w:val="24"/>
           <w:szCs w:val="24"/>
           <w:u w:val="single"/>
+          <w:lang w:val="en-US"/>
         </w:rPr>
         <w:t>com.google</w:t>
       </w:r>
@@ -1426,6 +1928,7 @@
           <w:sz w:val="24"/>
           <w:szCs w:val="24"/>
           <w:u w:val="single"/>
+          <w:lang w:val="en-US"/>
         </w:rPr>
         <w:t>.code.gson:gson:2.8.9):</w:t>
       </w:r>
@@ -1433,16 +1936,10 @@
         <w:rPr>
           <w:sz w:val="24"/>
           <w:szCs w:val="24"/>
-        </w:rPr>
-        <w:br/>
-        <w:t>Utilizzata per la conversione di oggetti Java in formato JSON e viceversa. È fondamentale per analizzare risposte JSON da servizi web e per la serializzazione di oggetti Java in formato JSON</w:t>
-      </w:r>
-      <w:r>
-        <w:rPr>
-          <w:sz w:val="24"/>
-          <w:szCs w:val="24"/>
-        </w:rPr>
-        <w:t>.</w:t>
+          <w:u w:val="single"/>
+          <w:lang w:val="en-US"/>
+        </w:rPr>
+        <w:t xml:space="preserve"> </w:t>
       </w:r>
     </w:p>
     <w:p>
@@ -1450,45 +1947,27 @@
         <w:pBdr>
           <w:bottom w:val="single" w:sz="6" w:space="1" w:color="auto"/>
         </w:pBdr>
-        <w:spacing w:line="240" w:lineRule="auto"/>
-        <w:rPr>
-          <w:sz w:val="24"/>
-          <w:szCs w:val="24"/>
-        </w:rPr>
-      </w:pPr>
-      <w:r>
-        <w:rPr>
-          <w:sz w:val="24"/>
-          <w:szCs w:val="24"/>
-          <w:u w:val="single"/>
-        </w:rPr>
-        <w:t>Google Play Services Vision (</w:t>
-      </w:r>
-      <w:proofErr w:type="gramStart"/>
-      <w:r>
-        <w:rPr>
-          <w:sz w:val="24"/>
-          <w:szCs w:val="24"/>
-          <w:u w:val="single"/>
-        </w:rPr>
-        <w:t>com.google.android.gms:play</w:t>
-      </w:r>
-      <w:proofErr w:type="gramEnd"/>
-      <w:r>
-        <w:rPr>
-          <w:sz w:val="24"/>
-          <w:szCs w:val="24"/>
-          <w:u w:val="single"/>
-        </w:rPr>
-        <w:t>-services-vision:20.1.3):</w:t>
-      </w:r>
-      <w:r>
-        <w:rPr>
-          <w:sz w:val="24"/>
-          <w:szCs w:val="24"/>
-        </w:rPr>
-        <w:br/>
-        <w:t>Fornisce funzionalità di visione e riconoscimento di immagini, inclusi il rilevamento di oggetti e il riconoscimento ottico dei caratteri (OCR).</w:t>
+        <w:spacing w:line="276" w:lineRule="auto"/>
+        <w:ind w:firstLine="708"/>
+        <w:jc w:val="both"/>
+        <w:rPr>
+          <w:sz w:val="24"/>
+          <w:szCs w:val="24"/>
+        </w:rPr>
+      </w:pPr>
+      <w:r>
+        <w:rPr>
+          <w:sz w:val="24"/>
+          <w:szCs w:val="24"/>
+        </w:rPr>
+        <w:t>Utilizzata per la conversione di oggetti Java in formato JSON e viceversa. È fondamentale per analizzare risposte JSON da servizi web e per la serializzazione di oggetti Java in formato JSON</w:t>
+      </w:r>
+      <w:r>
+        <w:rPr>
+          <w:sz w:val="24"/>
+          <w:szCs w:val="24"/>
+        </w:rPr>
+        <w:t>.</w:t>
       </w:r>
     </w:p>
     <w:p>
@@ -1496,19 +1975,23 @@
         <w:pBdr>
           <w:bottom w:val="single" w:sz="6" w:space="1" w:color="auto"/>
         </w:pBdr>
-        <w:spacing w:line="240" w:lineRule="auto"/>
-        <w:rPr>
-          <w:sz w:val="24"/>
-          <w:szCs w:val="24"/>
-        </w:rPr>
-      </w:pPr>
-      <w:r>
-        <w:rPr>
-          <w:sz w:val="24"/>
-          <w:szCs w:val="24"/>
-          <w:u w:val="single"/>
-        </w:rPr>
-        <w:t>Google Play Services Location (</w:t>
+        <w:spacing w:line="276" w:lineRule="auto"/>
+        <w:jc w:val="both"/>
+        <w:rPr>
+          <w:sz w:val="24"/>
+          <w:szCs w:val="24"/>
+          <w:u w:val="single"/>
+          <w:lang w:val="en-US"/>
+        </w:rPr>
+      </w:pPr>
+      <w:r>
+        <w:rPr>
+          <w:sz w:val="24"/>
+          <w:szCs w:val="24"/>
+          <w:u w:val="single"/>
+          <w:lang w:val="en-US"/>
+        </w:rPr>
+        <w:t>Google Play Services Vision (</w:t>
       </w:r>
       <w:proofErr w:type="gramStart"/>
       <w:r>
@@ -1516,6 +1999,7 @@
           <w:sz w:val="24"/>
           <w:szCs w:val="24"/>
           <w:u w:val="single"/>
+          <w:lang w:val="en-US"/>
         </w:rPr>
         <w:t>com.google.android.gms:play</w:t>
       </w:r>
@@ -1525,16 +2009,18 @@
           <w:sz w:val="24"/>
           <w:szCs w:val="24"/>
           <w:u w:val="single"/>
-        </w:rPr>
-        <w:t>-services-location:21.0.1):</w:t>
-      </w:r>
-      <w:r>
-        <w:rPr>
-          <w:sz w:val="24"/>
-          <w:szCs w:val="24"/>
-        </w:rPr>
-        <w:br/>
-        <w:t>Offre servizi di localizzazione per consentire all'app di accedere alla posizione dell'utente e attivare azioni basate sulla posizione.</w:t>
+          <w:lang w:val="en-US"/>
+        </w:rPr>
+        <w:t>-services-vision:20.1.3):</w:t>
+      </w:r>
+      <w:r>
+        <w:rPr>
+          <w:sz w:val="24"/>
+          <w:szCs w:val="24"/>
+          <w:u w:val="single"/>
+          <w:lang w:val="en-US"/>
+        </w:rPr>
+        <w:t xml:space="preserve"> </w:t>
       </w:r>
     </w:p>
     <w:p>
@@ -1542,62 +2028,21 @@
         <w:pBdr>
           <w:bottom w:val="single" w:sz="6" w:space="1" w:color="auto"/>
         </w:pBdr>
-        <w:spacing w:line="240" w:lineRule="auto"/>
-        <w:rPr>
-          <w:sz w:val="24"/>
-          <w:szCs w:val="24"/>
-        </w:rPr>
-      </w:pPr>
-      <w:proofErr w:type="spellStart"/>
-      <w:r>
-        <w:rPr>
-          <w:sz w:val="24"/>
-          <w:szCs w:val="24"/>
-          <w:u w:val="single"/>
-        </w:rPr>
-        <w:t>MPAndroidChart</w:t>
-      </w:r>
-      <w:proofErr w:type="spellEnd"/>
-      <w:r>
-        <w:rPr>
-          <w:sz w:val="24"/>
-          <w:szCs w:val="24"/>
-          <w:u w:val="single"/>
-        </w:rPr>
-        <w:t xml:space="preserve"> (</w:t>
-      </w:r>
-      <w:proofErr w:type="gramStart"/>
-      <w:r>
-        <w:rPr>
-          <w:sz w:val="24"/>
-          <w:szCs w:val="24"/>
-          <w:u w:val="single"/>
-        </w:rPr>
-        <w:t>com.github</w:t>
-      </w:r>
-      <w:proofErr w:type="gramEnd"/>
-      <w:r>
-        <w:rPr>
-          <w:sz w:val="24"/>
-          <w:szCs w:val="24"/>
-          <w:u w:val="single"/>
-        </w:rPr>
-        <w:t>.PhilJay:MPAndroidChart:v3.1.0):</w:t>
-      </w:r>
-      <w:r>
-        <w:rPr>
-          <w:sz w:val="24"/>
-          <w:szCs w:val="24"/>
-          <w:u w:val="single"/>
-        </w:rPr>
-        <w:br/>
-      </w:r>
-      <w:r>
-        <w:rPr>
-          <w:sz w:val="24"/>
-          <w:szCs w:val="24"/>
-        </w:rPr>
-        <w:t>Utilizzata per la creazione di grafici personalizzati nell'app, compresi grafici a barre, a torta, a dispersione e altro ancora.</w:t>
+        <w:spacing w:line="276" w:lineRule="auto"/>
+        <w:ind w:firstLine="708"/>
+        <w:jc w:val="both"/>
+        <w:rPr>
+          <w:sz w:val="24"/>
+          <w:szCs w:val="24"/>
+        </w:rPr>
+      </w:pPr>
+      <w:r>
+        <w:rPr>
+          <w:sz w:val="24"/>
+          <w:szCs w:val="24"/>
+        </w:rPr>
+        <w:lastRenderedPageBreak/>
+        <w:t>Fornisce funzionalità di visione e riconoscimento di immagini, inclusi il rilevamento di oggetti e il riconoscimento ottico dei caratteri (OCR).</w:t>
       </w:r>
     </w:p>
     <w:p>
@@ -1605,29 +2050,23 @@
         <w:pBdr>
           <w:bottom w:val="single" w:sz="6" w:space="1" w:color="auto"/>
         </w:pBdr>
-        <w:spacing w:line="240" w:lineRule="auto"/>
-        <w:rPr>
-          <w:sz w:val="24"/>
-          <w:szCs w:val="24"/>
-        </w:rPr>
-      </w:pPr>
-      <w:proofErr w:type="spellStart"/>
-      <w:r>
-        <w:rPr>
-          <w:sz w:val="24"/>
-          <w:szCs w:val="24"/>
-          <w:u w:val="single"/>
-        </w:rPr>
-        <w:t>Firebase</w:t>
-      </w:r>
-      <w:proofErr w:type="spellEnd"/>
-      <w:r>
-        <w:rPr>
-          <w:sz w:val="24"/>
-          <w:szCs w:val="24"/>
-          <w:u w:val="single"/>
-        </w:rPr>
-        <w:t xml:space="preserve"> ML Vision (</w:t>
+        <w:spacing w:line="276" w:lineRule="auto"/>
+        <w:jc w:val="both"/>
+        <w:rPr>
+          <w:sz w:val="24"/>
+          <w:szCs w:val="24"/>
+          <w:u w:val="single"/>
+          <w:lang w:val="en-US"/>
+        </w:rPr>
+      </w:pPr>
+      <w:r>
+        <w:rPr>
+          <w:sz w:val="24"/>
+          <w:szCs w:val="24"/>
+          <w:u w:val="single"/>
+          <w:lang w:val="en-US"/>
+        </w:rPr>
+        <w:t>Google Play Services Location (</w:t>
       </w:r>
       <w:proofErr w:type="gramStart"/>
       <w:r>
@@ -1635,8 +2074,9 @@
           <w:sz w:val="24"/>
           <w:szCs w:val="24"/>
           <w:u w:val="single"/>
-        </w:rPr>
-        <w:t>com.google</w:t>
+          <w:lang w:val="en-US"/>
+        </w:rPr>
+        <w:t>com.google.android.gms:play</w:t>
       </w:r>
       <w:proofErr w:type="gramEnd"/>
       <w:r>
@@ -1644,23 +2084,18 @@
           <w:sz w:val="24"/>
           <w:szCs w:val="24"/>
           <w:u w:val="single"/>
-        </w:rPr>
-        <w:t>.firebase:firebase-ml-vision:24.1.0):</w:t>
-      </w:r>
-      <w:r>
-        <w:rPr>
-          <w:sz w:val="24"/>
-          <w:szCs w:val="24"/>
-          <w:u w:val="single"/>
-        </w:rPr>
-        <w:br/>
-      </w:r>
-      <w:r>
-        <w:rPr>
-          <w:sz w:val="24"/>
-          <w:szCs w:val="24"/>
-        </w:rPr>
-        <w:t>Integrata per fornire funzionalità di riconoscimento di oggetti, testo e etichette nelle immagini utilizzando modelli di machine learning pre-addestrati.</w:t>
+          <w:lang w:val="en-US"/>
+        </w:rPr>
+        <w:t>-services-location:21.0.1):</w:t>
+      </w:r>
+      <w:r>
+        <w:rPr>
+          <w:sz w:val="24"/>
+          <w:szCs w:val="24"/>
+          <w:u w:val="single"/>
+          <w:lang w:val="en-US"/>
+        </w:rPr>
+        <w:t xml:space="preserve"> </w:t>
       </w:r>
     </w:p>
     <w:p>
@@ -1668,114 +2103,20 @@
         <w:pBdr>
           <w:bottom w:val="single" w:sz="6" w:space="1" w:color="auto"/>
         </w:pBdr>
-        <w:spacing w:line="240" w:lineRule="auto"/>
-        <w:rPr>
-          <w:sz w:val="24"/>
-          <w:szCs w:val="24"/>
-        </w:rPr>
-      </w:pPr>
-      <w:proofErr w:type="spellStart"/>
-      <w:r>
-        <w:rPr>
-          <w:sz w:val="24"/>
-          <w:szCs w:val="24"/>
-          <w:u w:val="single"/>
-        </w:rPr>
-        <w:t>Firebase</w:t>
-      </w:r>
-      <w:proofErr w:type="spellEnd"/>
-      <w:r>
-        <w:rPr>
-          <w:sz w:val="24"/>
-          <w:szCs w:val="24"/>
-          <w:u w:val="single"/>
-        </w:rPr>
-        <w:t xml:space="preserve"> Bill of </w:t>
-      </w:r>
-      <w:proofErr w:type="spellStart"/>
-      <w:r>
-        <w:rPr>
-          <w:sz w:val="24"/>
-          <w:szCs w:val="24"/>
-          <w:u w:val="single"/>
-        </w:rPr>
-        <w:t>Materials</w:t>
-      </w:r>
-      <w:proofErr w:type="spellEnd"/>
-      <w:r>
-        <w:rPr>
-          <w:sz w:val="24"/>
-          <w:szCs w:val="24"/>
-          <w:u w:val="single"/>
-        </w:rPr>
-        <w:t xml:space="preserve"> (</w:t>
-      </w:r>
-      <w:proofErr w:type="spellStart"/>
-      <w:r>
-        <w:rPr>
-          <w:sz w:val="24"/>
-          <w:szCs w:val="24"/>
-          <w:u w:val="single"/>
-        </w:rPr>
-        <w:t>BoM</w:t>
-      </w:r>
-      <w:proofErr w:type="spellEnd"/>
-      <w:r>
-        <w:rPr>
-          <w:sz w:val="24"/>
-          <w:szCs w:val="24"/>
-          <w:u w:val="single"/>
-        </w:rPr>
-        <w:t>) (</w:t>
-      </w:r>
-      <w:proofErr w:type="gramStart"/>
-      <w:r>
-        <w:rPr>
-          <w:sz w:val="24"/>
-          <w:szCs w:val="24"/>
-          <w:u w:val="single"/>
-        </w:rPr>
-        <w:t>com.google</w:t>
-      </w:r>
-      <w:proofErr w:type="gramEnd"/>
-      <w:r>
-        <w:rPr>
-          <w:sz w:val="24"/>
-          <w:szCs w:val="24"/>
-          <w:u w:val="single"/>
-        </w:rPr>
-        <w:t>.firebase:firebase-bom:32.4.0):</w:t>
-      </w:r>
-      <w:r>
-        <w:rPr>
-          <w:sz w:val="24"/>
-          <w:szCs w:val="24"/>
-          <w:u w:val="single"/>
-        </w:rPr>
-        <w:br/>
-      </w:r>
-      <w:r>
-        <w:rPr>
-          <w:sz w:val="24"/>
-          <w:szCs w:val="24"/>
-        </w:rPr>
-        <w:t xml:space="preserve">Utilizzata per la gestione coerente delle versioni delle librerie </w:t>
-      </w:r>
-      <w:proofErr w:type="spellStart"/>
-      <w:r>
-        <w:rPr>
-          <w:sz w:val="24"/>
-          <w:szCs w:val="24"/>
-        </w:rPr>
-        <w:t>Firebase</w:t>
-      </w:r>
-      <w:proofErr w:type="spellEnd"/>
-      <w:r>
-        <w:rPr>
-          <w:sz w:val="24"/>
-          <w:szCs w:val="24"/>
-        </w:rPr>
-        <w:t xml:space="preserve"> all'interno del progetto.</w:t>
+        <w:spacing w:line="276" w:lineRule="auto"/>
+        <w:ind w:firstLine="708"/>
+        <w:jc w:val="both"/>
+        <w:rPr>
+          <w:sz w:val="24"/>
+          <w:szCs w:val="24"/>
+        </w:rPr>
+      </w:pPr>
+      <w:r>
+        <w:rPr>
+          <w:sz w:val="24"/>
+          <w:szCs w:val="24"/>
+        </w:rPr>
+        <w:t>Offre servizi di localizzazione per consentire all'app di accedere alla posizione dell'utente e attivare azioni basate sulla posizione.</w:t>
       </w:r>
     </w:p>
     <w:p>
@@ -1783,28 +2124,24 @@
         <w:pBdr>
           <w:bottom w:val="single" w:sz="6" w:space="1" w:color="auto"/>
         </w:pBdr>
-        <w:spacing w:line="240" w:lineRule="auto"/>
-        <w:rPr>
-          <w:sz w:val="24"/>
-          <w:szCs w:val="24"/>
-        </w:rPr>
-      </w:pPr>
-      <w:r>
-        <w:rPr>
-          <w:sz w:val="24"/>
-          <w:szCs w:val="24"/>
-          <w:u w:val="single"/>
-        </w:rPr>
-        <w:t xml:space="preserve">Android Image </w:t>
-      </w:r>
+        <w:spacing w:line="276" w:lineRule="auto"/>
+        <w:jc w:val="both"/>
+        <w:rPr>
+          <w:sz w:val="24"/>
+          <w:szCs w:val="24"/>
+          <w:u w:val="single"/>
+          <w:lang w:val="en-US"/>
+        </w:rPr>
+      </w:pPr>
       <w:proofErr w:type="spellStart"/>
       <w:r>
         <w:rPr>
           <w:sz w:val="24"/>
           <w:szCs w:val="24"/>
           <w:u w:val="single"/>
-        </w:rPr>
-        <w:t>Cropper</w:t>
+          <w:lang w:val="en-US"/>
+        </w:rPr>
+        <w:t>MPAndroidChart</w:t>
       </w:r>
       <w:proofErr w:type="spellEnd"/>
       <w:r>
@@ -1812,6 +2149,7 @@
           <w:sz w:val="24"/>
           <w:szCs w:val="24"/>
           <w:u w:val="single"/>
+          <w:lang w:val="en-US"/>
         </w:rPr>
         <w:t xml:space="preserve"> (</w:t>
       </w:r>
@@ -1821,8 +2159,9 @@
           <w:sz w:val="24"/>
           <w:szCs w:val="24"/>
           <w:u w:val="single"/>
-        </w:rPr>
-        <w:t>com.theartofdev</w:t>
+          <w:lang w:val="en-US"/>
+        </w:rPr>
+        <w:t>com.github</w:t>
       </w:r>
       <w:proofErr w:type="gramEnd"/>
       <w:r>
@@ -1830,23 +2169,18 @@
           <w:sz w:val="24"/>
           <w:szCs w:val="24"/>
           <w:u w:val="single"/>
-        </w:rPr>
-        <w:t>.edmodo:android-image-cropper:2.8.0):</w:t>
-      </w:r>
-      <w:r>
-        <w:rPr>
-          <w:sz w:val="24"/>
-          <w:szCs w:val="24"/>
-          <w:u w:val="single"/>
-        </w:rPr>
-        <w:br/>
-      </w:r>
-      <w:r>
-        <w:rPr>
-          <w:sz w:val="24"/>
-          <w:szCs w:val="24"/>
-        </w:rPr>
-        <w:t>Aggiunta per consentire agli utenti di ritagliare e modificare le immagini all'interno dell'app.</w:t>
+          <w:lang w:val="en-US"/>
+        </w:rPr>
+        <w:t>.PhilJay:MPAndroidChart:v3.1.0):</w:t>
+      </w:r>
+      <w:r>
+        <w:rPr>
+          <w:sz w:val="24"/>
+          <w:szCs w:val="24"/>
+          <w:u w:val="single"/>
+          <w:lang w:val="en-US"/>
+        </w:rPr>
+        <w:t xml:space="preserve"> </w:t>
       </w:r>
     </w:p>
     <w:p>
@@ -1854,52 +2188,20 @@
         <w:pBdr>
           <w:bottom w:val="single" w:sz="6" w:space="1" w:color="auto"/>
         </w:pBdr>
-        <w:spacing w:line="240" w:lineRule="auto"/>
-        <w:rPr>
-          <w:sz w:val="24"/>
-          <w:szCs w:val="24"/>
-        </w:rPr>
-      </w:pPr>
-      <w:r>
-        <w:rPr>
-          <w:sz w:val="24"/>
-          <w:szCs w:val="24"/>
-          <w:u w:val="single"/>
-        </w:rPr>
-        <w:t>Google Play Services Maps (</w:t>
-      </w:r>
-      <w:proofErr w:type="gramStart"/>
-      <w:r>
-        <w:rPr>
-          <w:sz w:val="24"/>
-          <w:szCs w:val="24"/>
-          <w:u w:val="single"/>
-        </w:rPr>
-        <w:t>com.google.android.gms:play</w:t>
-      </w:r>
-      <w:proofErr w:type="gramEnd"/>
-      <w:r>
-        <w:rPr>
-          <w:sz w:val="24"/>
-          <w:szCs w:val="24"/>
-          <w:u w:val="single"/>
-        </w:rPr>
-        <w:t>-services-maps:18.2.0):</w:t>
-      </w:r>
-      <w:r>
-        <w:rPr>
-          <w:sz w:val="24"/>
-          <w:szCs w:val="24"/>
-          <w:u w:val="single"/>
-        </w:rPr>
-        <w:br/>
-      </w:r>
-      <w:r>
-        <w:rPr>
-          <w:sz w:val="24"/>
-          <w:szCs w:val="24"/>
-        </w:rPr>
-        <w:t>Utilizzata per la visualizzazione di mappe interattive e funzionalità di mappatura all'interno dell'app.</w:t>
+        <w:spacing w:line="276" w:lineRule="auto"/>
+        <w:ind w:firstLine="708"/>
+        <w:jc w:val="both"/>
+        <w:rPr>
+          <w:sz w:val="24"/>
+          <w:szCs w:val="24"/>
+        </w:rPr>
+      </w:pPr>
+      <w:r>
+        <w:rPr>
+          <w:sz w:val="24"/>
+          <w:szCs w:val="24"/>
+        </w:rPr>
+        <w:t>Utilizzata per la creazione di grafici personalizzati nell'app, compresi grafici a barre, a torta, a dispersione e altro ancora.</w:t>
       </w:r>
     </w:p>
     <w:p>
@@ -1907,18 +2209,57 @@
         <w:pBdr>
           <w:bottom w:val="single" w:sz="6" w:space="1" w:color="auto"/>
         </w:pBdr>
-        <w:spacing w:line="240" w:lineRule="auto"/>
-        <w:rPr>
-          <w:sz w:val="24"/>
-          <w:szCs w:val="24"/>
-        </w:rPr>
-      </w:pPr>
-      <w:r>
-        <w:rPr>
-          <w:sz w:val="24"/>
-          <w:szCs w:val="24"/>
-        </w:rPr>
-        <w:t>Queste librerie ampliano la funzionalità di CashFlowApp, consentendo agli utenti di sfruttare al meglio le diverse caratteristiche offerte dall'applicazione.</w:t>
+        <w:spacing w:line="276" w:lineRule="auto"/>
+        <w:jc w:val="both"/>
+        <w:rPr>
+          <w:sz w:val="24"/>
+          <w:szCs w:val="24"/>
+          <w:u w:val="single"/>
+        </w:rPr>
+      </w:pPr>
+      <w:proofErr w:type="spellStart"/>
+      <w:r>
+        <w:rPr>
+          <w:sz w:val="24"/>
+          <w:szCs w:val="24"/>
+          <w:u w:val="single"/>
+        </w:rPr>
+        <w:t>Firebase</w:t>
+      </w:r>
+      <w:proofErr w:type="spellEnd"/>
+      <w:r>
+        <w:rPr>
+          <w:sz w:val="24"/>
+          <w:szCs w:val="24"/>
+          <w:u w:val="single"/>
+        </w:rPr>
+        <w:t xml:space="preserve"> ML Vision (</w:t>
+      </w:r>
+      <w:proofErr w:type="gramStart"/>
+      <w:r>
+        <w:rPr>
+          <w:sz w:val="24"/>
+          <w:szCs w:val="24"/>
+          <w:u w:val="single"/>
+        </w:rPr>
+        <w:t>com.google</w:t>
+      </w:r>
+      <w:proofErr w:type="gramEnd"/>
+      <w:r>
+        <w:rPr>
+          <w:sz w:val="24"/>
+          <w:szCs w:val="24"/>
+          <w:u w:val="single"/>
+        </w:rPr>
+        <w:t>.firebase:firebase-ml-vision:24.1.0):</w:t>
+      </w:r>
+      <w:r>
+        <w:rPr>
+          <w:sz w:val="24"/>
+          <w:szCs w:val="24"/>
+          <w:u w:val="single"/>
+        </w:rPr>
+        <w:t xml:space="preserve"> </w:t>
       </w:r>
     </w:p>
     <w:p>
@@ -1926,45 +2267,328 @@
         <w:pBdr>
           <w:bottom w:val="single" w:sz="6" w:space="1" w:color="auto"/>
         </w:pBdr>
-        <w:spacing w:line="240" w:lineRule="auto"/>
-        <w:rPr>
-          <w:sz w:val="24"/>
-          <w:szCs w:val="24"/>
-        </w:rPr>
-      </w:pPr>
-    </w:p>
-    <w:p>
-      <w:pPr>
-        <w:spacing w:line="240" w:lineRule="auto"/>
-        <w:rPr>
-          <w:sz w:val="24"/>
-          <w:szCs w:val="24"/>
-        </w:rPr>
-      </w:pPr>
-    </w:p>
-    <w:p>
-      <w:pPr>
-        <w:spacing w:line="240" w:lineRule="auto"/>
-        <w:rPr>
-          <w:sz w:val="24"/>
-          <w:szCs w:val="24"/>
-        </w:rPr>
-      </w:pPr>
-    </w:p>
-    <w:p>
-      <w:pPr>
-        <w:spacing w:line="240" w:lineRule="auto"/>
-        <w:rPr>
-          <w:sz w:val="24"/>
-          <w:szCs w:val="24"/>
-        </w:rPr>
-      </w:pPr>
-      <w:r>
-        <w:rPr>
-          <w:sz w:val="24"/>
-          <w:szCs w:val="24"/>
-        </w:rPr>
-        <w:lastRenderedPageBreak/>
+        <w:spacing w:line="276" w:lineRule="auto"/>
+        <w:ind w:firstLine="708"/>
+        <w:jc w:val="both"/>
+        <w:rPr>
+          <w:sz w:val="24"/>
+          <w:szCs w:val="24"/>
+        </w:rPr>
+      </w:pPr>
+      <w:r>
+        <w:rPr>
+          <w:sz w:val="24"/>
+          <w:szCs w:val="24"/>
+        </w:rPr>
+        <w:t xml:space="preserve">Integrata per fornire funzionalità di riconoscimento di oggetti, testo </w:t>
+      </w:r>
+      <w:proofErr w:type="gramStart"/>
+      <w:r>
+        <w:rPr>
+          <w:sz w:val="24"/>
+          <w:szCs w:val="24"/>
+        </w:rPr>
+        <w:t>e</w:t>
+      </w:r>
+      <w:proofErr w:type="gramEnd"/>
+      <w:r>
+        <w:rPr>
+          <w:sz w:val="24"/>
+          <w:szCs w:val="24"/>
+        </w:rPr>
+        <w:t xml:space="preserve"> etichette nelle immagini utilizzando modelli di machine learning pre-addestrati.</w:t>
+      </w:r>
+    </w:p>
+    <w:p>
+      <w:pPr>
+        <w:pBdr>
+          <w:bottom w:val="single" w:sz="6" w:space="1" w:color="auto"/>
+        </w:pBdr>
+        <w:spacing w:line="276" w:lineRule="auto"/>
+        <w:jc w:val="both"/>
+        <w:rPr>
+          <w:sz w:val="24"/>
+          <w:szCs w:val="24"/>
+          <w:u w:val="single"/>
+          <w:lang w:val="en-US"/>
+        </w:rPr>
+      </w:pPr>
+      <w:r>
+        <w:rPr>
+          <w:sz w:val="24"/>
+          <w:szCs w:val="24"/>
+          <w:u w:val="single"/>
+          <w:lang w:val="en-US"/>
+        </w:rPr>
+        <w:t>Firebase Bill of Materials (BoM) (</w:t>
+      </w:r>
+      <w:proofErr w:type="gramStart"/>
+      <w:r>
+        <w:rPr>
+          <w:sz w:val="24"/>
+          <w:szCs w:val="24"/>
+          <w:u w:val="single"/>
+          <w:lang w:val="en-US"/>
+        </w:rPr>
+        <w:t>com.google</w:t>
+      </w:r>
+      <w:proofErr w:type="gramEnd"/>
+      <w:r>
+        <w:rPr>
+          <w:sz w:val="24"/>
+          <w:szCs w:val="24"/>
+          <w:u w:val="single"/>
+          <w:lang w:val="en-US"/>
+        </w:rPr>
+        <w:t>.firebase:firebase-bom:32.4.0):</w:t>
+      </w:r>
+      <w:r>
+        <w:rPr>
+          <w:sz w:val="24"/>
+          <w:szCs w:val="24"/>
+          <w:u w:val="single"/>
+          <w:lang w:val="en-US"/>
+        </w:rPr>
+        <w:t xml:space="preserve"> </w:t>
+      </w:r>
+    </w:p>
+    <w:p>
+      <w:pPr>
+        <w:pBdr>
+          <w:bottom w:val="single" w:sz="6" w:space="1" w:color="auto"/>
+        </w:pBdr>
+        <w:spacing w:line="276" w:lineRule="auto"/>
+        <w:jc w:val="both"/>
+        <w:rPr>
+          <w:sz w:val="24"/>
+          <w:szCs w:val="24"/>
+        </w:rPr>
+      </w:pPr>
+      <w:r>
+        <w:rPr>
+          <w:sz w:val="24"/>
+          <w:szCs w:val="24"/>
+        </w:rPr>
+        <w:t xml:space="preserve">Utilizzata per la gestione coerente delle versioni delle librerie </w:t>
+      </w:r>
+      <w:proofErr w:type="spellStart"/>
+      <w:r>
+        <w:rPr>
+          <w:sz w:val="24"/>
+          <w:szCs w:val="24"/>
+        </w:rPr>
+        <w:t>Firebase</w:t>
+      </w:r>
+      <w:proofErr w:type="spellEnd"/>
+      <w:r>
+        <w:rPr>
+          <w:sz w:val="24"/>
+          <w:szCs w:val="24"/>
+        </w:rPr>
+        <w:t xml:space="preserve"> all'interno del progetto.</w:t>
+      </w:r>
+    </w:p>
+    <w:p>
+      <w:pPr>
+        <w:pBdr>
+          <w:bottom w:val="single" w:sz="6" w:space="1" w:color="auto"/>
+        </w:pBdr>
+        <w:spacing w:line="276" w:lineRule="auto"/>
+        <w:jc w:val="both"/>
+        <w:rPr>
+          <w:sz w:val="24"/>
+          <w:szCs w:val="24"/>
+          <w:u w:val="single"/>
+          <w:lang w:val="en-US"/>
+        </w:rPr>
+      </w:pPr>
+      <w:r>
+        <w:rPr>
+          <w:sz w:val="24"/>
+          <w:szCs w:val="24"/>
+          <w:u w:val="single"/>
+          <w:lang w:val="en-US"/>
+        </w:rPr>
+        <w:t>Android Image Cropper (</w:t>
+      </w:r>
+      <w:proofErr w:type="gramStart"/>
+      <w:r>
+        <w:rPr>
+          <w:sz w:val="24"/>
+          <w:szCs w:val="24"/>
+          <w:u w:val="single"/>
+          <w:lang w:val="en-US"/>
+        </w:rPr>
+        <w:t>com.theartofdev</w:t>
+      </w:r>
+      <w:proofErr w:type="gramEnd"/>
+      <w:r>
+        <w:rPr>
+          <w:sz w:val="24"/>
+          <w:szCs w:val="24"/>
+          <w:u w:val="single"/>
+          <w:lang w:val="en-US"/>
+        </w:rPr>
+        <w:t>.edmodo:android-image-cropper:2.8.0):</w:t>
+      </w:r>
+      <w:r>
+        <w:rPr>
+          <w:sz w:val="24"/>
+          <w:szCs w:val="24"/>
+          <w:u w:val="single"/>
+          <w:lang w:val="en-US"/>
+        </w:rPr>
+        <w:t xml:space="preserve"> </w:t>
+      </w:r>
+    </w:p>
+    <w:p>
+      <w:pPr>
+        <w:pBdr>
+          <w:bottom w:val="single" w:sz="6" w:space="1" w:color="auto"/>
+        </w:pBdr>
+        <w:spacing w:line="276" w:lineRule="auto"/>
+        <w:jc w:val="both"/>
+        <w:rPr>
+          <w:sz w:val="24"/>
+          <w:szCs w:val="24"/>
+        </w:rPr>
+      </w:pPr>
+      <w:r>
+        <w:rPr>
+          <w:sz w:val="24"/>
+          <w:szCs w:val="24"/>
+        </w:rPr>
+        <w:t>Aggiunta per consentire agli utenti di ritagliare e modificare le immagini all'interno dell'app.</w:t>
+      </w:r>
+    </w:p>
+    <w:p>
+      <w:pPr>
+        <w:pBdr>
+          <w:bottom w:val="single" w:sz="6" w:space="1" w:color="auto"/>
+        </w:pBdr>
+        <w:spacing w:line="276" w:lineRule="auto"/>
+        <w:jc w:val="both"/>
+        <w:rPr>
+          <w:sz w:val="24"/>
+          <w:szCs w:val="24"/>
+          <w:u w:val="single"/>
+          <w:lang w:val="en-US"/>
+        </w:rPr>
+      </w:pPr>
+      <w:r>
+        <w:rPr>
+          <w:sz w:val="24"/>
+          <w:szCs w:val="24"/>
+          <w:u w:val="single"/>
+          <w:lang w:val="en-US"/>
+        </w:rPr>
+        <w:t>Google Play Services Maps (</w:t>
+      </w:r>
+      <w:proofErr w:type="gramStart"/>
+      <w:r>
+        <w:rPr>
+          <w:sz w:val="24"/>
+          <w:szCs w:val="24"/>
+          <w:u w:val="single"/>
+          <w:lang w:val="en-US"/>
+        </w:rPr>
+        <w:t>com.google.android.gms:play</w:t>
+      </w:r>
+      <w:proofErr w:type="gramEnd"/>
+      <w:r>
+        <w:rPr>
+          <w:sz w:val="24"/>
+          <w:szCs w:val="24"/>
+          <w:u w:val="single"/>
+          <w:lang w:val="en-US"/>
+        </w:rPr>
+        <w:t>-services-maps:18.2.0):</w:t>
+      </w:r>
+      <w:r>
+        <w:rPr>
+          <w:sz w:val="24"/>
+          <w:szCs w:val="24"/>
+          <w:u w:val="single"/>
+          <w:lang w:val="en-US"/>
+        </w:rPr>
+        <w:t xml:space="preserve"> </w:t>
+      </w:r>
+    </w:p>
+    <w:p>
+      <w:pPr>
+        <w:pBdr>
+          <w:bottom w:val="single" w:sz="6" w:space="1" w:color="auto"/>
+        </w:pBdr>
+        <w:spacing w:line="276" w:lineRule="auto"/>
+        <w:jc w:val="both"/>
+        <w:rPr>
+          <w:sz w:val="24"/>
+          <w:szCs w:val="24"/>
+        </w:rPr>
+      </w:pPr>
+      <w:r>
+        <w:rPr>
+          <w:sz w:val="24"/>
+          <w:szCs w:val="24"/>
+        </w:rPr>
+        <w:t>Utilizzata per la visualizzazione di mappe interattive e funzionalità di mappatura all'interno dell'app.</w:t>
+      </w:r>
+    </w:p>
+    <w:p>
+      <w:pPr>
+        <w:pBdr>
+          <w:bottom w:val="single" w:sz="6" w:space="1" w:color="auto"/>
+        </w:pBdr>
+        <w:spacing w:line="276" w:lineRule="auto"/>
+        <w:jc w:val="both"/>
+        <w:rPr>
+          <w:i/>
+          <w:iCs/>
+          <w:sz w:val="24"/>
+          <w:szCs w:val="24"/>
+        </w:rPr>
+      </w:pPr>
+      <w:r>
+        <w:rPr>
+          <w:i/>
+          <w:iCs/>
+          <w:sz w:val="24"/>
+          <w:szCs w:val="24"/>
+        </w:rPr>
+        <w:t>Queste librerie ampliano la funzionalità di CashFlowApp, consentendo agli utenti di sfruttare al meglio le diverse caratteristiche offerte dall'applicazione</w:t>
+      </w:r>
+      <w:r>
+        <w:rPr>
+          <w:i/>
+          <w:iCs/>
+          <w:sz w:val="24"/>
+          <w:szCs w:val="24"/>
+        </w:rPr>
+        <w:t>.</w:t>
+      </w:r>
+    </w:p>
+    <w:p>
+      <w:pPr>
+        <w:spacing w:line="276" w:lineRule="auto"/>
+        <w:rPr>
+          <w:sz w:val="24"/>
+          <w:szCs w:val="24"/>
+        </w:rPr>
+      </w:pPr>
+    </w:p>
+    <w:p>
+      <w:pPr>
+        <w:spacing w:line="276" w:lineRule="auto"/>
+        <w:rPr>
+          <w:sz w:val="24"/>
+          <w:szCs w:val="24"/>
+        </w:rPr>
+      </w:pPr>
+      <w:r>
+        <w:rPr>
+          <w:sz w:val="24"/>
+          <w:szCs w:val="24"/>
+        </w:rPr>
         <w:t>ALCUNE SPECIFICHE CHE POSSO</w:t>
       </w:r>
       <w:r>
@@ -1989,7 +2613,7 @@
           <w:ilvl w:val="0"/>
           <w:numId w:val="1"/>
         </w:numPr>
-        <w:spacing w:line="240" w:lineRule="auto"/>
+        <w:spacing w:line="276" w:lineRule="auto"/>
         <w:rPr>
           <w:sz w:val="24"/>
           <w:szCs w:val="24"/>
@@ -2031,7 +2655,7 @@
           <w:ilvl w:val="0"/>
           <w:numId w:val="1"/>
         </w:numPr>
-        <w:spacing w:line="240" w:lineRule="auto"/>
+        <w:spacing w:line="276" w:lineRule="auto"/>
         <w:rPr>
           <w:sz w:val="24"/>
           <w:szCs w:val="24"/>
@@ -2052,7 +2676,7 @@
           <w:ilvl w:val="0"/>
           <w:numId w:val="1"/>
         </w:numPr>
-        <w:spacing w:line="240" w:lineRule="auto"/>
+        <w:spacing w:line="276" w:lineRule="auto"/>
         <w:rPr>
           <w:sz w:val="24"/>
           <w:szCs w:val="24"/>
@@ -2073,7 +2697,7 @@
           <w:ilvl w:val="0"/>
           <w:numId w:val="1"/>
         </w:numPr>
-        <w:spacing w:line="240" w:lineRule="auto"/>
+        <w:spacing w:line="276" w:lineRule="auto"/>
         <w:rPr>
           <w:sz w:val="24"/>
           <w:szCs w:val="24"/>
@@ -2094,7 +2718,7 @@
           <w:ilvl w:val="0"/>
           <w:numId w:val="1"/>
         </w:numPr>
-        <w:spacing w:line="240" w:lineRule="auto"/>
+        <w:spacing w:line="276" w:lineRule="auto"/>
         <w:rPr>
           <w:sz w:val="24"/>
           <w:szCs w:val="24"/>
@@ -2115,7 +2739,7 @@
           <w:ilvl w:val="0"/>
           <w:numId w:val="1"/>
         </w:numPr>
-        <w:spacing w:line="240" w:lineRule="auto"/>
+        <w:spacing w:line="276" w:lineRule="auto"/>
         <w:rPr>
           <w:sz w:val="24"/>
           <w:szCs w:val="24"/>
@@ -2131,27 +2755,43 @@
     </w:p>
     <w:p>
       <w:pPr>
-        <w:spacing w:line="240" w:lineRule="auto"/>
-        <w:rPr>
-          <w:sz w:val="24"/>
-          <w:szCs w:val="24"/>
-        </w:rPr>
-      </w:pPr>
-    </w:p>
-    <w:p>
-      <w:pPr>
-        <w:spacing w:line="240" w:lineRule="auto"/>
-        <w:rPr>
-          <w:sz w:val="24"/>
-          <w:szCs w:val="24"/>
-        </w:rPr>
-      </w:pPr>
-      <w:r>
-        <w:rPr>
-          <w:sz w:val="24"/>
-          <w:szCs w:val="24"/>
-        </w:rPr>
-        <w:t>Ecco alcune ulteriori funzionalità che potrebbero essere implementate per arricchire il tuo progetto di applicazione mobile CashFlow:</w:t>
+        <w:spacing w:line="276" w:lineRule="auto"/>
+        <w:rPr>
+          <w:sz w:val="24"/>
+          <w:szCs w:val="24"/>
+        </w:rPr>
+      </w:pPr>
+    </w:p>
+    <w:p>
+      <w:pPr>
+        <w:spacing w:line="276" w:lineRule="auto"/>
+        <w:rPr>
+          <w:sz w:val="24"/>
+          <w:szCs w:val="24"/>
+        </w:rPr>
+      </w:pPr>
+      <w:r>
+        <w:rPr>
+          <w:sz w:val="24"/>
+          <w:szCs w:val="24"/>
+        </w:rPr>
+        <w:t xml:space="preserve">Ecco alcune ulteriori funzionalità che potrebbero essere implementate per arricchire il tuo progetto di applicazione mobile </w:t>
+      </w:r>
+      <w:proofErr w:type="spellStart"/>
+      <w:r>
+        <w:rPr>
+          <w:sz w:val="24"/>
+          <w:szCs w:val="24"/>
+        </w:rPr>
+        <w:t>CashFlow</w:t>
+      </w:r>
+      <w:proofErr w:type="spellEnd"/>
+      <w:r>
+        <w:rPr>
+          <w:sz w:val="24"/>
+          <w:szCs w:val="24"/>
+        </w:rPr>
+        <w:t>:</w:t>
       </w:r>
     </w:p>
     <w:p>
@@ -2161,7 +2801,8 @@
           <w:ilvl w:val="0"/>
           <w:numId w:val="3"/>
         </w:numPr>
-        <w:spacing w:line="240" w:lineRule="auto"/>
+        <w:spacing w:line="276" w:lineRule="auto"/>
+        <w:jc w:val="both"/>
         <w:rPr>
           <w:sz w:val="24"/>
           <w:szCs w:val="24"/>
@@ -2188,6 +2829,7 @@
           <w:sz w:val="24"/>
           <w:szCs w:val="24"/>
         </w:rPr>
+        <w:lastRenderedPageBreak/>
         <w:t>Firebase</w:t>
       </w:r>
       <w:proofErr w:type="spellEnd"/>
@@ -2238,7 +2880,8 @@
           <w:ilvl w:val="0"/>
           <w:numId w:val="3"/>
         </w:numPr>
-        <w:spacing w:line="240" w:lineRule="auto"/>
+        <w:spacing w:line="276" w:lineRule="auto"/>
+        <w:jc w:val="both"/>
         <w:rPr>
           <w:sz w:val="24"/>
           <w:szCs w:val="24"/>
@@ -2267,7 +2910,8 @@
           <w:ilvl w:val="0"/>
           <w:numId w:val="3"/>
         </w:numPr>
-        <w:spacing w:line="240" w:lineRule="auto"/>
+        <w:spacing w:line="276" w:lineRule="auto"/>
+        <w:jc w:val="both"/>
         <w:rPr>
           <w:sz w:val="24"/>
           <w:szCs w:val="24"/>
@@ -2296,7 +2940,8 @@
           <w:ilvl w:val="0"/>
           <w:numId w:val="3"/>
         </w:numPr>
-        <w:spacing w:line="240" w:lineRule="auto"/>
+        <w:spacing w:line="276" w:lineRule="auto"/>
+        <w:jc w:val="both"/>
         <w:rPr>
           <w:sz w:val="24"/>
           <w:szCs w:val="24"/>
@@ -2325,7 +2970,8 @@
           <w:ilvl w:val="0"/>
           <w:numId w:val="3"/>
         </w:numPr>
-        <w:spacing w:line="240" w:lineRule="auto"/>
+        <w:spacing w:line="276" w:lineRule="auto"/>
+        <w:jc w:val="both"/>
         <w:rPr>
           <w:sz w:val="24"/>
           <w:szCs w:val="24"/>
@@ -2354,7 +3000,8 @@
           <w:ilvl w:val="0"/>
           <w:numId w:val="3"/>
         </w:numPr>
-        <w:spacing w:line="240" w:lineRule="auto"/>
+        <w:spacing w:line="276" w:lineRule="auto"/>
+        <w:jc w:val="both"/>
         <w:rPr>
           <w:sz w:val="24"/>
           <w:szCs w:val="24"/>
@@ -2383,7 +3030,8 @@
           <w:ilvl w:val="0"/>
           <w:numId w:val="3"/>
         </w:numPr>
-        <w:spacing w:line="240" w:lineRule="auto"/>
+        <w:spacing w:line="276" w:lineRule="auto"/>
+        <w:jc w:val="both"/>
         <w:rPr>
           <w:sz w:val="24"/>
           <w:szCs w:val="24"/>
@@ -2421,37 +3069,167 @@
     </w:p>
     <w:p>
       <w:pPr>
-        <w:spacing w:line="240" w:lineRule="auto"/>
-        <w:rPr>
-          <w:sz w:val="24"/>
-          <w:szCs w:val="24"/>
-        </w:rPr>
-      </w:pPr>
-    </w:p>
-    <w:p>
-      <w:pPr>
-        <w:spacing w:line="240" w:lineRule="auto"/>
-        <w:rPr>
-          <w:sz w:val="24"/>
-          <w:szCs w:val="24"/>
-        </w:rPr>
-      </w:pPr>
-    </w:p>
-    <w:p>
-      <w:pPr>
-        <w:spacing w:line="240" w:lineRule="auto"/>
-        <w:rPr>
-          <w:sz w:val="24"/>
-          <w:szCs w:val="24"/>
-        </w:rPr>
-      </w:pPr>
-      <w:r>
         <w:rPr>
           <w:noProof/>
-          <w:sz w:val="24"/>
-          <w:szCs w:val="24"/>
+        </w:rPr>
+      </w:pPr>
+      <w:r>
+        <w:rPr>
+          <w:sz w:val="24"/>
+          <w:szCs w:val="24"/>
+        </w:rPr>
+        <w:br w:type="page"/>
+      </w:r>
+      <w:r>
+        <w:rPr>
+          <w:noProof/>
         </w:rPr>
         <w:lastRenderedPageBreak/>
+        <w:drawing>
+          <wp:anchor distT="0" distB="0" distL="114300" distR="114300" simplePos="0" relativeHeight="251659264" behindDoc="1" locked="0" layoutInCell="1" allowOverlap="1" wp14:anchorId="274E4A04" wp14:editId="46DFE687">
+            <wp:simplePos x="0" y="0"/>
+            <wp:positionH relativeFrom="margin">
+              <wp:posOffset>3673368</wp:posOffset>
+            </wp:positionH>
+            <wp:positionV relativeFrom="paragraph">
+              <wp:posOffset>4208623</wp:posOffset>
+            </wp:positionV>
+            <wp:extent cx="1780540" cy="3625850"/>
+            <wp:effectExtent l="0" t="0" r="0" b="0"/>
+            <wp:wrapTight wrapText="bothSides">
+              <wp:wrapPolygon edited="0">
+                <wp:start x="0" y="0"/>
+                <wp:lineTo x="0" y="21449"/>
+                <wp:lineTo x="21261" y="21449"/>
+                <wp:lineTo x="21261" y="0"/>
+                <wp:lineTo x="0" y="0"/>
+              </wp:wrapPolygon>
+            </wp:wrapTight>
+            <wp:docPr id="1490660798" name="Immagine 1" descr="Immagine che contiene testo, schermata, numero, Diagramma&#10;&#10;Descrizione generata automaticamente"/>
+            <wp:cNvGraphicFramePr>
+              <a:graphicFrameLocks xmlns:a="http://schemas.openxmlformats.org/drawingml/2006/main" noChangeAspect="1"/>
+            </wp:cNvGraphicFramePr>
+            <a:graphic xmlns:a="http://schemas.openxmlformats.org/drawingml/2006/main">
+              <a:graphicData uri="http://schemas.openxmlformats.org/drawingml/2006/picture">
+                <pic:pic xmlns:pic="http://schemas.openxmlformats.org/drawingml/2006/picture">
+                  <pic:nvPicPr>
+                    <pic:cNvPr id="1490660798" name="Immagine 1" descr="Immagine che contiene testo, schermata, numero, Diagramma&#10;&#10;Descrizione generata automaticamente"/>
+                    <pic:cNvPicPr/>
+                  </pic:nvPicPr>
+                  <pic:blipFill rotWithShape="1">
+                    <a:blip r:embed="rId9">
+                      <a:extLst>
+                        <a:ext uri="{28A0092B-C50C-407E-A947-70E740481C1C}">
+                          <a14:useLocalDpi xmlns:a14="http://schemas.microsoft.com/office/drawing/2010/main" val="0"/>
+                        </a:ext>
+                      </a:extLst>
+                    </a:blip>
+                    <a:srcRect r="35861"/>
+                    <a:stretch/>
+                  </pic:blipFill>
+                  <pic:spPr bwMode="auto">
+                    <a:xfrm>
+                      <a:off x="0" y="0"/>
+                      <a:ext cx="1780540" cy="3625850"/>
+                    </a:xfrm>
+                    <a:prstGeom prst="rect">
+                      <a:avLst/>
+                    </a:prstGeom>
+                    <a:ln>
+                      <a:noFill/>
+                    </a:ln>
+                    <a:extLst>
+                      <a:ext uri="{53640926-AAD7-44D8-BBD7-CCE9431645EC}">
+                        <a14:shadowObscured xmlns:a14="http://schemas.microsoft.com/office/drawing/2010/main"/>
+                      </a:ext>
+                    </a:extLst>
+                  </pic:spPr>
+                </pic:pic>
+              </a:graphicData>
+            </a:graphic>
+            <wp14:sizeRelH relativeFrom="page">
+              <wp14:pctWidth>0</wp14:pctWidth>
+            </wp14:sizeRelH>
+            <wp14:sizeRelV relativeFrom="page">
+              <wp14:pctHeight>0</wp14:pctHeight>
+            </wp14:sizeRelV>
+          </wp:anchor>
+        </w:drawing>
+      </w:r>
+      <w:r>
+        <w:rPr>
+          <w:noProof/>
+        </w:rPr>
+        <w:drawing>
+          <wp:anchor distT="0" distB="0" distL="114300" distR="114300" simplePos="0" relativeHeight="251658240" behindDoc="1" locked="0" layoutInCell="1" allowOverlap="1" wp14:anchorId="71C8B796" wp14:editId="3FD2DF57">
+            <wp:simplePos x="0" y="0"/>
+            <wp:positionH relativeFrom="margin">
+              <wp:posOffset>747250</wp:posOffset>
+            </wp:positionH>
+            <wp:positionV relativeFrom="paragraph">
+              <wp:posOffset>4140332</wp:posOffset>
+            </wp:positionV>
+            <wp:extent cx="1756410" cy="3584575"/>
+            <wp:effectExtent l="0" t="0" r="0" b="0"/>
+            <wp:wrapTight wrapText="bothSides">
+              <wp:wrapPolygon edited="0">
+                <wp:start x="0" y="0"/>
+                <wp:lineTo x="0" y="21466"/>
+                <wp:lineTo x="21319" y="21466"/>
+                <wp:lineTo x="21319" y="0"/>
+                <wp:lineTo x="0" y="0"/>
+              </wp:wrapPolygon>
+            </wp:wrapTight>
+            <wp:docPr id="955892312" name="Immagine 1" descr="Immagine che contiene testo, schermata, software, Sistema operativo&#10;&#10;Descrizione generata automaticamente"/>
+            <wp:cNvGraphicFramePr>
+              <a:graphicFrameLocks xmlns:a="http://schemas.openxmlformats.org/drawingml/2006/main" noChangeAspect="1"/>
+            </wp:cNvGraphicFramePr>
+            <a:graphic xmlns:a="http://schemas.openxmlformats.org/drawingml/2006/main">
+              <a:graphicData uri="http://schemas.openxmlformats.org/drawingml/2006/picture">
+                <pic:pic xmlns:pic="http://schemas.openxmlformats.org/drawingml/2006/picture">
+                  <pic:nvPicPr>
+                    <pic:cNvPr id="955892312" name="Immagine 1" descr="Immagine che contiene testo, schermata, software, Sistema operativo&#10;&#10;Descrizione generata automaticamente"/>
+                    <pic:cNvPicPr/>
+                  </pic:nvPicPr>
+                  <pic:blipFill>
+                    <a:blip r:embed="rId10">
+                      <a:extLst>
+                        <a:ext uri="{28A0092B-C50C-407E-A947-70E740481C1C}">
+                          <a14:useLocalDpi xmlns:a14="http://schemas.microsoft.com/office/drawing/2010/main" val="0"/>
+                        </a:ext>
+                      </a:extLst>
+                    </a:blip>
+                    <a:stretch>
+                      <a:fillRect/>
+                    </a:stretch>
+                  </pic:blipFill>
+                  <pic:spPr>
+                    <a:xfrm>
+                      <a:off x="0" y="0"/>
+                      <a:ext cx="1756410" cy="3584575"/>
+                    </a:xfrm>
+                    <a:prstGeom prst="rect">
+                      <a:avLst/>
+                    </a:prstGeom>
+                  </pic:spPr>
+                </pic:pic>
+              </a:graphicData>
+            </a:graphic>
+            <wp14:sizeRelH relativeFrom="page">
+              <wp14:pctWidth>0</wp14:pctWidth>
+            </wp14:sizeRelH>
+            <wp14:sizeRelV relativeFrom="page">
+              <wp14:pctHeight>0</wp14:pctHeight>
+            </wp14:sizeRelV>
+          </wp:anchor>
+        </w:drawing>
+      </w:r>
+      <w:r>
+        <w:rPr>
+          <w:noProof/>
+          <w:sz w:val="24"/>
+          <w:szCs w:val="24"/>
+        </w:rPr>
         <w:drawing>
           <wp:anchor distT="0" distB="0" distL="114300" distR="114300" simplePos="0" relativeHeight="251660288" behindDoc="1" locked="0" layoutInCell="1" allowOverlap="1" wp14:anchorId="04E0D457" wp14:editId="04051C34">
             <wp:simplePos x="0" y="0"/>
@@ -2484,7 +3262,7 @@
                     <pic:cNvPicPr/>
                   </pic:nvPicPr>
                   <pic:blipFill rotWithShape="1">
-                    <a:blip r:embed="rId9">
+                    <a:blip r:embed="rId11">
                       <a:extLst>
                         <a:ext uri="{28A0092B-C50C-407E-A947-70E740481C1C}">
                           <a14:useLocalDpi xmlns:a14="http://schemas.microsoft.com/office/drawing/2010/main" val="0"/>
@@ -2530,7 +3308,7 @@
           <w:szCs w:val="24"/>
         </w:rPr>
         <w:drawing>
-          <wp:anchor distT="0" distB="0" distL="114300" distR="114300" simplePos="0" relativeHeight="251661312" behindDoc="1" locked="0" layoutInCell="1" allowOverlap="1" wp14:anchorId="778D3778" wp14:editId="61869A75">
+          <wp:anchor distT="0" distB="0" distL="114300" distR="114300" simplePos="0" relativeHeight="251661312" behindDoc="1" locked="0" layoutInCell="1" allowOverlap="1" wp14:anchorId="778D3778" wp14:editId="14A36B39">
             <wp:simplePos x="0" y="0"/>
             <wp:positionH relativeFrom="column">
               <wp:posOffset>756285</wp:posOffset>
@@ -2561,7 +3339,7 @@
                     <pic:cNvPicPr/>
                   </pic:nvPicPr>
                   <pic:blipFill>
-                    <a:blip r:embed="rId10">
+                    <a:blip r:embed="rId12">
                       <a:extLst>
                         <a:ext uri="{28A0092B-C50C-407E-A947-70E740481C1C}">
                           <a14:useLocalDpi xmlns:a14="http://schemas.microsoft.com/office/drawing/2010/main" val="0"/>
@@ -2587,180 +3365,16 @@
           </wp:anchor>
         </w:drawing>
       </w:r>
-    </w:p>
-    <w:p>
-      <w:pPr>
-        <w:spacing w:line="240" w:lineRule="auto"/>
+      <w:r>
         <w:rPr>
           <w:noProof/>
         </w:rPr>
-      </w:pPr>
-      <w:r>
-        <w:rPr>
-          <w:noProof/>
-        </w:rPr>
-        <w:drawing>
-          <wp:anchor distT="0" distB="0" distL="114300" distR="114300" simplePos="0" relativeHeight="251659264" behindDoc="1" locked="0" layoutInCell="1" allowOverlap="1" wp14:anchorId="274E4A04" wp14:editId="17409072">
-            <wp:simplePos x="0" y="0"/>
-            <wp:positionH relativeFrom="margin">
-              <wp:posOffset>3574046</wp:posOffset>
-            </wp:positionH>
-            <wp:positionV relativeFrom="paragraph">
-              <wp:posOffset>3900805</wp:posOffset>
-            </wp:positionV>
-            <wp:extent cx="1780540" cy="3625850"/>
-            <wp:effectExtent l="0" t="0" r="0" b="0"/>
-            <wp:wrapTight wrapText="bothSides">
-              <wp:wrapPolygon edited="0">
-                <wp:start x="0" y="0"/>
-                <wp:lineTo x="0" y="21449"/>
-                <wp:lineTo x="21261" y="21449"/>
-                <wp:lineTo x="21261" y="0"/>
-                <wp:lineTo x="0" y="0"/>
-              </wp:wrapPolygon>
-            </wp:wrapTight>
-            <wp:docPr id="1490660798" name="Immagine 1" descr="Immagine che contiene testo, schermata, numero, Diagramma&#10;&#10;Descrizione generata automaticamente"/>
-            <wp:cNvGraphicFramePr>
-              <a:graphicFrameLocks xmlns:a="http://schemas.openxmlformats.org/drawingml/2006/main" noChangeAspect="1"/>
-            </wp:cNvGraphicFramePr>
-            <a:graphic xmlns:a="http://schemas.openxmlformats.org/drawingml/2006/main">
-              <a:graphicData uri="http://schemas.openxmlformats.org/drawingml/2006/picture">
-                <pic:pic xmlns:pic="http://schemas.openxmlformats.org/drawingml/2006/picture">
-                  <pic:nvPicPr>
-                    <pic:cNvPr id="1490660798" name="Immagine 1" descr="Immagine che contiene testo, schermata, numero, Diagramma&#10;&#10;Descrizione generata automaticamente"/>
-                    <pic:cNvPicPr/>
-                  </pic:nvPicPr>
-                  <pic:blipFill rotWithShape="1">
-                    <a:blip r:embed="rId11">
-                      <a:extLst>
-                        <a:ext uri="{28A0092B-C50C-407E-A947-70E740481C1C}">
-                          <a14:useLocalDpi xmlns:a14="http://schemas.microsoft.com/office/drawing/2010/main" val="0"/>
-                        </a:ext>
-                      </a:extLst>
-                    </a:blip>
-                    <a:srcRect r="35861"/>
-                    <a:stretch/>
-                  </pic:blipFill>
-                  <pic:spPr bwMode="auto">
-                    <a:xfrm>
-                      <a:off x="0" y="0"/>
-                      <a:ext cx="1780540" cy="3625850"/>
-                    </a:xfrm>
-                    <a:prstGeom prst="rect">
-                      <a:avLst/>
-                    </a:prstGeom>
-                    <a:ln>
-                      <a:noFill/>
-                    </a:ln>
-                    <a:extLst>
-                      <a:ext uri="{53640926-AAD7-44D8-BBD7-CCE9431645EC}">
-                        <a14:shadowObscured xmlns:a14="http://schemas.microsoft.com/office/drawing/2010/main"/>
-                      </a:ext>
-                    </a:extLst>
-                  </pic:spPr>
-                </pic:pic>
-              </a:graphicData>
-            </a:graphic>
-            <wp14:sizeRelH relativeFrom="page">
-              <wp14:pctWidth>0</wp14:pctWidth>
-            </wp14:sizeRelH>
-            <wp14:sizeRelV relativeFrom="page">
-              <wp14:pctHeight>0</wp14:pctHeight>
-            </wp14:sizeRelV>
-          </wp:anchor>
-        </w:drawing>
-      </w:r>
-      <w:r>
-        <w:rPr>
-          <w:noProof/>
-        </w:rPr>
-        <w:drawing>
-          <wp:anchor distT="0" distB="0" distL="114300" distR="114300" simplePos="0" relativeHeight="251658240" behindDoc="1" locked="0" layoutInCell="1" allowOverlap="1" wp14:anchorId="71C8B796" wp14:editId="3A538216">
-            <wp:simplePos x="0" y="0"/>
-            <wp:positionH relativeFrom="margin">
-              <wp:posOffset>720400</wp:posOffset>
-            </wp:positionH>
-            <wp:positionV relativeFrom="paragraph">
-              <wp:posOffset>3887366</wp:posOffset>
-            </wp:positionV>
-            <wp:extent cx="1756410" cy="3584575"/>
-            <wp:effectExtent l="0" t="0" r="0" b="0"/>
-            <wp:wrapTight wrapText="bothSides">
-              <wp:wrapPolygon edited="0">
-                <wp:start x="0" y="0"/>
-                <wp:lineTo x="0" y="21466"/>
-                <wp:lineTo x="21319" y="21466"/>
-                <wp:lineTo x="21319" y="0"/>
-                <wp:lineTo x="0" y="0"/>
-              </wp:wrapPolygon>
-            </wp:wrapTight>
-            <wp:docPr id="955892312" name="Immagine 1" descr="Immagine che contiene testo, schermata, software, Sistema operativo&#10;&#10;Descrizione generata automaticamente"/>
-            <wp:cNvGraphicFramePr>
-              <a:graphicFrameLocks xmlns:a="http://schemas.openxmlformats.org/drawingml/2006/main" noChangeAspect="1"/>
-            </wp:cNvGraphicFramePr>
-            <a:graphic xmlns:a="http://schemas.openxmlformats.org/drawingml/2006/main">
-              <a:graphicData uri="http://schemas.openxmlformats.org/drawingml/2006/picture">
-                <pic:pic xmlns:pic="http://schemas.openxmlformats.org/drawingml/2006/picture">
-                  <pic:nvPicPr>
-                    <pic:cNvPr id="955892312" name="Immagine 1" descr="Immagine che contiene testo, schermata, software, Sistema operativo&#10;&#10;Descrizione generata automaticamente"/>
-                    <pic:cNvPicPr/>
-                  </pic:nvPicPr>
-                  <pic:blipFill>
-                    <a:blip r:embed="rId12">
-                      <a:extLst>
-                        <a:ext uri="{28A0092B-C50C-407E-A947-70E740481C1C}">
-                          <a14:useLocalDpi xmlns:a14="http://schemas.microsoft.com/office/drawing/2010/main" val="0"/>
-                        </a:ext>
-                      </a:extLst>
-                    </a:blip>
-                    <a:stretch>
-                      <a:fillRect/>
-                    </a:stretch>
-                  </pic:blipFill>
-                  <pic:spPr>
-                    <a:xfrm>
-                      <a:off x="0" y="0"/>
-                      <a:ext cx="1756410" cy="3584575"/>
-                    </a:xfrm>
-                    <a:prstGeom prst="rect">
-                      <a:avLst/>
-                    </a:prstGeom>
-                  </pic:spPr>
-                </pic:pic>
-              </a:graphicData>
-            </a:graphic>
-            <wp14:sizeRelH relativeFrom="page">
-              <wp14:pctWidth>0</wp14:pctWidth>
-            </wp14:sizeRelH>
-            <wp14:sizeRelV relativeFrom="page">
-              <wp14:pctHeight>0</wp14:pctHeight>
-            </wp14:sizeRelV>
-          </wp:anchor>
-        </w:drawing>
-      </w:r>
-      <w:r>
-        <w:rPr>
-          <w:noProof/>
-        </w:rPr>
-        <w:t xml:space="preserve">   </w:t>
-      </w:r>
-    </w:p>
-    <w:p>
-      <w:pPr>
-        <w:rPr>
-          <w:noProof/>
-        </w:rPr>
-      </w:pPr>
-      <w:r>
-        <w:rPr>
-          <w:noProof/>
-        </w:rPr>
         <w:br w:type="page"/>
       </w:r>
     </w:p>
     <w:p>
       <w:pPr>
-        <w:spacing w:line="240" w:lineRule="auto"/>
+        <w:spacing w:line="276" w:lineRule="auto"/>
         <w:rPr>
           <w:sz w:val="24"/>
           <w:szCs w:val="24"/>
@@ -2774,7 +3388,7 @@
         </w:rPr>
         <w:lastRenderedPageBreak/>
         <w:drawing>
-          <wp:anchor distT="0" distB="0" distL="114300" distR="114300" simplePos="0" relativeHeight="251663360" behindDoc="1" locked="0" layoutInCell="1" allowOverlap="1" wp14:anchorId="0A00AA57" wp14:editId="65AE8774">
+          <wp:anchor distT="0" distB="0" distL="114300" distR="114300" simplePos="0" relativeHeight="251663360" behindDoc="1" locked="0" layoutInCell="1" allowOverlap="1" wp14:anchorId="0A00AA57" wp14:editId="3DF02A1F">
             <wp:simplePos x="0" y="0"/>
             <wp:positionH relativeFrom="margin">
               <wp:posOffset>-646298</wp:posOffset>
@@ -2851,7 +3465,7 @@
           <w:szCs w:val="24"/>
         </w:rPr>
         <w:drawing>
-          <wp:anchor distT="0" distB="0" distL="114300" distR="114300" simplePos="0" relativeHeight="251664384" behindDoc="1" locked="0" layoutInCell="1" allowOverlap="1" wp14:anchorId="2ED9101D" wp14:editId="0B0F514C">
+          <wp:anchor distT="0" distB="0" distL="114300" distR="114300" simplePos="0" relativeHeight="251664384" behindDoc="1" locked="0" layoutInCell="1" allowOverlap="1" wp14:anchorId="2ED9101D" wp14:editId="4D2FCD9F">
             <wp:simplePos x="0" y="0"/>
             <wp:positionH relativeFrom="column">
               <wp:posOffset>4305</wp:posOffset>
@@ -4552,6 +5166,60 @@
       <w:szCs w:val="20"/>
     </w:rPr>
   </w:style>
+  <w:style w:type="paragraph" w:styleId="PreformattatoHTML">
+    <w:name w:val="HTML Preformatted"/>
+    <w:basedOn w:val="Normale"/>
+    <w:link w:val="PreformattatoHTMLCarattere"/>
+    <w:uiPriority w:val="99"/>
+    <w:semiHidden/>
+    <w:unhideWhenUsed/>
+    <w:rsid w:val="00584B1C"/>
+    <w:pPr>
+      <w:tabs>
+        <w:tab w:val="left" w:pos="916"/>
+        <w:tab w:val="left" w:pos="1832"/>
+        <w:tab w:val="left" w:pos="2748"/>
+        <w:tab w:val="left" w:pos="3664"/>
+        <w:tab w:val="left" w:pos="4580"/>
+        <w:tab w:val="left" w:pos="5496"/>
+        <w:tab w:val="left" w:pos="6412"/>
+        <w:tab w:val="left" w:pos="7328"/>
+        <w:tab w:val="left" w:pos="8244"/>
+        <w:tab w:val="left" w:pos="9160"/>
+        <w:tab w:val="left" w:pos="10076"/>
+        <w:tab w:val="left" w:pos="10992"/>
+        <w:tab w:val="left" w:pos="11908"/>
+        <w:tab w:val="left" w:pos="12824"/>
+        <w:tab w:val="left" w:pos="13740"/>
+        <w:tab w:val="left" w:pos="14656"/>
+      </w:tabs>
+      <w:spacing w:after="0" w:line="240" w:lineRule="auto"/>
+    </w:pPr>
+    <w:rPr>
+      <w:rFonts w:ascii="Courier New" w:eastAsia="Times New Roman" w:hAnsi="Courier New" w:cs="Courier New"/>
+      <w:kern w:val="0"/>
+      <w:sz w:val="20"/>
+      <w:szCs w:val="20"/>
+      <w:lang w:eastAsia="it-IT"/>
+      <w14:ligatures w14:val="none"/>
+    </w:rPr>
+  </w:style>
+  <w:style w:type="character" w:customStyle="1" w:styleId="PreformattatoHTMLCarattere">
+    <w:name w:val="Preformattato HTML Carattere"/>
+    <w:basedOn w:val="Carpredefinitoparagrafo"/>
+    <w:link w:val="PreformattatoHTML"/>
+    <w:uiPriority w:val="99"/>
+    <w:semiHidden/>
+    <w:rsid w:val="00584B1C"/>
+    <w:rPr>
+      <w:rFonts w:ascii="Courier New" w:eastAsia="Times New Roman" w:hAnsi="Courier New" w:cs="Courier New"/>
+      <w:kern w:val="0"/>
+      <w:sz w:val="20"/>
+      <w:szCs w:val="20"/>
+      <w:lang w:eastAsia="it-IT"/>
+      <w14:ligatures w14:val="none"/>
+    </w:rPr>
+  </w:style>
 </w:styles>
 </file>
 

</xml_diff>

<commit_message>
update documentation and some bugfixes
</commit_message>
<xml_diff>
--- a/Docu/Documentazione.docx
+++ b/Docu/Documentazione.docx
@@ -109,146 +109,130 @@
         <w:rPr>
           <w:b/>
           <w:bCs/>
+          <w:sz w:val="32"/>
+          <w:szCs w:val="32"/>
+          <w:u w:val="single"/>
+        </w:rPr>
+      </w:pPr>
+      <w:r>
+        <w:rPr>
+          <w:b/>
+          <w:bCs/>
+          <w:sz w:val="32"/>
+          <w:szCs w:val="32"/>
+          <w:u w:val="single"/>
+        </w:rPr>
+        <w:t>Introduzione al progetto</w:t>
+      </w:r>
+    </w:p>
+    <w:p>
+      <w:pPr>
+        <w:spacing w:line="276" w:lineRule="auto"/>
+        <w:jc w:val="both"/>
+        <w:rPr>
           <w:sz w:val="28"/>
           <w:szCs w:val="28"/>
-          <w:u w:val="single"/>
-        </w:rPr>
-      </w:pPr>
-      <w:r>
+        </w:rPr>
+      </w:pPr>
+      <w:r>
+        <w:rPr>
+          <w:sz w:val="24"/>
+          <w:szCs w:val="24"/>
+        </w:rPr>
+        <w:t xml:space="preserve">CashFlowApp è un'applicazione mobile sviluppata per aiutare gli </w:t>
+      </w:r>
+      <w:r>
+        <w:rPr>
+          <w:sz w:val="24"/>
+          <w:szCs w:val="24"/>
+        </w:rPr>
+        <w:t>utenti</w:t>
+      </w:r>
+      <w:r>
+        <w:rPr>
+          <w:sz w:val="24"/>
+          <w:szCs w:val="24"/>
+        </w:rPr>
+        <w:t xml:space="preserve"> </w:t>
+      </w:r>
+      <w:r>
+        <w:rPr>
+          <w:sz w:val="24"/>
+          <w:szCs w:val="24"/>
+        </w:rPr>
+        <w:t>a gestire il flusso di cassa personale, consentendo di registrare le transazioni finanziarie, monitorare le spese e le entrate, visualizzare grafici statistici, e semplificare la gestione delle proprie finanze. L'applicazione offre una serie di funzionalità utili per tenere traccia delle finanze personali, rendendo più semplice il controllo delle spese e il monitoraggio delle entrate.</w:t>
+      </w:r>
+      <w:r>
+        <w:rPr>
+          <w:sz w:val="24"/>
+          <w:szCs w:val="24"/>
+        </w:rPr>
+        <w:t xml:space="preserve"> </w:t>
+      </w:r>
+      <w:r>
+        <w:rPr>
+          <w:sz w:val="24"/>
+          <w:szCs w:val="24"/>
+        </w:rPr>
+        <w:t>Le transazioni vengono organizzate all'interno di</w:t>
+      </w:r>
+      <w:r>
+        <w:rPr>
+          <w:sz w:val="24"/>
+          <w:szCs w:val="24"/>
+        </w:rPr>
+        <w:t xml:space="preserve"> un</w:t>
+      </w:r>
+      <w:r>
+        <w:rPr>
+          <w:sz w:val="24"/>
+          <w:szCs w:val="24"/>
+        </w:rPr>
+        <w:t xml:space="preserve"> "Account," ciascuna assegnata a una specifica categoria. Le categorie predefinite includono: "Cibo e Bevande," "Shopping," "Casa," "Trasporti," "Svago," "Comunicazione e PC," "Stipendio," "Regali," e "Altro."</w:t>
+      </w:r>
+    </w:p>
+    <w:p>
+      <w:pPr>
+        <w:spacing w:line="276" w:lineRule="auto"/>
         <w:rPr>
           <w:b/>
           <w:bCs/>
-          <w:sz w:val="28"/>
-          <w:szCs w:val="28"/>
+          <w:sz w:val="32"/>
+          <w:szCs w:val="32"/>
           <w:u w:val="single"/>
         </w:rPr>
-        <w:t>Introduzione al progetto</w:t>
-      </w:r>
-    </w:p>
-    <w:p>
-      <w:pPr>
-        <w:spacing w:line="276" w:lineRule="auto"/>
-        <w:jc w:val="both"/>
-        <w:rPr>
-          <w:sz w:val="24"/>
-          <w:szCs w:val="24"/>
-        </w:rPr>
-      </w:pPr>
-      <w:r>
-        <w:rPr>
-          <w:sz w:val="24"/>
-          <w:szCs w:val="24"/>
-        </w:rPr>
-        <w:t xml:space="preserve">CashFlowApp è un'applicazione mobile sviluppata per aiutare gli </w:t>
-      </w:r>
-      <w:r>
-        <w:rPr>
-          <w:sz w:val="24"/>
-          <w:szCs w:val="24"/>
-        </w:rPr>
-        <w:t>utenti</w:t>
-      </w:r>
-      <w:r>
-        <w:rPr>
-          <w:sz w:val="24"/>
-          <w:szCs w:val="24"/>
-        </w:rPr>
-        <w:t xml:space="preserve"> </w:t>
-      </w:r>
-      <w:r>
-        <w:rPr>
-          <w:sz w:val="24"/>
-          <w:szCs w:val="24"/>
-        </w:rPr>
-        <w:t>a gestire il flusso di cassa personale, consentendo di registrare le transazioni finanziarie, monitorare le spese e le entrate, visualizzare grafici statistici, e semplificare la gestione delle proprie finanze. L'applicazione offre una serie di funzionalità utili per tenere traccia delle finanze personali, rendendo più semplice il controllo delle spese e il monitoraggio delle entrate.</w:t>
-      </w:r>
-      <w:r>
-        <w:rPr>
-          <w:sz w:val="24"/>
-          <w:szCs w:val="24"/>
-        </w:rPr>
-        <w:t xml:space="preserve"> </w:t>
-      </w:r>
-      <w:r>
-        <w:rPr>
-          <w:sz w:val="24"/>
-          <w:szCs w:val="24"/>
-        </w:rPr>
-        <w:t>Le transazioni vengono organizzate all'interno di</w:t>
-      </w:r>
-      <w:r>
-        <w:rPr>
-          <w:sz w:val="24"/>
-          <w:szCs w:val="24"/>
-        </w:rPr>
-        <w:t xml:space="preserve"> un</w:t>
-      </w:r>
-      <w:r>
-        <w:rPr>
-          <w:sz w:val="24"/>
-          <w:szCs w:val="24"/>
-        </w:rPr>
-        <w:t xml:space="preserve"> "Account," ciascuna assegnata a una specifica categoria. Le categorie predefinite includono: "Cibo e Bevande," "Shopping," "Casa," "Trasporti," "Svago," "Comunicazione e PC," "Stipendio," "Regali," e "Altro."</w:t>
-      </w:r>
-    </w:p>
-    <w:p>
-      <w:pPr>
-        <w:spacing w:line="276" w:lineRule="auto"/>
-        <w:rPr>
-          <w:sz w:val="28"/>
-          <w:szCs w:val="28"/>
-        </w:rPr>
-      </w:pPr>
-    </w:p>
-    <w:p>
-      <w:pPr>
-        <w:spacing w:line="276" w:lineRule="auto"/>
+      </w:pPr>
+      <w:r>
         <w:rPr>
           <w:b/>
           <w:bCs/>
-          <w:sz w:val="28"/>
-          <w:szCs w:val="28"/>
+          <w:sz w:val="32"/>
+          <w:szCs w:val="32"/>
           <w:u w:val="single"/>
         </w:rPr>
-      </w:pPr>
-      <w:r>
+        <w:t>Installazione e Prerequisiti</w:t>
+      </w:r>
+    </w:p>
+    <w:p>
+      <w:pPr>
+        <w:spacing w:line="276" w:lineRule="auto"/>
         <w:rPr>
           <w:b/>
           <w:bCs/>
-          <w:sz w:val="28"/>
-          <w:szCs w:val="28"/>
+          <w:sz w:val="32"/>
+          <w:szCs w:val="32"/>
           <w:u w:val="single"/>
         </w:rPr>
-        <w:t>Installazione e Prerequisiti</w:t>
-      </w:r>
-    </w:p>
-    <w:p>
-      <w:pPr>
-        <w:spacing w:line="276" w:lineRule="auto"/>
+      </w:pPr>
+      <w:r>
         <w:rPr>
           <w:b/>
           <w:bCs/>
-          <w:sz w:val="24"/>
-          <w:szCs w:val="24"/>
-        </w:rPr>
-      </w:pPr>
-      <w:r>
-        <w:rPr>
-          <w:b/>
-          <w:bCs/>
-          <w:sz w:val="28"/>
-          <w:szCs w:val="28"/>
-        </w:rPr>
-        <w:t>Prerequisiti</w:t>
-      </w:r>
-      <w:r>
-        <w:rPr>
-          <w:b/>
-          <w:bCs/>
-          <w:sz w:val="24"/>
-          <w:szCs w:val="24"/>
-        </w:rPr>
-        <w:t>:</w:t>
+          <w:sz w:val="32"/>
+          <w:szCs w:val="32"/>
+          <w:u w:val="single"/>
+        </w:rPr>
+        <w:t>Prerequisiti:</w:t>
       </w:r>
     </w:p>
     <w:p>
@@ -434,16 +418,18 @@
         <w:rPr>
           <w:b/>
           <w:bCs/>
-          <w:sz w:val="28"/>
-          <w:szCs w:val="28"/>
+          <w:sz w:val="32"/>
+          <w:szCs w:val="32"/>
+          <w:u w:val="single"/>
         </w:rPr>
       </w:pPr>
       <w:r>
         <w:rPr>
           <w:b/>
           <w:bCs/>
-          <w:sz w:val="28"/>
-          <w:szCs w:val="28"/>
+          <w:sz w:val="32"/>
+          <w:szCs w:val="32"/>
+          <w:u w:val="single"/>
         </w:rPr>
         <w:t>Installazione:</w:t>
       </w:r>
@@ -545,7 +531,6 @@
           <w:sz w:val="24"/>
           <w:szCs w:val="24"/>
         </w:rPr>
-        <w:lastRenderedPageBreak/>
         <w:t>Seleziona il tuo dispositivo Android come target di installazione o utilizza un Virtual Device, un simulatore di un telefono Android disponibile sul tuo computer.</w:t>
       </w:r>
     </w:p>
@@ -572,31 +557,24 @@
     </w:p>
     <w:p>
       <w:pPr>
-        <w:pStyle w:val="Paragrafoelenco"/>
-        <w:spacing w:line="276" w:lineRule="auto"/>
-        <w:rPr>
-          <w:sz w:val="24"/>
-          <w:szCs w:val="24"/>
-        </w:rPr>
-      </w:pPr>
-    </w:p>
-    <w:p>
-      <w:pPr>
         <w:spacing w:line="276" w:lineRule="auto"/>
         <w:rPr>
           <w:b/>
           <w:bCs/>
-          <w:sz w:val="28"/>
-          <w:szCs w:val="28"/>
+          <w:sz w:val="32"/>
+          <w:szCs w:val="32"/>
+          <w:u w:val="single"/>
         </w:rPr>
       </w:pPr>
       <w:r>
         <w:rPr>
           <w:b/>
           <w:bCs/>
-          <w:sz w:val="28"/>
-          <w:szCs w:val="28"/>
-        </w:rPr>
+          <w:sz w:val="32"/>
+          <w:szCs w:val="32"/>
+          <w:u w:val="single"/>
+        </w:rPr>
+        <w:lastRenderedPageBreak/>
         <w:t>Funzionalità principali</w:t>
       </w:r>
     </w:p>
@@ -712,28 +690,7 @@
           <w:sz w:val="24"/>
           <w:szCs w:val="24"/>
         </w:rPr>
-        <w:t xml:space="preserve"> </w:t>
-      </w:r>
-      <w:r>
-        <w:rPr>
-          <w:sz w:val="24"/>
-          <w:szCs w:val="24"/>
-        </w:rPr>
-        <w:t>(New</w:t>
-      </w:r>
-      <w:r>
-        <w:rPr>
-          <w:sz w:val="24"/>
-          <w:szCs w:val="24"/>
-        </w:rPr>
-        <w:t>Account</w:t>
-      </w:r>
-      <w:r>
-        <w:rPr>
-          <w:sz w:val="24"/>
-          <w:szCs w:val="24"/>
-        </w:rPr>
-        <w:t>Fragment.java)</w:t>
+        <w:t xml:space="preserve"> (NewAccountFragment.java)</w:t>
       </w:r>
     </w:p>
     <w:p>
@@ -786,14 +743,7 @@
           <w:sz w:val="24"/>
           <w:szCs w:val="24"/>
         </w:rPr>
-        <w:t xml:space="preserve"> </w:t>
-      </w:r>
-      <w:r>
-        <w:rPr>
-          <w:sz w:val="24"/>
-          <w:szCs w:val="24"/>
-        </w:rPr>
-        <w:t>(</w:t>
+        <w:t xml:space="preserve"> (</w:t>
       </w:r>
       <w:r>
         <w:rPr>
@@ -966,14 +916,7 @@
           <w:sz w:val="24"/>
           <w:szCs w:val="24"/>
         </w:rPr>
-        <w:t xml:space="preserve"> </w:t>
-      </w:r>
-      <w:r>
-        <w:rPr>
-          <w:sz w:val="24"/>
-          <w:szCs w:val="24"/>
-        </w:rPr>
-        <w:t>(StatisticsFragment.java)</w:t>
+        <w:t xml:space="preserve"> (StatisticsFragment.java)</w:t>
       </w:r>
     </w:p>
     <w:p>
@@ -1149,28 +1092,7 @@
           <w:sz w:val="24"/>
           <w:szCs w:val="24"/>
         </w:rPr>
-        <w:t xml:space="preserve"> </w:t>
-      </w:r>
-      <w:r>
-        <w:rPr>
-          <w:sz w:val="24"/>
-          <w:szCs w:val="24"/>
-        </w:rPr>
-        <w:t>(</w:t>
-      </w:r>
-      <w:r>
-        <w:rPr>
-          <w:sz w:val="24"/>
-          <w:szCs w:val="24"/>
-        </w:rPr>
-        <w:t>Edit</w:t>
-      </w:r>
-      <w:r>
-        <w:rPr>
-          <w:sz w:val="24"/>
-          <w:szCs w:val="24"/>
-        </w:rPr>
-        <w:t>TransactionFragment.java)</w:t>
+        <w:t xml:space="preserve"> (EditTransactionFragment.java)</w:t>
       </w:r>
     </w:p>
     <w:p>
@@ -1223,29 +1145,38 @@
           <w:sz w:val="24"/>
           <w:szCs w:val="24"/>
         </w:rPr>
-        <w:t xml:space="preserve"> </w:t>
-      </w:r>
-      <w:r>
-        <w:rPr>
-          <w:sz w:val="24"/>
-          <w:szCs w:val="24"/>
-        </w:rPr>
-        <w:t>(</w:t>
-      </w:r>
-      <w:r>
-        <w:rPr>
-          <w:sz w:val="24"/>
-          <w:szCs w:val="24"/>
-        </w:rPr>
-        <w:t>OCRManager</w:t>
-      </w:r>
-      <w:r>
-        <w:rPr>
-          <w:sz w:val="24"/>
-          <w:szCs w:val="24"/>
-        </w:rPr>
-        <w:t>.java)</w:t>
-      </w:r>
+        <w:t xml:space="preserve"> (OCRManager.java)</w:t>
+      </w:r>
+    </w:p>
+    <w:p>
+      <w:pPr>
+        <w:spacing w:line="276" w:lineRule="auto"/>
+        <w:ind w:left="708"/>
+        <w:rPr>
+          <w:sz w:val="24"/>
+          <w:szCs w:val="24"/>
+        </w:rPr>
+      </w:pPr>
+    </w:p>
+    <w:p>
+      <w:pPr>
+        <w:spacing w:line="276" w:lineRule="auto"/>
+        <w:ind w:left="708"/>
+        <w:rPr>
+          <w:sz w:val="24"/>
+          <w:szCs w:val="24"/>
+        </w:rPr>
+      </w:pPr>
+    </w:p>
+    <w:p>
+      <w:pPr>
+        <w:spacing w:line="276" w:lineRule="auto"/>
+        <w:ind w:left="708"/>
+        <w:rPr>
+          <w:sz w:val="24"/>
+          <w:szCs w:val="24"/>
+        </w:rPr>
+      </w:pPr>
     </w:p>
     <w:p>
       <w:pPr>
@@ -1263,8 +1194,8 @@
         <w:rPr>
           <w:b/>
           <w:bCs/>
-          <w:sz w:val="28"/>
-          <w:szCs w:val="28"/>
+          <w:sz w:val="32"/>
+          <w:szCs w:val="32"/>
           <w:u w:val="single"/>
         </w:rPr>
       </w:pPr>
@@ -1272,8 +1203,8 @@
         <w:rPr>
           <w:b/>
           <w:bCs/>
-          <w:sz w:val="28"/>
-          <w:szCs w:val="28"/>
+          <w:sz w:val="32"/>
+          <w:szCs w:val="32"/>
           <w:u w:val="single"/>
         </w:rPr>
         <w:lastRenderedPageBreak/>
@@ -1742,31 +1673,7 @@
           <w:lang w:eastAsia="it-IT"/>
           <w14:ligatures w14:val="none"/>
         </w:rPr>
-        <w:t>34</w:t>
-      </w:r>
-      <w:r>
-        <w:rPr>
-          <w:rFonts w:ascii="Courier New" w:eastAsia="Times New Roman" w:hAnsi="Courier New" w:cs="Courier New"/>
-          <w:color w:val="808080"/>
-          <w:kern w:val="0"/>
-          <w:sz w:val="20"/>
-          <w:szCs w:val="20"/>
-          <w:lang w:eastAsia="it-IT"/>
-          <w14:ligatures w14:val="none"/>
-        </w:rPr>
-        <w:t xml:space="preserve">       accounts = null;</w:t>
-      </w:r>
-      <w:r>
-        <w:rPr>
-          <w:rFonts w:ascii="Courier New" w:eastAsia="Times New Roman" w:hAnsi="Courier New" w:cs="Courier New"/>
-          <w:color w:val="808080"/>
-          <w:kern w:val="0"/>
-          <w:sz w:val="20"/>
-          <w:szCs w:val="20"/>
-          <w:lang w:eastAsia="it-IT"/>
-          <w14:ligatures w14:val="none"/>
-        </w:rPr>
-        <w:t xml:space="preserve"> </w:t>
+        <w:t xml:space="preserve">34       accounts = null; </w:t>
       </w:r>
     </w:p>
     <w:p>
@@ -2041,7 +1948,6 @@
           <w:sz w:val="24"/>
           <w:szCs w:val="24"/>
         </w:rPr>
-        <w:lastRenderedPageBreak/>
         <w:t>Fornisce funzionalità di visione e riconoscimento di immagini, inclusi il rilevamento di oggetti e il riconoscimento ottico dei caratteri (OCR).</w:t>
       </w:r>
     </w:p>
@@ -2116,6 +2022,7 @@
           <w:sz w:val="24"/>
           <w:szCs w:val="24"/>
         </w:rPr>
+        <w:lastRenderedPageBreak/>
         <w:t>Offre servizi di localizzazione per consentire all'app di accedere alla posizione dell'utente e attivare azioni basate sulla posizione.</w:t>
       </w:r>
     </w:p>
@@ -2829,7 +2736,6 @@
           <w:sz w:val="24"/>
           <w:szCs w:val="24"/>
         </w:rPr>
-        <w:lastRenderedPageBreak/>
         <w:t>Firebase</w:t>
       </w:r>
       <w:proofErr w:type="spellEnd"/>
@@ -2923,6 +2829,7 @@
           <w:szCs w:val="24"/>
           <w:u w:val="single"/>
         </w:rPr>
+        <w:lastRenderedPageBreak/>
         <w:t>Pianificazione di Future Transazioni e Pagamenti Periodici</w:t>
       </w:r>
       <w:r>
@@ -3066,9 +2973,2990 @@
         </w:rPr>
         <w:t xml:space="preserve"> CSV, per scopi di archiviazione o condivisione.</w:t>
       </w:r>
-    </w:p>
-    <w:p>
-      <w:pPr>
+      <w:r>
+        <w:rPr>
+          <w:sz w:val="24"/>
+          <w:szCs w:val="24"/>
+        </w:rPr>
+        <w:br/>
+      </w:r>
+    </w:p>
+    <w:p>
+      <w:pPr>
+        <w:rPr>
+          <w:sz w:val="24"/>
+          <w:szCs w:val="24"/>
+        </w:rPr>
+      </w:pPr>
+      <w:r>
+        <w:rPr>
+          <w:sz w:val="24"/>
+          <w:szCs w:val="24"/>
+        </w:rPr>
+        <w:br w:type="page"/>
+      </w:r>
+    </w:p>
+    <w:p>
+      <w:pPr>
+        <w:spacing w:line="276" w:lineRule="auto"/>
+        <w:rPr>
+          <w:b/>
+          <w:bCs/>
+          <w:sz w:val="32"/>
+          <w:szCs w:val="32"/>
+          <w:u w:val="single"/>
+        </w:rPr>
+      </w:pPr>
+      <w:r>
+        <w:rPr>
+          <w:b/>
+          <w:bCs/>
+          <w:sz w:val="32"/>
+          <w:szCs w:val="32"/>
+          <w:u w:val="single"/>
+        </w:rPr>
+        <w:lastRenderedPageBreak/>
+        <w:t>Struttura dati Json:</w:t>
+      </w:r>
+    </w:p>
+    <w:p>
+      <w:pPr>
+        <w:shd w:val="clear" w:color="auto" w:fill="1F1F1F"/>
+        <w:spacing w:after="0" w:line="285" w:lineRule="atLeast"/>
+        <w:rPr>
+          <w:rFonts w:ascii="Consolas" w:eastAsia="Times New Roman" w:hAnsi="Consolas" w:cs="Times New Roman"/>
+          <w:color w:val="CCCCCC"/>
+          <w:kern w:val="0"/>
+          <w:sz w:val="20"/>
+          <w:szCs w:val="20"/>
+          <w:lang w:val="en-US" w:eastAsia="it-IT"/>
+          <w14:ligatures w14:val="none"/>
+        </w:rPr>
+      </w:pPr>
+      <w:r>
+        <w:rPr>
+          <w:rFonts w:ascii="Consolas" w:eastAsia="Times New Roman" w:hAnsi="Consolas" w:cs="Times New Roman"/>
+          <w:color w:val="CCCCCC"/>
+          <w:kern w:val="0"/>
+          <w:sz w:val="20"/>
+          <w:szCs w:val="20"/>
+          <w:lang w:val="en-US" w:eastAsia="it-IT"/>
+          <w14:ligatures w14:val="none"/>
+        </w:rPr>
+        <w:t>    {</w:t>
+      </w:r>
+    </w:p>
+    <w:p>
+      <w:pPr>
+        <w:shd w:val="clear" w:color="auto" w:fill="1F1F1F"/>
+        <w:spacing w:after="0" w:line="285" w:lineRule="atLeast"/>
+        <w:rPr>
+          <w:rFonts w:ascii="Consolas" w:eastAsia="Times New Roman" w:hAnsi="Consolas" w:cs="Times New Roman"/>
+          <w:color w:val="CCCCCC"/>
+          <w:kern w:val="0"/>
+          <w:sz w:val="20"/>
+          <w:szCs w:val="20"/>
+          <w:lang w:val="en-US" w:eastAsia="it-IT"/>
+          <w14:ligatures w14:val="none"/>
+        </w:rPr>
+      </w:pPr>
+      <w:r>
+        <w:rPr>
+          <w:rFonts w:ascii="Consolas" w:eastAsia="Times New Roman" w:hAnsi="Consolas" w:cs="Times New Roman"/>
+          <w:color w:val="CCCCCC"/>
+          <w:kern w:val="0"/>
+          <w:sz w:val="20"/>
+          <w:szCs w:val="20"/>
+          <w:lang w:val="en-US" w:eastAsia="it-IT"/>
+          <w14:ligatures w14:val="none"/>
+        </w:rPr>
+        <w:t xml:space="preserve">        </w:t>
+      </w:r>
+      <w:r>
+        <w:rPr>
+          <w:rFonts w:ascii="Consolas" w:eastAsia="Times New Roman" w:hAnsi="Consolas" w:cs="Times New Roman"/>
+          <w:color w:val="9CDCFE"/>
+          <w:kern w:val="0"/>
+          <w:sz w:val="20"/>
+          <w:szCs w:val="20"/>
+          <w:lang w:val="en-US" w:eastAsia="it-IT"/>
+          <w14:ligatures w14:val="none"/>
+        </w:rPr>
+        <w:t>"balance"</w:t>
+      </w:r>
+      <w:r>
+        <w:rPr>
+          <w:rFonts w:ascii="Consolas" w:eastAsia="Times New Roman" w:hAnsi="Consolas" w:cs="Times New Roman"/>
+          <w:color w:val="CCCCCC"/>
+          <w:kern w:val="0"/>
+          <w:sz w:val="20"/>
+          <w:szCs w:val="20"/>
+          <w:lang w:val="en-US" w:eastAsia="it-IT"/>
+          <w14:ligatures w14:val="none"/>
+        </w:rPr>
+        <w:t xml:space="preserve">: </w:t>
+      </w:r>
+      <w:r>
+        <w:rPr>
+          <w:rFonts w:ascii="Consolas" w:eastAsia="Times New Roman" w:hAnsi="Consolas" w:cs="Times New Roman"/>
+          <w:color w:val="B5CEA8"/>
+          <w:kern w:val="0"/>
+          <w:sz w:val="20"/>
+          <w:szCs w:val="20"/>
+          <w:lang w:val="en-US" w:eastAsia="it-IT"/>
+          <w14:ligatures w14:val="none"/>
+        </w:rPr>
+        <w:t>1000</w:t>
+      </w:r>
+      <w:r>
+        <w:rPr>
+          <w:rFonts w:ascii="Consolas" w:eastAsia="Times New Roman" w:hAnsi="Consolas" w:cs="Times New Roman"/>
+          <w:color w:val="CCCCCC"/>
+          <w:kern w:val="0"/>
+          <w:sz w:val="20"/>
+          <w:szCs w:val="20"/>
+          <w:lang w:val="en-US" w:eastAsia="it-IT"/>
+          <w14:ligatures w14:val="none"/>
+        </w:rPr>
+        <w:t>,</w:t>
+      </w:r>
+    </w:p>
+    <w:p>
+      <w:pPr>
+        <w:shd w:val="clear" w:color="auto" w:fill="1F1F1F"/>
+        <w:spacing w:after="0" w:line="285" w:lineRule="atLeast"/>
+        <w:rPr>
+          <w:rFonts w:ascii="Consolas" w:eastAsia="Times New Roman" w:hAnsi="Consolas" w:cs="Times New Roman"/>
+          <w:color w:val="CCCCCC"/>
+          <w:kern w:val="0"/>
+          <w:sz w:val="20"/>
+          <w:szCs w:val="20"/>
+          <w:lang w:val="en-US" w:eastAsia="it-IT"/>
+          <w14:ligatures w14:val="none"/>
+        </w:rPr>
+      </w:pPr>
+      <w:r>
+        <w:rPr>
+          <w:rFonts w:ascii="Consolas" w:eastAsia="Times New Roman" w:hAnsi="Consolas" w:cs="Times New Roman"/>
+          <w:color w:val="CCCCCC"/>
+          <w:kern w:val="0"/>
+          <w:sz w:val="20"/>
+          <w:szCs w:val="20"/>
+          <w:lang w:val="en-US" w:eastAsia="it-IT"/>
+          <w14:ligatures w14:val="none"/>
+        </w:rPr>
+        <w:t xml:space="preserve">        </w:t>
+      </w:r>
+      <w:r>
+        <w:rPr>
+          <w:rFonts w:ascii="Consolas" w:eastAsia="Times New Roman" w:hAnsi="Consolas" w:cs="Times New Roman"/>
+          <w:color w:val="9CDCFE"/>
+          <w:kern w:val="0"/>
+          <w:sz w:val="20"/>
+          <w:szCs w:val="20"/>
+          <w:lang w:val="en-US" w:eastAsia="it-IT"/>
+          <w14:ligatures w14:val="none"/>
+        </w:rPr>
+        <w:t>"</w:t>
+      </w:r>
+      <w:proofErr w:type="spellStart"/>
+      <w:r>
+        <w:rPr>
+          <w:rFonts w:ascii="Consolas" w:eastAsia="Times New Roman" w:hAnsi="Consolas" w:cs="Times New Roman"/>
+          <w:color w:val="9CDCFE"/>
+          <w:kern w:val="0"/>
+          <w:sz w:val="20"/>
+          <w:szCs w:val="20"/>
+          <w:lang w:val="en-US" w:eastAsia="it-IT"/>
+          <w14:ligatures w14:val="none"/>
+        </w:rPr>
+        <w:t>listTrans</w:t>
+      </w:r>
+      <w:proofErr w:type="spellEnd"/>
+      <w:r>
+        <w:rPr>
+          <w:rFonts w:ascii="Consolas" w:eastAsia="Times New Roman" w:hAnsi="Consolas" w:cs="Times New Roman"/>
+          <w:color w:val="9CDCFE"/>
+          <w:kern w:val="0"/>
+          <w:sz w:val="20"/>
+          <w:szCs w:val="20"/>
+          <w:lang w:val="en-US" w:eastAsia="it-IT"/>
+          <w14:ligatures w14:val="none"/>
+        </w:rPr>
+        <w:t>"</w:t>
+      </w:r>
+      <w:r>
+        <w:rPr>
+          <w:rFonts w:ascii="Consolas" w:eastAsia="Times New Roman" w:hAnsi="Consolas" w:cs="Times New Roman"/>
+          <w:color w:val="CCCCCC"/>
+          <w:kern w:val="0"/>
+          <w:sz w:val="20"/>
+          <w:szCs w:val="20"/>
+          <w:lang w:val="en-US" w:eastAsia="it-IT"/>
+          <w14:ligatures w14:val="none"/>
+        </w:rPr>
+        <w:t>: [</w:t>
+      </w:r>
+    </w:p>
+    <w:p>
+      <w:pPr>
+        <w:shd w:val="clear" w:color="auto" w:fill="1F1F1F"/>
+        <w:spacing w:after="0" w:line="285" w:lineRule="atLeast"/>
+        <w:rPr>
+          <w:rFonts w:ascii="Consolas" w:eastAsia="Times New Roman" w:hAnsi="Consolas" w:cs="Times New Roman"/>
+          <w:color w:val="CCCCCC"/>
+          <w:kern w:val="0"/>
+          <w:sz w:val="20"/>
+          <w:szCs w:val="20"/>
+          <w:lang w:val="en-US" w:eastAsia="it-IT"/>
+          <w14:ligatures w14:val="none"/>
+        </w:rPr>
+      </w:pPr>
+      <w:r>
+        <w:rPr>
+          <w:rFonts w:ascii="Consolas" w:eastAsia="Times New Roman" w:hAnsi="Consolas" w:cs="Times New Roman"/>
+          <w:color w:val="CCCCCC"/>
+          <w:kern w:val="0"/>
+          <w:sz w:val="20"/>
+          <w:szCs w:val="20"/>
+          <w:lang w:val="en-US" w:eastAsia="it-IT"/>
+          <w14:ligatures w14:val="none"/>
+        </w:rPr>
+        <w:t>            {</w:t>
+      </w:r>
+    </w:p>
+    <w:p>
+      <w:pPr>
+        <w:shd w:val="clear" w:color="auto" w:fill="1F1F1F"/>
+        <w:spacing w:after="0" w:line="285" w:lineRule="atLeast"/>
+        <w:rPr>
+          <w:rFonts w:ascii="Consolas" w:eastAsia="Times New Roman" w:hAnsi="Consolas" w:cs="Times New Roman"/>
+          <w:color w:val="CCCCCC"/>
+          <w:kern w:val="0"/>
+          <w:sz w:val="20"/>
+          <w:szCs w:val="20"/>
+          <w:lang w:val="en-US" w:eastAsia="it-IT"/>
+          <w14:ligatures w14:val="none"/>
+        </w:rPr>
+      </w:pPr>
+      <w:r>
+        <w:rPr>
+          <w:rFonts w:ascii="Consolas" w:eastAsia="Times New Roman" w:hAnsi="Consolas" w:cs="Times New Roman"/>
+          <w:color w:val="CCCCCC"/>
+          <w:kern w:val="0"/>
+          <w:sz w:val="20"/>
+          <w:szCs w:val="20"/>
+          <w:lang w:val="en-US" w:eastAsia="it-IT"/>
+          <w14:ligatures w14:val="none"/>
+        </w:rPr>
+        <w:t xml:space="preserve">                </w:t>
+      </w:r>
+      <w:r>
+        <w:rPr>
+          <w:rFonts w:ascii="Consolas" w:eastAsia="Times New Roman" w:hAnsi="Consolas" w:cs="Times New Roman"/>
+          <w:color w:val="9CDCFE"/>
+          <w:kern w:val="0"/>
+          <w:sz w:val="20"/>
+          <w:szCs w:val="20"/>
+          <w:lang w:val="en-US" w:eastAsia="it-IT"/>
+          <w14:ligatures w14:val="none"/>
+        </w:rPr>
+        <w:t>"amount"</w:t>
+      </w:r>
+      <w:r>
+        <w:rPr>
+          <w:rFonts w:ascii="Consolas" w:eastAsia="Times New Roman" w:hAnsi="Consolas" w:cs="Times New Roman"/>
+          <w:color w:val="CCCCCC"/>
+          <w:kern w:val="0"/>
+          <w:sz w:val="20"/>
+          <w:szCs w:val="20"/>
+          <w:lang w:val="en-US" w:eastAsia="it-IT"/>
+          <w14:ligatures w14:val="none"/>
+        </w:rPr>
+        <w:t xml:space="preserve">: </w:t>
+      </w:r>
+      <w:r>
+        <w:rPr>
+          <w:rFonts w:ascii="Consolas" w:eastAsia="Times New Roman" w:hAnsi="Consolas" w:cs="Times New Roman"/>
+          <w:color w:val="B5CEA8"/>
+          <w:kern w:val="0"/>
+          <w:sz w:val="20"/>
+          <w:szCs w:val="20"/>
+          <w:lang w:val="en-US" w:eastAsia="it-IT"/>
+          <w14:ligatures w14:val="none"/>
+        </w:rPr>
+        <w:t>1000</w:t>
+      </w:r>
+      <w:r>
+        <w:rPr>
+          <w:rFonts w:ascii="Consolas" w:eastAsia="Times New Roman" w:hAnsi="Consolas" w:cs="Times New Roman"/>
+          <w:color w:val="CCCCCC"/>
+          <w:kern w:val="0"/>
+          <w:sz w:val="20"/>
+          <w:szCs w:val="20"/>
+          <w:lang w:val="en-US" w:eastAsia="it-IT"/>
+          <w14:ligatures w14:val="none"/>
+        </w:rPr>
+        <w:t>,</w:t>
+      </w:r>
+    </w:p>
+    <w:p>
+      <w:pPr>
+        <w:shd w:val="clear" w:color="auto" w:fill="1F1F1F"/>
+        <w:spacing w:after="0" w:line="285" w:lineRule="atLeast"/>
+        <w:rPr>
+          <w:rFonts w:ascii="Consolas" w:eastAsia="Times New Roman" w:hAnsi="Consolas" w:cs="Times New Roman"/>
+          <w:color w:val="CCCCCC"/>
+          <w:kern w:val="0"/>
+          <w:sz w:val="20"/>
+          <w:szCs w:val="20"/>
+          <w:lang w:val="en-US" w:eastAsia="it-IT"/>
+          <w14:ligatures w14:val="none"/>
+        </w:rPr>
+      </w:pPr>
+      <w:r>
+        <w:rPr>
+          <w:rFonts w:ascii="Consolas" w:eastAsia="Times New Roman" w:hAnsi="Consolas" w:cs="Times New Roman"/>
+          <w:color w:val="CCCCCC"/>
+          <w:kern w:val="0"/>
+          <w:sz w:val="20"/>
+          <w:szCs w:val="20"/>
+          <w:lang w:val="en-US" w:eastAsia="it-IT"/>
+          <w14:ligatures w14:val="none"/>
+        </w:rPr>
+        <w:t xml:space="preserve">                </w:t>
+      </w:r>
+      <w:r>
+        <w:rPr>
+          <w:rFonts w:ascii="Consolas" w:eastAsia="Times New Roman" w:hAnsi="Consolas" w:cs="Times New Roman"/>
+          <w:color w:val="9CDCFE"/>
+          <w:kern w:val="0"/>
+          <w:sz w:val="20"/>
+          <w:szCs w:val="20"/>
+          <w:lang w:val="en-US" w:eastAsia="it-IT"/>
+          <w14:ligatures w14:val="none"/>
+        </w:rPr>
+        <w:t>"category"</w:t>
+      </w:r>
+      <w:r>
+        <w:rPr>
+          <w:rFonts w:ascii="Consolas" w:eastAsia="Times New Roman" w:hAnsi="Consolas" w:cs="Times New Roman"/>
+          <w:color w:val="CCCCCC"/>
+          <w:kern w:val="0"/>
+          <w:sz w:val="20"/>
+          <w:szCs w:val="20"/>
+          <w:lang w:val="en-US" w:eastAsia="it-IT"/>
+          <w14:ligatures w14:val="none"/>
+        </w:rPr>
+        <w:t xml:space="preserve">: </w:t>
+      </w:r>
+      <w:r>
+        <w:rPr>
+          <w:rFonts w:ascii="Consolas" w:eastAsia="Times New Roman" w:hAnsi="Consolas" w:cs="Times New Roman"/>
+          <w:color w:val="CE9178"/>
+          <w:kern w:val="0"/>
+          <w:sz w:val="20"/>
+          <w:szCs w:val="20"/>
+          <w:lang w:val="en-US" w:eastAsia="it-IT"/>
+          <w14:ligatures w14:val="none"/>
+        </w:rPr>
+        <w:t>"Salary"</w:t>
+      </w:r>
+      <w:r>
+        <w:rPr>
+          <w:rFonts w:ascii="Consolas" w:eastAsia="Times New Roman" w:hAnsi="Consolas" w:cs="Times New Roman"/>
+          <w:color w:val="CCCCCC"/>
+          <w:kern w:val="0"/>
+          <w:sz w:val="20"/>
+          <w:szCs w:val="20"/>
+          <w:lang w:val="en-US" w:eastAsia="it-IT"/>
+          <w14:ligatures w14:val="none"/>
+        </w:rPr>
+        <w:t>,</w:t>
+      </w:r>
+    </w:p>
+    <w:p>
+      <w:pPr>
+        <w:shd w:val="clear" w:color="auto" w:fill="1F1F1F"/>
+        <w:spacing w:after="0" w:line="285" w:lineRule="atLeast"/>
+        <w:rPr>
+          <w:rFonts w:ascii="Consolas" w:eastAsia="Times New Roman" w:hAnsi="Consolas" w:cs="Times New Roman"/>
+          <w:color w:val="CCCCCC"/>
+          <w:kern w:val="0"/>
+          <w:sz w:val="20"/>
+          <w:szCs w:val="20"/>
+          <w:lang w:val="en-US" w:eastAsia="it-IT"/>
+          <w14:ligatures w14:val="none"/>
+        </w:rPr>
+      </w:pPr>
+      <w:r>
+        <w:rPr>
+          <w:rFonts w:ascii="Consolas" w:eastAsia="Times New Roman" w:hAnsi="Consolas" w:cs="Times New Roman"/>
+          <w:color w:val="CCCCCC"/>
+          <w:kern w:val="0"/>
+          <w:sz w:val="20"/>
+          <w:szCs w:val="20"/>
+          <w:lang w:val="en-US" w:eastAsia="it-IT"/>
+          <w14:ligatures w14:val="none"/>
+        </w:rPr>
+        <w:t xml:space="preserve">                </w:t>
+      </w:r>
+      <w:r>
+        <w:rPr>
+          <w:rFonts w:ascii="Consolas" w:eastAsia="Times New Roman" w:hAnsi="Consolas" w:cs="Times New Roman"/>
+          <w:color w:val="9CDCFE"/>
+          <w:kern w:val="0"/>
+          <w:sz w:val="20"/>
+          <w:szCs w:val="20"/>
+          <w:lang w:val="en-US" w:eastAsia="it-IT"/>
+          <w14:ligatures w14:val="none"/>
+        </w:rPr>
+        <w:t>"city"</w:t>
+      </w:r>
+      <w:r>
+        <w:rPr>
+          <w:rFonts w:ascii="Consolas" w:eastAsia="Times New Roman" w:hAnsi="Consolas" w:cs="Times New Roman"/>
+          <w:color w:val="CCCCCC"/>
+          <w:kern w:val="0"/>
+          <w:sz w:val="20"/>
+          <w:szCs w:val="20"/>
+          <w:lang w:val="en-US" w:eastAsia="it-IT"/>
+          <w14:ligatures w14:val="none"/>
+        </w:rPr>
+        <w:t>: {</w:t>
+      </w:r>
+    </w:p>
+    <w:p>
+      <w:pPr>
+        <w:shd w:val="clear" w:color="auto" w:fill="1F1F1F"/>
+        <w:spacing w:after="0" w:line="285" w:lineRule="atLeast"/>
+        <w:rPr>
+          <w:rFonts w:ascii="Consolas" w:eastAsia="Times New Roman" w:hAnsi="Consolas" w:cs="Times New Roman"/>
+          <w:color w:val="CCCCCC"/>
+          <w:kern w:val="0"/>
+          <w:sz w:val="20"/>
+          <w:szCs w:val="20"/>
+          <w:lang w:val="en-US" w:eastAsia="it-IT"/>
+          <w14:ligatures w14:val="none"/>
+        </w:rPr>
+      </w:pPr>
+      <w:r>
+        <w:rPr>
+          <w:rFonts w:ascii="Consolas" w:eastAsia="Times New Roman" w:hAnsi="Consolas" w:cs="Times New Roman"/>
+          <w:color w:val="CCCCCC"/>
+          <w:kern w:val="0"/>
+          <w:sz w:val="20"/>
+          <w:szCs w:val="20"/>
+          <w:lang w:val="en-US" w:eastAsia="it-IT"/>
+          <w14:ligatures w14:val="none"/>
+        </w:rPr>
+        <w:t xml:space="preserve">                    </w:t>
+      </w:r>
+      <w:r>
+        <w:rPr>
+          <w:rFonts w:ascii="Consolas" w:eastAsia="Times New Roman" w:hAnsi="Consolas" w:cs="Times New Roman"/>
+          <w:color w:val="9CDCFE"/>
+          <w:kern w:val="0"/>
+          <w:sz w:val="20"/>
+          <w:szCs w:val="20"/>
+          <w:lang w:val="en-US" w:eastAsia="it-IT"/>
+          <w14:ligatures w14:val="none"/>
+        </w:rPr>
+        <w:t>"latitude"</w:t>
+      </w:r>
+      <w:r>
+        <w:rPr>
+          <w:rFonts w:ascii="Consolas" w:eastAsia="Times New Roman" w:hAnsi="Consolas" w:cs="Times New Roman"/>
+          <w:color w:val="CCCCCC"/>
+          <w:kern w:val="0"/>
+          <w:sz w:val="20"/>
+          <w:szCs w:val="20"/>
+          <w:lang w:val="en-US" w:eastAsia="it-IT"/>
+          <w14:ligatures w14:val="none"/>
+        </w:rPr>
+        <w:t xml:space="preserve">: </w:t>
+      </w:r>
+      <w:r>
+        <w:rPr>
+          <w:rFonts w:ascii="Consolas" w:eastAsia="Times New Roman" w:hAnsi="Consolas" w:cs="Times New Roman"/>
+          <w:color w:val="B5CEA8"/>
+          <w:kern w:val="0"/>
+          <w:sz w:val="20"/>
+          <w:szCs w:val="20"/>
+          <w:lang w:val="en-US" w:eastAsia="it-IT"/>
+          <w14:ligatures w14:val="none"/>
+        </w:rPr>
+        <w:t>44</w:t>
+      </w:r>
+      <w:r>
+        <w:rPr>
+          <w:rFonts w:ascii="Consolas" w:eastAsia="Times New Roman" w:hAnsi="Consolas" w:cs="Times New Roman"/>
+          <w:color w:val="CCCCCC"/>
+          <w:kern w:val="0"/>
+          <w:sz w:val="20"/>
+          <w:szCs w:val="20"/>
+          <w:lang w:val="en-US" w:eastAsia="it-IT"/>
+          <w14:ligatures w14:val="none"/>
+        </w:rPr>
+        <w:t>,</w:t>
+      </w:r>
+    </w:p>
+    <w:p>
+      <w:pPr>
+        <w:shd w:val="clear" w:color="auto" w:fill="1F1F1F"/>
+        <w:spacing w:after="0" w:line="285" w:lineRule="atLeast"/>
+        <w:rPr>
+          <w:rFonts w:ascii="Consolas" w:eastAsia="Times New Roman" w:hAnsi="Consolas" w:cs="Times New Roman"/>
+          <w:color w:val="CCCCCC"/>
+          <w:kern w:val="0"/>
+          <w:sz w:val="20"/>
+          <w:szCs w:val="20"/>
+          <w:lang w:val="en-US" w:eastAsia="it-IT"/>
+          <w14:ligatures w14:val="none"/>
+        </w:rPr>
+      </w:pPr>
+      <w:r>
+        <w:rPr>
+          <w:rFonts w:ascii="Consolas" w:eastAsia="Times New Roman" w:hAnsi="Consolas" w:cs="Times New Roman"/>
+          <w:color w:val="CCCCCC"/>
+          <w:kern w:val="0"/>
+          <w:sz w:val="20"/>
+          <w:szCs w:val="20"/>
+          <w:lang w:val="en-US" w:eastAsia="it-IT"/>
+          <w14:ligatures w14:val="none"/>
+        </w:rPr>
+        <w:t xml:space="preserve">                    </w:t>
+      </w:r>
+      <w:r>
+        <w:rPr>
+          <w:rFonts w:ascii="Consolas" w:eastAsia="Times New Roman" w:hAnsi="Consolas" w:cs="Times New Roman"/>
+          <w:color w:val="9CDCFE"/>
+          <w:kern w:val="0"/>
+          <w:sz w:val="20"/>
+          <w:szCs w:val="20"/>
+          <w:lang w:val="en-US" w:eastAsia="it-IT"/>
+          <w14:ligatures w14:val="none"/>
+        </w:rPr>
+        <w:t>"longitude"</w:t>
+      </w:r>
+      <w:r>
+        <w:rPr>
+          <w:rFonts w:ascii="Consolas" w:eastAsia="Times New Roman" w:hAnsi="Consolas" w:cs="Times New Roman"/>
+          <w:color w:val="CCCCCC"/>
+          <w:kern w:val="0"/>
+          <w:sz w:val="20"/>
+          <w:szCs w:val="20"/>
+          <w:lang w:val="en-US" w:eastAsia="it-IT"/>
+          <w14:ligatures w14:val="none"/>
+        </w:rPr>
+        <w:t xml:space="preserve">: </w:t>
+      </w:r>
+      <w:r>
+        <w:rPr>
+          <w:rFonts w:ascii="Consolas" w:eastAsia="Times New Roman" w:hAnsi="Consolas" w:cs="Times New Roman"/>
+          <w:color w:val="B5CEA8"/>
+          <w:kern w:val="0"/>
+          <w:sz w:val="20"/>
+          <w:szCs w:val="20"/>
+          <w:lang w:val="en-US" w:eastAsia="it-IT"/>
+          <w14:ligatures w14:val="none"/>
+        </w:rPr>
+        <w:t>11</w:t>
+      </w:r>
+      <w:r>
+        <w:rPr>
+          <w:rFonts w:ascii="Consolas" w:eastAsia="Times New Roman" w:hAnsi="Consolas" w:cs="Times New Roman"/>
+          <w:color w:val="CCCCCC"/>
+          <w:kern w:val="0"/>
+          <w:sz w:val="20"/>
+          <w:szCs w:val="20"/>
+          <w:lang w:val="en-US" w:eastAsia="it-IT"/>
+          <w14:ligatures w14:val="none"/>
+        </w:rPr>
+        <w:t>,</w:t>
+      </w:r>
+    </w:p>
+    <w:p>
+      <w:pPr>
+        <w:shd w:val="clear" w:color="auto" w:fill="1F1F1F"/>
+        <w:spacing w:after="0" w:line="285" w:lineRule="atLeast"/>
+        <w:rPr>
+          <w:rFonts w:ascii="Consolas" w:eastAsia="Times New Roman" w:hAnsi="Consolas" w:cs="Times New Roman"/>
+          <w:color w:val="CCCCCC"/>
+          <w:kern w:val="0"/>
+          <w:sz w:val="20"/>
+          <w:szCs w:val="20"/>
+          <w:lang w:val="en-US" w:eastAsia="it-IT"/>
+          <w14:ligatures w14:val="none"/>
+        </w:rPr>
+      </w:pPr>
+      <w:r>
+        <w:rPr>
+          <w:rFonts w:ascii="Consolas" w:eastAsia="Times New Roman" w:hAnsi="Consolas" w:cs="Times New Roman"/>
+          <w:color w:val="CCCCCC"/>
+          <w:kern w:val="0"/>
+          <w:sz w:val="20"/>
+          <w:szCs w:val="20"/>
+          <w:lang w:val="en-US" w:eastAsia="it-IT"/>
+          <w14:ligatures w14:val="none"/>
+        </w:rPr>
+        <w:t xml:space="preserve">                    </w:t>
+      </w:r>
+      <w:r>
+        <w:rPr>
+          <w:rFonts w:ascii="Consolas" w:eastAsia="Times New Roman" w:hAnsi="Consolas" w:cs="Times New Roman"/>
+          <w:color w:val="9CDCFE"/>
+          <w:kern w:val="0"/>
+          <w:sz w:val="20"/>
+          <w:szCs w:val="20"/>
+          <w:lang w:val="en-US" w:eastAsia="it-IT"/>
+          <w14:ligatures w14:val="none"/>
+        </w:rPr>
+        <w:t>"</w:t>
+      </w:r>
+      <w:proofErr w:type="spellStart"/>
+      <w:r>
+        <w:rPr>
+          <w:rFonts w:ascii="Consolas" w:eastAsia="Times New Roman" w:hAnsi="Consolas" w:cs="Times New Roman"/>
+          <w:color w:val="9CDCFE"/>
+          <w:kern w:val="0"/>
+          <w:sz w:val="20"/>
+          <w:szCs w:val="20"/>
+          <w:lang w:val="en-US" w:eastAsia="it-IT"/>
+          <w14:ligatures w14:val="none"/>
+        </w:rPr>
+        <w:t>nameCity</w:t>
+      </w:r>
+      <w:proofErr w:type="spellEnd"/>
+      <w:r>
+        <w:rPr>
+          <w:rFonts w:ascii="Consolas" w:eastAsia="Times New Roman" w:hAnsi="Consolas" w:cs="Times New Roman"/>
+          <w:color w:val="9CDCFE"/>
+          <w:kern w:val="0"/>
+          <w:sz w:val="20"/>
+          <w:szCs w:val="20"/>
+          <w:lang w:val="en-US" w:eastAsia="it-IT"/>
+          <w14:ligatures w14:val="none"/>
+        </w:rPr>
+        <w:t>"</w:t>
+      </w:r>
+      <w:r>
+        <w:rPr>
+          <w:rFonts w:ascii="Consolas" w:eastAsia="Times New Roman" w:hAnsi="Consolas" w:cs="Times New Roman"/>
+          <w:color w:val="CCCCCC"/>
+          <w:kern w:val="0"/>
+          <w:sz w:val="20"/>
+          <w:szCs w:val="20"/>
+          <w:lang w:val="en-US" w:eastAsia="it-IT"/>
+          <w14:ligatures w14:val="none"/>
+        </w:rPr>
+        <w:t xml:space="preserve">: </w:t>
+      </w:r>
+      <w:r>
+        <w:rPr>
+          <w:rFonts w:ascii="Consolas" w:eastAsia="Times New Roman" w:hAnsi="Consolas" w:cs="Times New Roman"/>
+          <w:color w:val="CE9178"/>
+          <w:kern w:val="0"/>
+          <w:sz w:val="20"/>
+          <w:szCs w:val="20"/>
+          <w:lang w:val="en-US" w:eastAsia="it-IT"/>
+          <w14:ligatures w14:val="none"/>
+        </w:rPr>
+        <w:t>"Bologna"</w:t>
+      </w:r>
+    </w:p>
+    <w:p>
+      <w:pPr>
+        <w:shd w:val="clear" w:color="auto" w:fill="1F1F1F"/>
+        <w:spacing w:after="0" w:line="285" w:lineRule="atLeast"/>
+        <w:rPr>
+          <w:rFonts w:ascii="Consolas" w:eastAsia="Times New Roman" w:hAnsi="Consolas" w:cs="Times New Roman"/>
+          <w:color w:val="CCCCCC"/>
+          <w:kern w:val="0"/>
+          <w:sz w:val="20"/>
+          <w:szCs w:val="20"/>
+          <w:lang w:val="en-US" w:eastAsia="it-IT"/>
+          <w14:ligatures w14:val="none"/>
+        </w:rPr>
+      </w:pPr>
+      <w:r>
+        <w:rPr>
+          <w:rFonts w:ascii="Consolas" w:eastAsia="Times New Roman" w:hAnsi="Consolas" w:cs="Times New Roman"/>
+          <w:color w:val="CCCCCC"/>
+          <w:kern w:val="0"/>
+          <w:sz w:val="20"/>
+          <w:szCs w:val="20"/>
+          <w:lang w:val="en-US" w:eastAsia="it-IT"/>
+          <w14:ligatures w14:val="none"/>
+        </w:rPr>
+        <w:t>                },</w:t>
+      </w:r>
+    </w:p>
+    <w:p>
+      <w:pPr>
+        <w:shd w:val="clear" w:color="auto" w:fill="1F1F1F"/>
+        <w:spacing w:after="0" w:line="285" w:lineRule="atLeast"/>
+        <w:rPr>
+          <w:rFonts w:ascii="Consolas" w:eastAsia="Times New Roman" w:hAnsi="Consolas" w:cs="Times New Roman"/>
+          <w:color w:val="CCCCCC"/>
+          <w:kern w:val="0"/>
+          <w:sz w:val="20"/>
+          <w:szCs w:val="20"/>
+          <w:lang w:val="en-US" w:eastAsia="it-IT"/>
+          <w14:ligatures w14:val="none"/>
+        </w:rPr>
+      </w:pPr>
+      <w:r>
+        <w:rPr>
+          <w:rFonts w:ascii="Consolas" w:eastAsia="Times New Roman" w:hAnsi="Consolas" w:cs="Times New Roman"/>
+          <w:color w:val="CCCCCC"/>
+          <w:kern w:val="0"/>
+          <w:sz w:val="20"/>
+          <w:szCs w:val="20"/>
+          <w:lang w:val="en-US" w:eastAsia="it-IT"/>
+          <w14:ligatures w14:val="none"/>
+        </w:rPr>
+        <w:t xml:space="preserve">                </w:t>
+      </w:r>
+      <w:r>
+        <w:rPr>
+          <w:rFonts w:ascii="Consolas" w:eastAsia="Times New Roman" w:hAnsi="Consolas" w:cs="Times New Roman"/>
+          <w:color w:val="9CDCFE"/>
+          <w:kern w:val="0"/>
+          <w:sz w:val="20"/>
+          <w:szCs w:val="20"/>
+          <w:lang w:val="en-US" w:eastAsia="it-IT"/>
+          <w14:ligatures w14:val="none"/>
+        </w:rPr>
+        <w:t>"date"</w:t>
+      </w:r>
+      <w:r>
+        <w:rPr>
+          <w:rFonts w:ascii="Consolas" w:eastAsia="Times New Roman" w:hAnsi="Consolas" w:cs="Times New Roman"/>
+          <w:color w:val="CCCCCC"/>
+          <w:kern w:val="0"/>
+          <w:sz w:val="20"/>
+          <w:szCs w:val="20"/>
+          <w:lang w:val="en-US" w:eastAsia="it-IT"/>
+          <w14:ligatures w14:val="none"/>
+        </w:rPr>
+        <w:t>: {</w:t>
+      </w:r>
+    </w:p>
+    <w:p>
+      <w:pPr>
+        <w:shd w:val="clear" w:color="auto" w:fill="1F1F1F"/>
+        <w:spacing w:after="0" w:line="285" w:lineRule="atLeast"/>
+        <w:rPr>
+          <w:rFonts w:ascii="Consolas" w:eastAsia="Times New Roman" w:hAnsi="Consolas" w:cs="Times New Roman"/>
+          <w:color w:val="CCCCCC"/>
+          <w:kern w:val="0"/>
+          <w:sz w:val="20"/>
+          <w:szCs w:val="20"/>
+          <w:lang w:val="en-US" w:eastAsia="it-IT"/>
+          <w14:ligatures w14:val="none"/>
+        </w:rPr>
+      </w:pPr>
+      <w:r>
+        <w:rPr>
+          <w:rFonts w:ascii="Consolas" w:eastAsia="Times New Roman" w:hAnsi="Consolas" w:cs="Times New Roman"/>
+          <w:color w:val="CCCCCC"/>
+          <w:kern w:val="0"/>
+          <w:sz w:val="20"/>
+          <w:szCs w:val="20"/>
+          <w:lang w:val="en-US" w:eastAsia="it-IT"/>
+          <w14:ligatures w14:val="none"/>
+        </w:rPr>
+        <w:t xml:space="preserve">                    </w:t>
+      </w:r>
+      <w:r>
+        <w:rPr>
+          <w:rFonts w:ascii="Consolas" w:eastAsia="Times New Roman" w:hAnsi="Consolas" w:cs="Times New Roman"/>
+          <w:color w:val="9CDCFE"/>
+          <w:kern w:val="0"/>
+          <w:sz w:val="20"/>
+          <w:szCs w:val="20"/>
+          <w:lang w:val="en-US" w:eastAsia="it-IT"/>
+          <w14:ligatures w14:val="none"/>
+        </w:rPr>
+        <w:t>"year"</w:t>
+      </w:r>
+      <w:r>
+        <w:rPr>
+          <w:rFonts w:ascii="Consolas" w:eastAsia="Times New Roman" w:hAnsi="Consolas" w:cs="Times New Roman"/>
+          <w:color w:val="CCCCCC"/>
+          <w:kern w:val="0"/>
+          <w:sz w:val="20"/>
+          <w:szCs w:val="20"/>
+          <w:lang w:val="en-US" w:eastAsia="it-IT"/>
+          <w14:ligatures w14:val="none"/>
+        </w:rPr>
+        <w:t xml:space="preserve">: </w:t>
+      </w:r>
+      <w:r>
+        <w:rPr>
+          <w:rFonts w:ascii="Consolas" w:eastAsia="Times New Roman" w:hAnsi="Consolas" w:cs="Times New Roman"/>
+          <w:color w:val="B5CEA8"/>
+          <w:kern w:val="0"/>
+          <w:sz w:val="20"/>
+          <w:szCs w:val="20"/>
+          <w:lang w:val="en-US" w:eastAsia="it-IT"/>
+          <w14:ligatures w14:val="none"/>
+        </w:rPr>
+        <w:t>2023</w:t>
+      </w:r>
+      <w:r>
+        <w:rPr>
+          <w:rFonts w:ascii="Consolas" w:eastAsia="Times New Roman" w:hAnsi="Consolas" w:cs="Times New Roman"/>
+          <w:color w:val="CCCCCC"/>
+          <w:kern w:val="0"/>
+          <w:sz w:val="20"/>
+          <w:szCs w:val="20"/>
+          <w:lang w:val="en-US" w:eastAsia="it-IT"/>
+          <w14:ligatures w14:val="none"/>
+        </w:rPr>
+        <w:t>,</w:t>
+      </w:r>
+    </w:p>
+    <w:p>
+      <w:pPr>
+        <w:shd w:val="clear" w:color="auto" w:fill="1F1F1F"/>
+        <w:spacing w:after="0" w:line="285" w:lineRule="atLeast"/>
+        <w:rPr>
+          <w:rFonts w:ascii="Consolas" w:eastAsia="Times New Roman" w:hAnsi="Consolas" w:cs="Times New Roman"/>
+          <w:color w:val="CCCCCC"/>
+          <w:kern w:val="0"/>
+          <w:sz w:val="20"/>
+          <w:szCs w:val="20"/>
+          <w:lang w:val="en-US" w:eastAsia="it-IT"/>
+          <w14:ligatures w14:val="none"/>
+        </w:rPr>
+      </w:pPr>
+      <w:r>
+        <w:rPr>
+          <w:rFonts w:ascii="Consolas" w:eastAsia="Times New Roman" w:hAnsi="Consolas" w:cs="Times New Roman"/>
+          <w:color w:val="CCCCCC"/>
+          <w:kern w:val="0"/>
+          <w:sz w:val="20"/>
+          <w:szCs w:val="20"/>
+          <w:lang w:val="en-US" w:eastAsia="it-IT"/>
+          <w14:ligatures w14:val="none"/>
+        </w:rPr>
+        <w:t xml:space="preserve">                    </w:t>
+      </w:r>
+      <w:r>
+        <w:rPr>
+          <w:rFonts w:ascii="Consolas" w:eastAsia="Times New Roman" w:hAnsi="Consolas" w:cs="Times New Roman"/>
+          <w:color w:val="9CDCFE"/>
+          <w:kern w:val="0"/>
+          <w:sz w:val="20"/>
+          <w:szCs w:val="20"/>
+          <w:lang w:val="en-US" w:eastAsia="it-IT"/>
+          <w14:ligatures w14:val="none"/>
+        </w:rPr>
+        <w:t>"month"</w:t>
+      </w:r>
+      <w:r>
+        <w:rPr>
+          <w:rFonts w:ascii="Consolas" w:eastAsia="Times New Roman" w:hAnsi="Consolas" w:cs="Times New Roman"/>
+          <w:color w:val="CCCCCC"/>
+          <w:kern w:val="0"/>
+          <w:sz w:val="20"/>
+          <w:szCs w:val="20"/>
+          <w:lang w:val="en-US" w:eastAsia="it-IT"/>
+          <w14:ligatures w14:val="none"/>
+        </w:rPr>
+        <w:t xml:space="preserve">: </w:t>
+      </w:r>
+      <w:r>
+        <w:rPr>
+          <w:rFonts w:ascii="Consolas" w:eastAsia="Times New Roman" w:hAnsi="Consolas" w:cs="Times New Roman"/>
+          <w:color w:val="B5CEA8"/>
+          <w:kern w:val="0"/>
+          <w:sz w:val="20"/>
+          <w:szCs w:val="20"/>
+          <w:lang w:val="en-US" w:eastAsia="it-IT"/>
+          <w14:ligatures w14:val="none"/>
+        </w:rPr>
+        <w:t>9</w:t>
+      </w:r>
+      <w:r>
+        <w:rPr>
+          <w:rFonts w:ascii="Consolas" w:eastAsia="Times New Roman" w:hAnsi="Consolas" w:cs="Times New Roman"/>
+          <w:color w:val="CCCCCC"/>
+          <w:kern w:val="0"/>
+          <w:sz w:val="20"/>
+          <w:szCs w:val="20"/>
+          <w:lang w:val="en-US" w:eastAsia="it-IT"/>
+          <w14:ligatures w14:val="none"/>
+        </w:rPr>
+        <w:t>,</w:t>
+      </w:r>
+    </w:p>
+    <w:p>
+      <w:pPr>
+        <w:shd w:val="clear" w:color="auto" w:fill="1F1F1F"/>
+        <w:spacing w:after="0" w:line="285" w:lineRule="atLeast"/>
+        <w:rPr>
+          <w:rFonts w:ascii="Consolas" w:eastAsia="Times New Roman" w:hAnsi="Consolas" w:cs="Times New Roman"/>
+          <w:color w:val="CCCCCC"/>
+          <w:kern w:val="0"/>
+          <w:sz w:val="20"/>
+          <w:szCs w:val="20"/>
+          <w:lang w:val="en-US" w:eastAsia="it-IT"/>
+          <w14:ligatures w14:val="none"/>
+        </w:rPr>
+      </w:pPr>
+      <w:r>
+        <w:rPr>
+          <w:rFonts w:ascii="Consolas" w:eastAsia="Times New Roman" w:hAnsi="Consolas" w:cs="Times New Roman"/>
+          <w:color w:val="CCCCCC"/>
+          <w:kern w:val="0"/>
+          <w:sz w:val="20"/>
+          <w:szCs w:val="20"/>
+          <w:lang w:val="en-US" w:eastAsia="it-IT"/>
+          <w14:ligatures w14:val="none"/>
+        </w:rPr>
+        <w:t xml:space="preserve">                    </w:t>
+      </w:r>
+      <w:r>
+        <w:rPr>
+          <w:rFonts w:ascii="Consolas" w:eastAsia="Times New Roman" w:hAnsi="Consolas" w:cs="Times New Roman"/>
+          <w:color w:val="9CDCFE"/>
+          <w:kern w:val="0"/>
+          <w:sz w:val="20"/>
+          <w:szCs w:val="20"/>
+          <w:lang w:val="en-US" w:eastAsia="it-IT"/>
+          <w14:ligatures w14:val="none"/>
+        </w:rPr>
+        <w:t>"</w:t>
+      </w:r>
+      <w:proofErr w:type="spellStart"/>
+      <w:r>
+        <w:rPr>
+          <w:rFonts w:ascii="Consolas" w:eastAsia="Times New Roman" w:hAnsi="Consolas" w:cs="Times New Roman"/>
+          <w:color w:val="9CDCFE"/>
+          <w:kern w:val="0"/>
+          <w:sz w:val="20"/>
+          <w:szCs w:val="20"/>
+          <w:lang w:val="en-US" w:eastAsia="it-IT"/>
+          <w14:ligatures w14:val="none"/>
+        </w:rPr>
+        <w:t>dayOfMonth</w:t>
+      </w:r>
+      <w:proofErr w:type="spellEnd"/>
+      <w:r>
+        <w:rPr>
+          <w:rFonts w:ascii="Consolas" w:eastAsia="Times New Roman" w:hAnsi="Consolas" w:cs="Times New Roman"/>
+          <w:color w:val="9CDCFE"/>
+          <w:kern w:val="0"/>
+          <w:sz w:val="20"/>
+          <w:szCs w:val="20"/>
+          <w:lang w:val="en-US" w:eastAsia="it-IT"/>
+          <w14:ligatures w14:val="none"/>
+        </w:rPr>
+        <w:t>"</w:t>
+      </w:r>
+      <w:r>
+        <w:rPr>
+          <w:rFonts w:ascii="Consolas" w:eastAsia="Times New Roman" w:hAnsi="Consolas" w:cs="Times New Roman"/>
+          <w:color w:val="CCCCCC"/>
+          <w:kern w:val="0"/>
+          <w:sz w:val="20"/>
+          <w:szCs w:val="20"/>
+          <w:lang w:val="en-US" w:eastAsia="it-IT"/>
+          <w14:ligatures w14:val="none"/>
+        </w:rPr>
+        <w:t xml:space="preserve">: </w:t>
+      </w:r>
+      <w:r>
+        <w:rPr>
+          <w:rFonts w:ascii="Consolas" w:eastAsia="Times New Roman" w:hAnsi="Consolas" w:cs="Times New Roman"/>
+          <w:color w:val="B5CEA8"/>
+          <w:kern w:val="0"/>
+          <w:sz w:val="20"/>
+          <w:szCs w:val="20"/>
+          <w:lang w:val="en-US" w:eastAsia="it-IT"/>
+          <w14:ligatures w14:val="none"/>
+        </w:rPr>
+        <w:t>26</w:t>
+      </w:r>
+      <w:r>
+        <w:rPr>
+          <w:rFonts w:ascii="Consolas" w:eastAsia="Times New Roman" w:hAnsi="Consolas" w:cs="Times New Roman"/>
+          <w:color w:val="CCCCCC"/>
+          <w:kern w:val="0"/>
+          <w:sz w:val="20"/>
+          <w:szCs w:val="20"/>
+          <w:lang w:val="en-US" w:eastAsia="it-IT"/>
+          <w14:ligatures w14:val="none"/>
+        </w:rPr>
+        <w:t>,</w:t>
+      </w:r>
+    </w:p>
+    <w:p>
+      <w:pPr>
+        <w:shd w:val="clear" w:color="auto" w:fill="1F1F1F"/>
+        <w:spacing w:after="0" w:line="285" w:lineRule="atLeast"/>
+        <w:rPr>
+          <w:rFonts w:ascii="Consolas" w:eastAsia="Times New Roman" w:hAnsi="Consolas" w:cs="Times New Roman"/>
+          <w:color w:val="CCCCCC"/>
+          <w:kern w:val="0"/>
+          <w:sz w:val="20"/>
+          <w:szCs w:val="20"/>
+          <w:lang w:val="en-US" w:eastAsia="it-IT"/>
+          <w14:ligatures w14:val="none"/>
+        </w:rPr>
+      </w:pPr>
+      <w:r>
+        <w:rPr>
+          <w:rFonts w:ascii="Consolas" w:eastAsia="Times New Roman" w:hAnsi="Consolas" w:cs="Times New Roman"/>
+          <w:color w:val="CCCCCC"/>
+          <w:kern w:val="0"/>
+          <w:sz w:val="20"/>
+          <w:szCs w:val="20"/>
+          <w:lang w:val="en-US" w:eastAsia="it-IT"/>
+          <w14:ligatures w14:val="none"/>
+        </w:rPr>
+        <w:t xml:space="preserve">                    </w:t>
+      </w:r>
+      <w:r>
+        <w:rPr>
+          <w:rFonts w:ascii="Consolas" w:eastAsia="Times New Roman" w:hAnsi="Consolas" w:cs="Times New Roman"/>
+          <w:color w:val="9CDCFE"/>
+          <w:kern w:val="0"/>
+          <w:sz w:val="20"/>
+          <w:szCs w:val="20"/>
+          <w:lang w:val="en-US" w:eastAsia="it-IT"/>
+          <w14:ligatures w14:val="none"/>
+        </w:rPr>
+        <w:t>"</w:t>
+      </w:r>
+      <w:proofErr w:type="spellStart"/>
+      <w:r>
+        <w:rPr>
+          <w:rFonts w:ascii="Consolas" w:eastAsia="Times New Roman" w:hAnsi="Consolas" w:cs="Times New Roman"/>
+          <w:color w:val="9CDCFE"/>
+          <w:kern w:val="0"/>
+          <w:sz w:val="20"/>
+          <w:szCs w:val="20"/>
+          <w:lang w:val="en-US" w:eastAsia="it-IT"/>
+          <w14:ligatures w14:val="none"/>
+        </w:rPr>
+        <w:t>hourOfDay</w:t>
+      </w:r>
+      <w:proofErr w:type="spellEnd"/>
+      <w:r>
+        <w:rPr>
+          <w:rFonts w:ascii="Consolas" w:eastAsia="Times New Roman" w:hAnsi="Consolas" w:cs="Times New Roman"/>
+          <w:color w:val="9CDCFE"/>
+          <w:kern w:val="0"/>
+          <w:sz w:val="20"/>
+          <w:szCs w:val="20"/>
+          <w:lang w:val="en-US" w:eastAsia="it-IT"/>
+          <w14:ligatures w14:val="none"/>
+        </w:rPr>
+        <w:t>"</w:t>
+      </w:r>
+      <w:r>
+        <w:rPr>
+          <w:rFonts w:ascii="Consolas" w:eastAsia="Times New Roman" w:hAnsi="Consolas" w:cs="Times New Roman"/>
+          <w:color w:val="CCCCCC"/>
+          <w:kern w:val="0"/>
+          <w:sz w:val="20"/>
+          <w:szCs w:val="20"/>
+          <w:lang w:val="en-US" w:eastAsia="it-IT"/>
+          <w14:ligatures w14:val="none"/>
+        </w:rPr>
+        <w:t xml:space="preserve">: </w:t>
+      </w:r>
+      <w:r>
+        <w:rPr>
+          <w:rFonts w:ascii="Consolas" w:eastAsia="Times New Roman" w:hAnsi="Consolas" w:cs="Times New Roman"/>
+          <w:color w:val="B5CEA8"/>
+          <w:kern w:val="0"/>
+          <w:sz w:val="20"/>
+          <w:szCs w:val="20"/>
+          <w:lang w:val="en-US" w:eastAsia="it-IT"/>
+          <w14:ligatures w14:val="none"/>
+        </w:rPr>
+        <w:t>17</w:t>
+      </w:r>
+      <w:r>
+        <w:rPr>
+          <w:rFonts w:ascii="Consolas" w:eastAsia="Times New Roman" w:hAnsi="Consolas" w:cs="Times New Roman"/>
+          <w:color w:val="CCCCCC"/>
+          <w:kern w:val="0"/>
+          <w:sz w:val="20"/>
+          <w:szCs w:val="20"/>
+          <w:lang w:val="en-US" w:eastAsia="it-IT"/>
+          <w14:ligatures w14:val="none"/>
+        </w:rPr>
+        <w:t>,</w:t>
+      </w:r>
+    </w:p>
+    <w:p>
+      <w:pPr>
+        <w:shd w:val="clear" w:color="auto" w:fill="1F1F1F"/>
+        <w:spacing w:after="0" w:line="285" w:lineRule="atLeast"/>
+        <w:rPr>
+          <w:rFonts w:ascii="Consolas" w:eastAsia="Times New Roman" w:hAnsi="Consolas" w:cs="Times New Roman"/>
+          <w:color w:val="CCCCCC"/>
+          <w:kern w:val="0"/>
+          <w:sz w:val="20"/>
+          <w:szCs w:val="20"/>
+          <w:lang w:val="en-US" w:eastAsia="it-IT"/>
+          <w14:ligatures w14:val="none"/>
+        </w:rPr>
+      </w:pPr>
+      <w:r>
+        <w:rPr>
+          <w:rFonts w:ascii="Consolas" w:eastAsia="Times New Roman" w:hAnsi="Consolas" w:cs="Times New Roman"/>
+          <w:color w:val="CCCCCC"/>
+          <w:kern w:val="0"/>
+          <w:sz w:val="20"/>
+          <w:szCs w:val="20"/>
+          <w:lang w:val="en-US" w:eastAsia="it-IT"/>
+          <w14:ligatures w14:val="none"/>
+        </w:rPr>
+        <w:t xml:space="preserve">                    </w:t>
+      </w:r>
+      <w:r>
+        <w:rPr>
+          <w:rFonts w:ascii="Consolas" w:eastAsia="Times New Roman" w:hAnsi="Consolas" w:cs="Times New Roman"/>
+          <w:color w:val="9CDCFE"/>
+          <w:kern w:val="0"/>
+          <w:sz w:val="20"/>
+          <w:szCs w:val="20"/>
+          <w:lang w:val="en-US" w:eastAsia="it-IT"/>
+          <w14:ligatures w14:val="none"/>
+        </w:rPr>
+        <w:t>"minute"</w:t>
+      </w:r>
+      <w:r>
+        <w:rPr>
+          <w:rFonts w:ascii="Consolas" w:eastAsia="Times New Roman" w:hAnsi="Consolas" w:cs="Times New Roman"/>
+          <w:color w:val="CCCCCC"/>
+          <w:kern w:val="0"/>
+          <w:sz w:val="20"/>
+          <w:szCs w:val="20"/>
+          <w:lang w:val="en-US" w:eastAsia="it-IT"/>
+          <w14:ligatures w14:val="none"/>
+        </w:rPr>
+        <w:t xml:space="preserve">: </w:t>
+      </w:r>
+      <w:r>
+        <w:rPr>
+          <w:rFonts w:ascii="Consolas" w:eastAsia="Times New Roman" w:hAnsi="Consolas" w:cs="Times New Roman"/>
+          <w:color w:val="B5CEA8"/>
+          <w:kern w:val="0"/>
+          <w:sz w:val="20"/>
+          <w:szCs w:val="20"/>
+          <w:lang w:val="en-US" w:eastAsia="it-IT"/>
+          <w14:ligatures w14:val="none"/>
+        </w:rPr>
+        <w:t>27</w:t>
+      </w:r>
+      <w:r>
+        <w:rPr>
+          <w:rFonts w:ascii="Consolas" w:eastAsia="Times New Roman" w:hAnsi="Consolas" w:cs="Times New Roman"/>
+          <w:color w:val="CCCCCC"/>
+          <w:kern w:val="0"/>
+          <w:sz w:val="20"/>
+          <w:szCs w:val="20"/>
+          <w:lang w:val="en-US" w:eastAsia="it-IT"/>
+          <w14:ligatures w14:val="none"/>
+        </w:rPr>
+        <w:t>,</w:t>
+      </w:r>
+    </w:p>
+    <w:p>
+      <w:pPr>
+        <w:shd w:val="clear" w:color="auto" w:fill="1F1F1F"/>
+        <w:spacing w:after="0" w:line="285" w:lineRule="atLeast"/>
+        <w:rPr>
+          <w:rFonts w:ascii="Consolas" w:eastAsia="Times New Roman" w:hAnsi="Consolas" w:cs="Times New Roman"/>
+          <w:color w:val="CCCCCC"/>
+          <w:kern w:val="0"/>
+          <w:sz w:val="20"/>
+          <w:szCs w:val="20"/>
+          <w:lang w:val="en-US" w:eastAsia="it-IT"/>
+          <w14:ligatures w14:val="none"/>
+        </w:rPr>
+      </w:pPr>
+      <w:r>
+        <w:rPr>
+          <w:rFonts w:ascii="Consolas" w:eastAsia="Times New Roman" w:hAnsi="Consolas" w:cs="Times New Roman"/>
+          <w:color w:val="CCCCCC"/>
+          <w:kern w:val="0"/>
+          <w:sz w:val="20"/>
+          <w:szCs w:val="20"/>
+          <w:lang w:val="en-US" w:eastAsia="it-IT"/>
+          <w14:ligatures w14:val="none"/>
+        </w:rPr>
+        <w:t xml:space="preserve">                    </w:t>
+      </w:r>
+      <w:r>
+        <w:rPr>
+          <w:rFonts w:ascii="Consolas" w:eastAsia="Times New Roman" w:hAnsi="Consolas" w:cs="Times New Roman"/>
+          <w:color w:val="9CDCFE"/>
+          <w:kern w:val="0"/>
+          <w:sz w:val="20"/>
+          <w:szCs w:val="20"/>
+          <w:lang w:val="en-US" w:eastAsia="it-IT"/>
+          <w14:ligatures w14:val="none"/>
+        </w:rPr>
+        <w:t>"second"</w:t>
+      </w:r>
+      <w:r>
+        <w:rPr>
+          <w:rFonts w:ascii="Consolas" w:eastAsia="Times New Roman" w:hAnsi="Consolas" w:cs="Times New Roman"/>
+          <w:color w:val="CCCCCC"/>
+          <w:kern w:val="0"/>
+          <w:sz w:val="20"/>
+          <w:szCs w:val="20"/>
+          <w:lang w:val="en-US" w:eastAsia="it-IT"/>
+          <w14:ligatures w14:val="none"/>
+        </w:rPr>
+        <w:t xml:space="preserve">: </w:t>
+      </w:r>
+      <w:r>
+        <w:rPr>
+          <w:rFonts w:ascii="Consolas" w:eastAsia="Times New Roman" w:hAnsi="Consolas" w:cs="Times New Roman"/>
+          <w:color w:val="B5CEA8"/>
+          <w:kern w:val="0"/>
+          <w:sz w:val="20"/>
+          <w:szCs w:val="20"/>
+          <w:lang w:val="en-US" w:eastAsia="it-IT"/>
+          <w14:ligatures w14:val="none"/>
+        </w:rPr>
+        <w:t>39</w:t>
+      </w:r>
+    </w:p>
+    <w:p>
+      <w:pPr>
+        <w:shd w:val="clear" w:color="auto" w:fill="1F1F1F"/>
+        <w:spacing w:after="0" w:line="285" w:lineRule="atLeast"/>
+        <w:rPr>
+          <w:rFonts w:ascii="Consolas" w:eastAsia="Times New Roman" w:hAnsi="Consolas" w:cs="Times New Roman"/>
+          <w:color w:val="CCCCCC"/>
+          <w:kern w:val="0"/>
+          <w:sz w:val="20"/>
+          <w:szCs w:val="20"/>
+          <w:lang w:val="en-US" w:eastAsia="it-IT"/>
+          <w14:ligatures w14:val="none"/>
+        </w:rPr>
+      </w:pPr>
+      <w:r>
+        <w:rPr>
+          <w:rFonts w:ascii="Consolas" w:eastAsia="Times New Roman" w:hAnsi="Consolas" w:cs="Times New Roman"/>
+          <w:color w:val="CCCCCC"/>
+          <w:kern w:val="0"/>
+          <w:sz w:val="20"/>
+          <w:szCs w:val="20"/>
+          <w:lang w:val="en-US" w:eastAsia="it-IT"/>
+          <w14:ligatures w14:val="none"/>
+        </w:rPr>
+        <w:t>                },</w:t>
+      </w:r>
+    </w:p>
+    <w:p>
+      <w:pPr>
+        <w:shd w:val="clear" w:color="auto" w:fill="1F1F1F"/>
+        <w:spacing w:after="0" w:line="285" w:lineRule="atLeast"/>
+        <w:rPr>
+          <w:rFonts w:ascii="Consolas" w:eastAsia="Times New Roman" w:hAnsi="Consolas" w:cs="Times New Roman"/>
+          <w:color w:val="CCCCCC"/>
+          <w:kern w:val="0"/>
+          <w:sz w:val="20"/>
+          <w:szCs w:val="20"/>
+          <w:lang w:val="en-US" w:eastAsia="it-IT"/>
+          <w14:ligatures w14:val="none"/>
+        </w:rPr>
+      </w:pPr>
+      <w:r>
+        <w:rPr>
+          <w:rFonts w:ascii="Consolas" w:eastAsia="Times New Roman" w:hAnsi="Consolas" w:cs="Times New Roman"/>
+          <w:color w:val="CCCCCC"/>
+          <w:kern w:val="0"/>
+          <w:sz w:val="20"/>
+          <w:szCs w:val="20"/>
+          <w:lang w:val="en-US" w:eastAsia="it-IT"/>
+          <w14:ligatures w14:val="none"/>
+        </w:rPr>
+        <w:t xml:space="preserve">                </w:t>
+      </w:r>
+      <w:r>
+        <w:rPr>
+          <w:rFonts w:ascii="Consolas" w:eastAsia="Times New Roman" w:hAnsi="Consolas" w:cs="Times New Roman"/>
+          <w:color w:val="9CDCFE"/>
+          <w:kern w:val="0"/>
+          <w:sz w:val="20"/>
+          <w:szCs w:val="20"/>
+          <w:lang w:val="en-US" w:eastAsia="it-IT"/>
+          <w14:ligatures w14:val="none"/>
+        </w:rPr>
+        <w:t>"income"</w:t>
+      </w:r>
+      <w:r>
+        <w:rPr>
+          <w:rFonts w:ascii="Consolas" w:eastAsia="Times New Roman" w:hAnsi="Consolas" w:cs="Times New Roman"/>
+          <w:color w:val="CCCCCC"/>
+          <w:kern w:val="0"/>
+          <w:sz w:val="20"/>
+          <w:szCs w:val="20"/>
+          <w:lang w:val="en-US" w:eastAsia="it-IT"/>
+          <w14:ligatures w14:val="none"/>
+        </w:rPr>
+        <w:t xml:space="preserve">: </w:t>
+      </w:r>
+      <w:r>
+        <w:rPr>
+          <w:rFonts w:ascii="Consolas" w:eastAsia="Times New Roman" w:hAnsi="Consolas" w:cs="Times New Roman"/>
+          <w:color w:val="569CD6"/>
+          <w:kern w:val="0"/>
+          <w:sz w:val="20"/>
+          <w:szCs w:val="20"/>
+          <w:lang w:val="en-US" w:eastAsia="it-IT"/>
+          <w14:ligatures w14:val="none"/>
+        </w:rPr>
+        <w:t>true</w:t>
+      </w:r>
+    </w:p>
+    <w:p>
+      <w:pPr>
+        <w:shd w:val="clear" w:color="auto" w:fill="1F1F1F"/>
+        <w:spacing w:after="0" w:line="285" w:lineRule="atLeast"/>
+        <w:rPr>
+          <w:rFonts w:ascii="Consolas" w:eastAsia="Times New Roman" w:hAnsi="Consolas" w:cs="Times New Roman"/>
+          <w:color w:val="CCCCCC"/>
+          <w:kern w:val="0"/>
+          <w:sz w:val="20"/>
+          <w:szCs w:val="20"/>
+          <w:lang w:val="en-US" w:eastAsia="it-IT"/>
+          <w14:ligatures w14:val="none"/>
+        </w:rPr>
+      </w:pPr>
+      <w:r>
+        <w:rPr>
+          <w:rFonts w:ascii="Consolas" w:eastAsia="Times New Roman" w:hAnsi="Consolas" w:cs="Times New Roman"/>
+          <w:color w:val="CCCCCC"/>
+          <w:kern w:val="0"/>
+          <w:sz w:val="20"/>
+          <w:szCs w:val="20"/>
+          <w:lang w:val="en-US" w:eastAsia="it-IT"/>
+          <w14:ligatures w14:val="none"/>
+        </w:rPr>
+        <w:t>            }</w:t>
+      </w:r>
+    </w:p>
+    <w:p>
+      <w:pPr>
+        <w:shd w:val="clear" w:color="auto" w:fill="1F1F1F"/>
+        <w:spacing w:after="0" w:line="285" w:lineRule="atLeast"/>
+        <w:rPr>
+          <w:rFonts w:ascii="Consolas" w:eastAsia="Times New Roman" w:hAnsi="Consolas" w:cs="Times New Roman"/>
+          <w:color w:val="CCCCCC"/>
+          <w:kern w:val="0"/>
+          <w:sz w:val="20"/>
+          <w:szCs w:val="20"/>
+          <w:lang w:val="en-US" w:eastAsia="it-IT"/>
+          <w14:ligatures w14:val="none"/>
+        </w:rPr>
+      </w:pPr>
+      <w:r>
+        <w:rPr>
+          <w:rFonts w:ascii="Consolas" w:eastAsia="Times New Roman" w:hAnsi="Consolas" w:cs="Times New Roman"/>
+          <w:color w:val="CCCCCC"/>
+          <w:kern w:val="0"/>
+          <w:sz w:val="20"/>
+          <w:szCs w:val="20"/>
+          <w:lang w:val="en-US" w:eastAsia="it-IT"/>
+          <w14:ligatures w14:val="none"/>
+        </w:rPr>
+        <w:t>        ],</w:t>
+      </w:r>
+    </w:p>
+    <w:p>
+      <w:pPr>
+        <w:shd w:val="clear" w:color="auto" w:fill="1F1F1F"/>
+        <w:spacing w:after="0" w:line="285" w:lineRule="atLeast"/>
+        <w:rPr>
+          <w:rFonts w:ascii="Consolas" w:eastAsia="Times New Roman" w:hAnsi="Consolas" w:cs="Times New Roman"/>
+          <w:color w:val="CCCCCC"/>
+          <w:kern w:val="0"/>
+          <w:sz w:val="20"/>
+          <w:szCs w:val="20"/>
+          <w:lang w:val="en-US" w:eastAsia="it-IT"/>
+          <w14:ligatures w14:val="none"/>
+        </w:rPr>
+      </w:pPr>
+      <w:r>
+        <w:rPr>
+          <w:rFonts w:ascii="Consolas" w:eastAsia="Times New Roman" w:hAnsi="Consolas" w:cs="Times New Roman"/>
+          <w:color w:val="CCCCCC"/>
+          <w:kern w:val="0"/>
+          <w:sz w:val="20"/>
+          <w:szCs w:val="20"/>
+          <w:lang w:val="en-US" w:eastAsia="it-IT"/>
+          <w14:ligatures w14:val="none"/>
+        </w:rPr>
+        <w:t xml:space="preserve">        </w:t>
+      </w:r>
+      <w:r>
+        <w:rPr>
+          <w:rFonts w:ascii="Consolas" w:eastAsia="Times New Roman" w:hAnsi="Consolas" w:cs="Times New Roman"/>
+          <w:color w:val="9CDCFE"/>
+          <w:kern w:val="0"/>
+          <w:sz w:val="20"/>
+          <w:szCs w:val="20"/>
+          <w:lang w:val="en-US" w:eastAsia="it-IT"/>
+          <w14:ligatures w14:val="none"/>
+        </w:rPr>
+        <w:t>"name"</w:t>
+      </w:r>
+      <w:r>
+        <w:rPr>
+          <w:rFonts w:ascii="Consolas" w:eastAsia="Times New Roman" w:hAnsi="Consolas" w:cs="Times New Roman"/>
+          <w:color w:val="CCCCCC"/>
+          <w:kern w:val="0"/>
+          <w:sz w:val="20"/>
+          <w:szCs w:val="20"/>
+          <w:lang w:val="en-US" w:eastAsia="it-IT"/>
+          <w14:ligatures w14:val="none"/>
+        </w:rPr>
+        <w:t xml:space="preserve">: </w:t>
+      </w:r>
+      <w:r>
+        <w:rPr>
+          <w:rFonts w:ascii="Consolas" w:eastAsia="Times New Roman" w:hAnsi="Consolas" w:cs="Times New Roman"/>
+          <w:color w:val="CE9178"/>
+          <w:kern w:val="0"/>
+          <w:sz w:val="20"/>
+          <w:szCs w:val="20"/>
+          <w:lang w:val="en-US" w:eastAsia="it-IT"/>
+          <w14:ligatures w14:val="none"/>
+        </w:rPr>
+        <w:t>"Bank"</w:t>
+      </w:r>
+    </w:p>
+    <w:p>
+      <w:pPr>
+        <w:shd w:val="clear" w:color="auto" w:fill="1F1F1F"/>
+        <w:spacing w:after="0" w:line="285" w:lineRule="atLeast"/>
+        <w:rPr>
+          <w:rFonts w:ascii="Consolas" w:eastAsia="Times New Roman" w:hAnsi="Consolas" w:cs="Times New Roman"/>
+          <w:color w:val="CCCCCC"/>
+          <w:kern w:val="0"/>
+          <w:sz w:val="20"/>
+          <w:szCs w:val="20"/>
+          <w:lang w:val="en-US" w:eastAsia="it-IT"/>
+          <w14:ligatures w14:val="none"/>
+        </w:rPr>
+      </w:pPr>
+      <w:r>
+        <w:rPr>
+          <w:rFonts w:ascii="Consolas" w:eastAsia="Times New Roman" w:hAnsi="Consolas" w:cs="Times New Roman"/>
+          <w:color w:val="CCCCCC"/>
+          <w:kern w:val="0"/>
+          <w:sz w:val="20"/>
+          <w:szCs w:val="20"/>
+          <w:lang w:val="en-US" w:eastAsia="it-IT"/>
+          <w14:ligatures w14:val="none"/>
+        </w:rPr>
+        <w:t>    },</w:t>
+      </w:r>
+    </w:p>
+    <w:p>
+      <w:pPr>
+        <w:shd w:val="clear" w:color="auto" w:fill="1F1F1F"/>
+        <w:spacing w:after="0" w:line="285" w:lineRule="atLeast"/>
+        <w:rPr>
+          <w:rFonts w:ascii="Consolas" w:eastAsia="Times New Roman" w:hAnsi="Consolas" w:cs="Times New Roman"/>
+          <w:color w:val="CCCCCC"/>
+          <w:kern w:val="0"/>
+          <w:sz w:val="20"/>
+          <w:szCs w:val="20"/>
+          <w:lang w:val="en-US" w:eastAsia="it-IT"/>
+          <w14:ligatures w14:val="none"/>
+        </w:rPr>
+      </w:pPr>
+      <w:r>
+        <w:rPr>
+          <w:rFonts w:ascii="Consolas" w:eastAsia="Times New Roman" w:hAnsi="Consolas" w:cs="Times New Roman"/>
+          <w:color w:val="CCCCCC"/>
+          <w:kern w:val="0"/>
+          <w:sz w:val="20"/>
+          <w:szCs w:val="20"/>
+          <w:lang w:val="en-US" w:eastAsia="it-IT"/>
+          <w14:ligatures w14:val="none"/>
+        </w:rPr>
+        <w:t>    {</w:t>
+      </w:r>
+    </w:p>
+    <w:p>
+      <w:pPr>
+        <w:shd w:val="clear" w:color="auto" w:fill="1F1F1F"/>
+        <w:spacing w:after="0" w:line="285" w:lineRule="atLeast"/>
+        <w:rPr>
+          <w:rFonts w:ascii="Consolas" w:eastAsia="Times New Roman" w:hAnsi="Consolas" w:cs="Times New Roman"/>
+          <w:color w:val="CCCCCC"/>
+          <w:kern w:val="0"/>
+          <w:sz w:val="20"/>
+          <w:szCs w:val="20"/>
+          <w:lang w:val="en-US" w:eastAsia="it-IT"/>
+          <w14:ligatures w14:val="none"/>
+        </w:rPr>
+      </w:pPr>
+      <w:r>
+        <w:rPr>
+          <w:rFonts w:ascii="Consolas" w:eastAsia="Times New Roman" w:hAnsi="Consolas" w:cs="Times New Roman"/>
+          <w:color w:val="CCCCCC"/>
+          <w:kern w:val="0"/>
+          <w:sz w:val="20"/>
+          <w:szCs w:val="20"/>
+          <w:lang w:val="en-US" w:eastAsia="it-IT"/>
+          <w14:ligatures w14:val="none"/>
+        </w:rPr>
+        <w:t xml:space="preserve">        </w:t>
+      </w:r>
+      <w:r>
+        <w:rPr>
+          <w:rFonts w:ascii="Consolas" w:eastAsia="Times New Roman" w:hAnsi="Consolas" w:cs="Times New Roman"/>
+          <w:color w:val="9CDCFE"/>
+          <w:kern w:val="0"/>
+          <w:sz w:val="20"/>
+          <w:szCs w:val="20"/>
+          <w:lang w:val="en-US" w:eastAsia="it-IT"/>
+          <w14:ligatures w14:val="none"/>
+        </w:rPr>
+        <w:t>"balance"</w:t>
+      </w:r>
+      <w:r>
+        <w:rPr>
+          <w:rFonts w:ascii="Consolas" w:eastAsia="Times New Roman" w:hAnsi="Consolas" w:cs="Times New Roman"/>
+          <w:color w:val="CCCCCC"/>
+          <w:kern w:val="0"/>
+          <w:sz w:val="20"/>
+          <w:szCs w:val="20"/>
+          <w:lang w:val="en-US" w:eastAsia="it-IT"/>
+          <w14:ligatures w14:val="none"/>
+        </w:rPr>
+        <w:t xml:space="preserve">: </w:t>
+      </w:r>
+      <w:r>
+        <w:rPr>
+          <w:rFonts w:ascii="Consolas" w:eastAsia="Times New Roman" w:hAnsi="Consolas" w:cs="Times New Roman"/>
+          <w:color w:val="B5CEA8"/>
+          <w:kern w:val="0"/>
+          <w:sz w:val="20"/>
+          <w:szCs w:val="20"/>
+          <w:lang w:val="en-US" w:eastAsia="it-IT"/>
+          <w14:ligatures w14:val="none"/>
+        </w:rPr>
+        <w:t>1000</w:t>
+      </w:r>
+      <w:r>
+        <w:rPr>
+          <w:rFonts w:ascii="Consolas" w:eastAsia="Times New Roman" w:hAnsi="Consolas" w:cs="Times New Roman"/>
+          <w:color w:val="CCCCCC"/>
+          <w:kern w:val="0"/>
+          <w:sz w:val="20"/>
+          <w:szCs w:val="20"/>
+          <w:lang w:val="en-US" w:eastAsia="it-IT"/>
+          <w14:ligatures w14:val="none"/>
+        </w:rPr>
+        <w:t>,</w:t>
+      </w:r>
+    </w:p>
+    <w:p>
+      <w:pPr>
+        <w:shd w:val="clear" w:color="auto" w:fill="1F1F1F"/>
+        <w:spacing w:after="0" w:line="285" w:lineRule="atLeast"/>
+        <w:rPr>
+          <w:rFonts w:ascii="Consolas" w:eastAsia="Times New Roman" w:hAnsi="Consolas" w:cs="Times New Roman"/>
+          <w:color w:val="CCCCCC"/>
+          <w:kern w:val="0"/>
+          <w:sz w:val="20"/>
+          <w:szCs w:val="20"/>
+          <w:lang w:val="en-US" w:eastAsia="it-IT"/>
+          <w14:ligatures w14:val="none"/>
+        </w:rPr>
+      </w:pPr>
+      <w:r>
+        <w:rPr>
+          <w:rFonts w:ascii="Consolas" w:eastAsia="Times New Roman" w:hAnsi="Consolas" w:cs="Times New Roman"/>
+          <w:color w:val="CCCCCC"/>
+          <w:kern w:val="0"/>
+          <w:sz w:val="20"/>
+          <w:szCs w:val="20"/>
+          <w:lang w:val="en-US" w:eastAsia="it-IT"/>
+          <w14:ligatures w14:val="none"/>
+        </w:rPr>
+        <w:t xml:space="preserve">        </w:t>
+      </w:r>
+      <w:r>
+        <w:rPr>
+          <w:rFonts w:ascii="Consolas" w:eastAsia="Times New Roman" w:hAnsi="Consolas" w:cs="Times New Roman"/>
+          <w:color w:val="9CDCFE"/>
+          <w:kern w:val="0"/>
+          <w:sz w:val="20"/>
+          <w:szCs w:val="20"/>
+          <w:lang w:val="en-US" w:eastAsia="it-IT"/>
+          <w14:ligatures w14:val="none"/>
+        </w:rPr>
+        <w:t>"</w:t>
+      </w:r>
+      <w:proofErr w:type="spellStart"/>
+      <w:r>
+        <w:rPr>
+          <w:rFonts w:ascii="Consolas" w:eastAsia="Times New Roman" w:hAnsi="Consolas" w:cs="Times New Roman"/>
+          <w:color w:val="9CDCFE"/>
+          <w:kern w:val="0"/>
+          <w:sz w:val="20"/>
+          <w:szCs w:val="20"/>
+          <w:lang w:val="en-US" w:eastAsia="it-IT"/>
+          <w14:ligatures w14:val="none"/>
+        </w:rPr>
+        <w:t>listTrans</w:t>
+      </w:r>
+      <w:proofErr w:type="spellEnd"/>
+      <w:r>
+        <w:rPr>
+          <w:rFonts w:ascii="Consolas" w:eastAsia="Times New Roman" w:hAnsi="Consolas" w:cs="Times New Roman"/>
+          <w:color w:val="9CDCFE"/>
+          <w:kern w:val="0"/>
+          <w:sz w:val="20"/>
+          <w:szCs w:val="20"/>
+          <w:lang w:val="en-US" w:eastAsia="it-IT"/>
+          <w14:ligatures w14:val="none"/>
+        </w:rPr>
+        <w:t>"</w:t>
+      </w:r>
+      <w:r>
+        <w:rPr>
+          <w:rFonts w:ascii="Consolas" w:eastAsia="Times New Roman" w:hAnsi="Consolas" w:cs="Times New Roman"/>
+          <w:color w:val="CCCCCC"/>
+          <w:kern w:val="0"/>
+          <w:sz w:val="20"/>
+          <w:szCs w:val="20"/>
+          <w:lang w:val="en-US" w:eastAsia="it-IT"/>
+          <w14:ligatures w14:val="none"/>
+        </w:rPr>
+        <w:t>: [</w:t>
+      </w:r>
+    </w:p>
+    <w:p>
+      <w:pPr>
+        <w:shd w:val="clear" w:color="auto" w:fill="1F1F1F"/>
+        <w:spacing w:after="0" w:line="285" w:lineRule="atLeast"/>
+        <w:rPr>
+          <w:rFonts w:ascii="Consolas" w:eastAsia="Times New Roman" w:hAnsi="Consolas" w:cs="Times New Roman"/>
+          <w:color w:val="CCCCCC"/>
+          <w:kern w:val="0"/>
+          <w:sz w:val="20"/>
+          <w:szCs w:val="20"/>
+          <w:lang w:val="en-US" w:eastAsia="it-IT"/>
+          <w14:ligatures w14:val="none"/>
+        </w:rPr>
+      </w:pPr>
+      <w:r>
+        <w:rPr>
+          <w:rFonts w:ascii="Consolas" w:eastAsia="Times New Roman" w:hAnsi="Consolas" w:cs="Times New Roman"/>
+          <w:color w:val="CCCCCC"/>
+          <w:kern w:val="0"/>
+          <w:sz w:val="20"/>
+          <w:szCs w:val="20"/>
+          <w:lang w:val="en-US" w:eastAsia="it-IT"/>
+          <w14:ligatures w14:val="none"/>
+        </w:rPr>
+        <w:t>            {</w:t>
+      </w:r>
+    </w:p>
+    <w:p>
+      <w:pPr>
+        <w:shd w:val="clear" w:color="auto" w:fill="1F1F1F"/>
+        <w:spacing w:after="0" w:line="285" w:lineRule="atLeast"/>
+        <w:rPr>
+          <w:rFonts w:ascii="Consolas" w:eastAsia="Times New Roman" w:hAnsi="Consolas" w:cs="Times New Roman"/>
+          <w:color w:val="CCCCCC"/>
+          <w:kern w:val="0"/>
+          <w:sz w:val="20"/>
+          <w:szCs w:val="20"/>
+          <w:lang w:val="en-US" w:eastAsia="it-IT"/>
+          <w14:ligatures w14:val="none"/>
+        </w:rPr>
+      </w:pPr>
+      <w:r>
+        <w:rPr>
+          <w:rFonts w:ascii="Consolas" w:eastAsia="Times New Roman" w:hAnsi="Consolas" w:cs="Times New Roman"/>
+          <w:color w:val="CCCCCC"/>
+          <w:kern w:val="0"/>
+          <w:sz w:val="20"/>
+          <w:szCs w:val="20"/>
+          <w:lang w:val="en-US" w:eastAsia="it-IT"/>
+          <w14:ligatures w14:val="none"/>
+        </w:rPr>
+        <w:t xml:space="preserve">                </w:t>
+      </w:r>
+      <w:r>
+        <w:rPr>
+          <w:rFonts w:ascii="Consolas" w:eastAsia="Times New Roman" w:hAnsi="Consolas" w:cs="Times New Roman"/>
+          <w:color w:val="9CDCFE"/>
+          <w:kern w:val="0"/>
+          <w:sz w:val="20"/>
+          <w:szCs w:val="20"/>
+          <w:lang w:val="en-US" w:eastAsia="it-IT"/>
+          <w14:ligatures w14:val="none"/>
+        </w:rPr>
+        <w:t>"amount"</w:t>
+      </w:r>
+      <w:r>
+        <w:rPr>
+          <w:rFonts w:ascii="Consolas" w:eastAsia="Times New Roman" w:hAnsi="Consolas" w:cs="Times New Roman"/>
+          <w:color w:val="CCCCCC"/>
+          <w:kern w:val="0"/>
+          <w:sz w:val="20"/>
+          <w:szCs w:val="20"/>
+          <w:lang w:val="en-US" w:eastAsia="it-IT"/>
+          <w14:ligatures w14:val="none"/>
+        </w:rPr>
+        <w:t xml:space="preserve">: </w:t>
+      </w:r>
+      <w:r>
+        <w:rPr>
+          <w:rFonts w:ascii="Consolas" w:eastAsia="Times New Roman" w:hAnsi="Consolas" w:cs="Times New Roman"/>
+          <w:color w:val="B5CEA8"/>
+          <w:kern w:val="0"/>
+          <w:sz w:val="20"/>
+          <w:szCs w:val="20"/>
+          <w:lang w:val="en-US" w:eastAsia="it-IT"/>
+          <w14:ligatures w14:val="none"/>
+        </w:rPr>
+        <w:t>1000</w:t>
+      </w:r>
+      <w:r>
+        <w:rPr>
+          <w:rFonts w:ascii="Consolas" w:eastAsia="Times New Roman" w:hAnsi="Consolas" w:cs="Times New Roman"/>
+          <w:color w:val="CCCCCC"/>
+          <w:kern w:val="0"/>
+          <w:sz w:val="20"/>
+          <w:szCs w:val="20"/>
+          <w:lang w:val="en-US" w:eastAsia="it-IT"/>
+          <w14:ligatures w14:val="none"/>
+        </w:rPr>
+        <w:t>,</w:t>
+      </w:r>
+    </w:p>
+    <w:p>
+      <w:pPr>
+        <w:shd w:val="clear" w:color="auto" w:fill="1F1F1F"/>
+        <w:spacing w:after="0" w:line="285" w:lineRule="atLeast"/>
+        <w:rPr>
+          <w:rFonts w:ascii="Consolas" w:eastAsia="Times New Roman" w:hAnsi="Consolas" w:cs="Times New Roman"/>
+          <w:color w:val="CCCCCC"/>
+          <w:kern w:val="0"/>
+          <w:sz w:val="20"/>
+          <w:szCs w:val="20"/>
+          <w:lang w:val="en-US" w:eastAsia="it-IT"/>
+          <w14:ligatures w14:val="none"/>
+        </w:rPr>
+      </w:pPr>
+      <w:r>
+        <w:rPr>
+          <w:rFonts w:ascii="Consolas" w:eastAsia="Times New Roman" w:hAnsi="Consolas" w:cs="Times New Roman"/>
+          <w:color w:val="CCCCCC"/>
+          <w:kern w:val="0"/>
+          <w:sz w:val="20"/>
+          <w:szCs w:val="20"/>
+          <w:lang w:val="en-US" w:eastAsia="it-IT"/>
+          <w14:ligatures w14:val="none"/>
+        </w:rPr>
+        <w:t xml:space="preserve">                </w:t>
+      </w:r>
+      <w:r>
+        <w:rPr>
+          <w:rFonts w:ascii="Consolas" w:eastAsia="Times New Roman" w:hAnsi="Consolas" w:cs="Times New Roman"/>
+          <w:color w:val="9CDCFE"/>
+          <w:kern w:val="0"/>
+          <w:sz w:val="20"/>
+          <w:szCs w:val="20"/>
+          <w:lang w:val="en-US" w:eastAsia="it-IT"/>
+          <w14:ligatures w14:val="none"/>
+        </w:rPr>
+        <w:t>"category"</w:t>
+      </w:r>
+      <w:r>
+        <w:rPr>
+          <w:rFonts w:ascii="Consolas" w:eastAsia="Times New Roman" w:hAnsi="Consolas" w:cs="Times New Roman"/>
+          <w:color w:val="CCCCCC"/>
+          <w:kern w:val="0"/>
+          <w:sz w:val="20"/>
+          <w:szCs w:val="20"/>
+          <w:lang w:val="en-US" w:eastAsia="it-IT"/>
+          <w14:ligatures w14:val="none"/>
+        </w:rPr>
+        <w:t xml:space="preserve">: </w:t>
+      </w:r>
+      <w:r>
+        <w:rPr>
+          <w:rFonts w:ascii="Consolas" w:eastAsia="Times New Roman" w:hAnsi="Consolas" w:cs="Times New Roman"/>
+          <w:color w:val="CE9178"/>
+          <w:kern w:val="0"/>
+          <w:sz w:val="20"/>
+          <w:szCs w:val="20"/>
+          <w:lang w:val="en-US" w:eastAsia="it-IT"/>
+          <w14:ligatures w14:val="none"/>
+        </w:rPr>
+        <w:t>"Salary"</w:t>
+      </w:r>
+      <w:r>
+        <w:rPr>
+          <w:rFonts w:ascii="Consolas" w:eastAsia="Times New Roman" w:hAnsi="Consolas" w:cs="Times New Roman"/>
+          <w:color w:val="CCCCCC"/>
+          <w:kern w:val="0"/>
+          <w:sz w:val="20"/>
+          <w:szCs w:val="20"/>
+          <w:lang w:val="en-US" w:eastAsia="it-IT"/>
+          <w14:ligatures w14:val="none"/>
+        </w:rPr>
+        <w:t>,</w:t>
+      </w:r>
+    </w:p>
+    <w:p>
+      <w:pPr>
+        <w:shd w:val="clear" w:color="auto" w:fill="1F1F1F"/>
+        <w:spacing w:after="0" w:line="285" w:lineRule="atLeast"/>
+        <w:rPr>
+          <w:rFonts w:ascii="Consolas" w:eastAsia="Times New Roman" w:hAnsi="Consolas" w:cs="Times New Roman"/>
+          <w:color w:val="CCCCCC"/>
+          <w:kern w:val="0"/>
+          <w:sz w:val="20"/>
+          <w:szCs w:val="20"/>
+          <w:lang w:val="en-US" w:eastAsia="it-IT"/>
+          <w14:ligatures w14:val="none"/>
+        </w:rPr>
+      </w:pPr>
+      <w:r>
+        <w:rPr>
+          <w:rFonts w:ascii="Consolas" w:eastAsia="Times New Roman" w:hAnsi="Consolas" w:cs="Times New Roman"/>
+          <w:color w:val="CCCCCC"/>
+          <w:kern w:val="0"/>
+          <w:sz w:val="20"/>
+          <w:szCs w:val="20"/>
+          <w:lang w:val="en-US" w:eastAsia="it-IT"/>
+          <w14:ligatures w14:val="none"/>
+        </w:rPr>
+        <w:t xml:space="preserve">                </w:t>
+      </w:r>
+      <w:r>
+        <w:rPr>
+          <w:rFonts w:ascii="Consolas" w:eastAsia="Times New Roman" w:hAnsi="Consolas" w:cs="Times New Roman"/>
+          <w:color w:val="9CDCFE"/>
+          <w:kern w:val="0"/>
+          <w:sz w:val="20"/>
+          <w:szCs w:val="20"/>
+          <w:lang w:val="en-US" w:eastAsia="it-IT"/>
+          <w14:ligatures w14:val="none"/>
+        </w:rPr>
+        <w:t>"city"</w:t>
+      </w:r>
+      <w:r>
+        <w:rPr>
+          <w:rFonts w:ascii="Consolas" w:eastAsia="Times New Roman" w:hAnsi="Consolas" w:cs="Times New Roman"/>
+          <w:color w:val="CCCCCC"/>
+          <w:kern w:val="0"/>
+          <w:sz w:val="20"/>
+          <w:szCs w:val="20"/>
+          <w:lang w:val="en-US" w:eastAsia="it-IT"/>
+          <w14:ligatures w14:val="none"/>
+        </w:rPr>
+        <w:t>: {</w:t>
+      </w:r>
+    </w:p>
+    <w:p>
+      <w:pPr>
+        <w:shd w:val="clear" w:color="auto" w:fill="1F1F1F"/>
+        <w:spacing w:after="0" w:line="285" w:lineRule="atLeast"/>
+        <w:rPr>
+          <w:rFonts w:ascii="Consolas" w:eastAsia="Times New Roman" w:hAnsi="Consolas" w:cs="Times New Roman"/>
+          <w:color w:val="CCCCCC"/>
+          <w:kern w:val="0"/>
+          <w:sz w:val="20"/>
+          <w:szCs w:val="20"/>
+          <w:lang w:val="en-US" w:eastAsia="it-IT"/>
+          <w14:ligatures w14:val="none"/>
+        </w:rPr>
+      </w:pPr>
+      <w:r>
+        <w:rPr>
+          <w:rFonts w:ascii="Consolas" w:eastAsia="Times New Roman" w:hAnsi="Consolas" w:cs="Times New Roman"/>
+          <w:color w:val="CCCCCC"/>
+          <w:kern w:val="0"/>
+          <w:sz w:val="20"/>
+          <w:szCs w:val="20"/>
+          <w:lang w:val="en-US" w:eastAsia="it-IT"/>
+          <w14:ligatures w14:val="none"/>
+        </w:rPr>
+        <w:t xml:space="preserve">                    </w:t>
+      </w:r>
+      <w:r>
+        <w:rPr>
+          <w:rFonts w:ascii="Consolas" w:eastAsia="Times New Roman" w:hAnsi="Consolas" w:cs="Times New Roman"/>
+          <w:color w:val="9CDCFE"/>
+          <w:kern w:val="0"/>
+          <w:sz w:val="20"/>
+          <w:szCs w:val="20"/>
+          <w:lang w:val="en-US" w:eastAsia="it-IT"/>
+          <w14:ligatures w14:val="none"/>
+        </w:rPr>
+        <w:t>"latitude"</w:t>
+      </w:r>
+      <w:r>
+        <w:rPr>
+          <w:rFonts w:ascii="Consolas" w:eastAsia="Times New Roman" w:hAnsi="Consolas" w:cs="Times New Roman"/>
+          <w:color w:val="CCCCCC"/>
+          <w:kern w:val="0"/>
+          <w:sz w:val="20"/>
+          <w:szCs w:val="20"/>
+          <w:lang w:val="en-US" w:eastAsia="it-IT"/>
+          <w14:ligatures w14:val="none"/>
+        </w:rPr>
+        <w:t xml:space="preserve">: </w:t>
+      </w:r>
+      <w:r>
+        <w:rPr>
+          <w:rFonts w:ascii="Consolas" w:eastAsia="Times New Roman" w:hAnsi="Consolas" w:cs="Times New Roman"/>
+          <w:color w:val="B5CEA8"/>
+          <w:kern w:val="0"/>
+          <w:sz w:val="20"/>
+          <w:szCs w:val="20"/>
+          <w:lang w:val="en-US" w:eastAsia="it-IT"/>
+          <w14:ligatures w14:val="none"/>
+        </w:rPr>
+        <w:t>44</w:t>
+      </w:r>
+      <w:r>
+        <w:rPr>
+          <w:rFonts w:ascii="Consolas" w:eastAsia="Times New Roman" w:hAnsi="Consolas" w:cs="Times New Roman"/>
+          <w:color w:val="CCCCCC"/>
+          <w:kern w:val="0"/>
+          <w:sz w:val="20"/>
+          <w:szCs w:val="20"/>
+          <w:lang w:val="en-US" w:eastAsia="it-IT"/>
+          <w14:ligatures w14:val="none"/>
+        </w:rPr>
+        <w:t>,</w:t>
+      </w:r>
+    </w:p>
+    <w:p>
+      <w:pPr>
+        <w:shd w:val="clear" w:color="auto" w:fill="1F1F1F"/>
+        <w:spacing w:after="0" w:line="285" w:lineRule="atLeast"/>
+        <w:rPr>
+          <w:rFonts w:ascii="Consolas" w:eastAsia="Times New Roman" w:hAnsi="Consolas" w:cs="Times New Roman"/>
+          <w:color w:val="CCCCCC"/>
+          <w:kern w:val="0"/>
+          <w:sz w:val="20"/>
+          <w:szCs w:val="20"/>
+          <w:lang w:val="en-US" w:eastAsia="it-IT"/>
+          <w14:ligatures w14:val="none"/>
+        </w:rPr>
+      </w:pPr>
+      <w:r>
+        <w:rPr>
+          <w:rFonts w:ascii="Consolas" w:eastAsia="Times New Roman" w:hAnsi="Consolas" w:cs="Times New Roman"/>
+          <w:color w:val="CCCCCC"/>
+          <w:kern w:val="0"/>
+          <w:sz w:val="20"/>
+          <w:szCs w:val="20"/>
+          <w:lang w:val="en-US" w:eastAsia="it-IT"/>
+          <w14:ligatures w14:val="none"/>
+        </w:rPr>
+        <w:t xml:space="preserve">                    </w:t>
+      </w:r>
+      <w:r>
+        <w:rPr>
+          <w:rFonts w:ascii="Consolas" w:eastAsia="Times New Roman" w:hAnsi="Consolas" w:cs="Times New Roman"/>
+          <w:color w:val="9CDCFE"/>
+          <w:kern w:val="0"/>
+          <w:sz w:val="20"/>
+          <w:szCs w:val="20"/>
+          <w:lang w:val="en-US" w:eastAsia="it-IT"/>
+          <w14:ligatures w14:val="none"/>
+        </w:rPr>
+        <w:t>"longitude"</w:t>
+      </w:r>
+      <w:r>
+        <w:rPr>
+          <w:rFonts w:ascii="Consolas" w:eastAsia="Times New Roman" w:hAnsi="Consolas" w:cs="Times New Roman"/>
+          <w:color w:val="CCCCCC"/>
+          <w:kern w:val="0"/>
+          <w:sz w:val="20"/>
+          <w:szCs w:val="20"/>
+          <w:lang w:val="en-US" w:eastAsia="it-IT"/>
+          <w14:ligatures w14:val="none"/>
+        </w:rPr>
+        <w:t xml:space="preserve">: </w:t>
+      </w:r>
+      <w:r>
+        <w:rPr>
+          <w:rFonts w:ascii="Consolas" w:eastAsia="Times New Roman" w:hAnsi="Consolas" w:cs="Times New Roman"/>
+          <w:color w:val="B5CEA8"/>
+          <w:kern w:val="0"/>
+          <w:sz w:val="20"/>
+          <w:szCs w:val="20"/>
+          <w:lang w:val="en-US" w:eastAsia="it-IT"/>
+          <w14:ligatures w14:val="none"/>
+        </w:rPr>
+        <w:t>11</w:t>
+      </w:r>
+      <w:r>
+        <w:rPr>
+          <w:rFonts w:ascii="Consolas" w:eastAsia="Times New Roman" w:hAnsi="Consolas" w:cs="Times New Roman"/>
+          <w:color w:val="CCCCCC"/>
+          <w:kern w:val="0"/>
+          <w:sz w:val="20"/>
+          <w:szCs w:val="20"/>
+          <w:lang w:val="en-US" w:eastAsia="it-IT"/>
+          <w14:ligatures w14:val="none"/>
+        </w:rPr>
+        <w:t>,</w:t>
+      </w:r>
+    </w:p>
+    <w:p>
+      <w:pPr>
+        <w:shd w:val="clear" w:color="auto" w:fill="1F1F1F"/>
+        <w:spacing w:after="0" w:line="285" w:lineRule="atLeast"/>
+        <w:rPr>
+          <w:rFonts w:ascii="Consolas" w:eastAsia="Times New Roman" w:hAnsi="Consolas" w:cs="Times New Roman"/>
+          <w:color w:val="CCCCCC"/>
+          <w:kern w:val="0"/>
+          <w:sz w:val="20"/>
+          <w:szCs w:val="20"/>
+          <w:lang w:val="en-US" w:eastAsia="it-IT"/>
+          <w14:ligatures w14:val="none"/>
+        </w:rPr>
+      </w:pPr>
+      <w:r>
+        <w:rPr>
+          <w:rFonts w:ascii="Consolas" w:eastAsia="Times New Roman" w:hAnsi="Consolas" w:cs="Times New Roman"/>
+          <w:color w:val="CCCCCC"/>
+          <w:kern w:val="0"/>
+          <w:sz w:val="20"/>
+          <w:szCs w:val="20"/>
+          <w:lang w:val="en-US" w:eastAsia="it-IT"/>
+          <w14:ligatures w14:val="none"/>
+        </w:rPr>
+        <w:t xml:space="preserve">                    </w:t>
+      </w:r>
+      <w:r>
+        <w:rPr>
+          <w:rFonts w:ascii="Consolas" w:eastAsia="Times New Roman" w:hAnsi="Consolas" w:cs="Times New Roman"/>
+          <w:color w:val="9CDCFE"/>
+          <w:kern w:val="0"/>
+          <w:sz w:val="20"/>
+          <w:szCs w:val="20"/>
+          <w:lang w:val="en-US" w:eastAsia="it-IT"/>
+          <w14:ligatures w14:val="none"/>
+        </w:rPr>
+        <w:t>"</w:t>
+      </w:r>
+      <w:proofErr w:type="spellStart"/>
+      <w:r>
+        <w:rPr>
+          <w:rFonts w:ascii="Consolas" w:eastAsia="Times New Roman" w:hAnsi="Consolas" w:cs="Times New Roman"/>
+          <w:color w:val="9CDCFE"/>
+          <w:kern w:val="0"/>
+          <w:sz w:val="20"/>
+          <w:szCs w:val="20"/>
+          <w:lang w:val="en-US" w:eastAsia="it-IT"/>
+          <w14:ligatures w14:val="none"/>
+        </w:rPr>
+        <w:t>nameCity</w:t>
+      </w:r>
+      <w:proofErr w:type="spellEnd"/>
+      <w:r>
+        <w:rPr>
+          <w:rFonts w:ascii="Consolas" w:eastAsia="Times New Roman" w:hAnsi="Consolas" w:cs="Times New Roman"/>
+          <w:color w:val="9CDCFE"/>
+          <w:kern w:val="0"/>
+          <w:sz w:val="20"/>
+          <w:szCs w:val="20"/>
+          <w:lang w:val="en-US" w:eastAsia="it-IT"/>
+          <w14:ligatures w14:val="none"/>
+        </w:rPr>
+        <w:t>"</w:t>
+      </w:r>
+      <w:r>
+        <w:rPr>
+          <w:rFonts w:ascii="Consolas" w:eastAsia="Times New Roman" w:hAnsi="Consolas" w:cs="Times New Roman"/>
+          <w:color w:val="CCCCCC"/>
+          <w:kern w:val="0"/>
+          <w:sz w:val="20"/>
+          <w:szCs w:val="20"/>
+          <w:lang w:val="en-US" w:eastAsia="it-IT"/>
+          <w14:ligatures w14:val="none"/>
+        </w:rPr>
+        <w:t xml:space="preserve">: </w:t>
+      </w:r>
+      <w:r>
+        <w:rPr>
+          <w:rFonts w:ascii="Consolas" w:eastAsia="Times New Roman" w:hAnsi="Consolas" w:cs="Times New Roman"/>
+          <w:color w:val="CE9178"/>
+          <w:kern w:val="0"/>
+          <w:sz w:val="20"/>
+          <w:szCs w:val="20"/>
+          <w:lang w:val="en-US" w:eastAsia="it-IT"/>
+          <w14:ligatures w14:val="none"/>
+        </w:rPr>
+        <w:t>"Bologna"</w:t>
+      </w:r>
+    </w:p>
+    <w:p>
+      <w:pPr>
+        <w:shd w:val="clear" w:color="auto" w:fill="1F1F1F"/>
+        <w:spacing w:after="0" w:line="285" w:lineRule="atLeast"/>
+        <w:rPr>
+          <w:rFonts w:ascii="Consolas" w:eastAsia="Times New Roman" w:hAnsi="Consolas" w:cs="Times New Roman"/>
+          <w:color w:val="CCCCCC"/>
+          <w:kern w:val="0"/>
+          <w:sz w:val="20"/>
+          <w:szCs w:val="20"/>
+          <w:lang w:val="en-US" w:eastAsia="it-IT"/>
+          <w14:ligatures w14:val="none"/>
+        </w:rPr>
+      </w:pPr>
+      <w:r>
+        <w:rPr>
+          <w:rFonts w:ascii="Consolas" w:eastAsia="Times New Roman" w:hAnsi="Consolas" w:cs="Times New Roman"/>
+          <w:color w:val="CCCCCC"/>
+          <w:kern w:val="0"/>
+          <w:sz w:val="20"/>
+          <w:szCs w:val="20"/>
+          <w:lang w:val="en-US" w:eastAsia="it-IT"/>
+          <w14:ligatures w14:val="none"/>
+        </w:rPr>
+        <w:t>                },</w:t>
+      </w:r>
+    </w:p>
+    <w:p>
+      <w:pPr>
+        <w:shd w:val="clear" w:color="auto" w:fill="1F1F1F"/>
+        <w:spacing w:after="0" w:line="285" w:lineRule="atLeast"/>
+        <w:rPr>
+          <w:rFonts w:ascii="Consolas" w:eastAsia="Times New Roman" w:hAnsi="Consolas" w:cs="Times New Roman"/>
+          <w:color w:val="CCCCCC"/>
+          <w:kern w:val="0"/>
+          <w:sz w:val="20"/>
+          <w:szCs w:val="20"/>
+          <w:lang w:val="en-US" w:eastAsia="it-IT"/>
+          <w14:ligatures w14:val="none"/>
+        </w:rPr>
+      </w:pPr>
+      <w:r>
+        <w:rPr>
+          <w:rFonts w:ascii="Consolas" w:eastAsia="Times New Roman" w:hAnsi="Consolas" w:cs="Times New Roman"/>
+          <w:color w:val="CCCCCC"/>
+          <w:kern w:val="0"/>
+          <w:sz w:val="20"/>
+          <w:szCs w:val="20"/>
+          <w:lang w:val="en-US" w:eastAsia="it-IT"/>
+          <w14:ligatures w14:val="none"/>
+        </w:rPr>
+        <w:t xml:space="preserve">                </w:t>
+      </w:r>
+      <w:r>
+        <w:rPr>
+          <w:rFonts w:ascii="Consolas" w:eastAsia="Times New Roman" w:hAnsi="Consolas" w:cs="Times New Roman"/>
+          <w:color w:val="9CDCFE"/>
+          <w:kern w:val="0"/>
+          <w:sz w:val="20"/>
+          <w:szCs w:val="20"/>
+          <w:lang w:val="en-US" w:eastAsia="it-IT"/>
+          <w14:ligatures w14:val="none"/>
+        </w:rPr>
+        <w:t>"date"</w:t>
+      </w:r>
+      <w:r>
+        <w:rPr>
+          <w:rFonts w:ascii="Consolas" w:eastAsia="Times New Roman" w:hAnsi="Consolas" w:cs="Times New Roman"/>
+          <w:color w:val="CCCCCC"/>
+          <w:kern w:val="0"/>
+          <w:sz w:val="20"/>
+          <w:szCs w:val="20"/>
+          <w:lang w:val="en-US" w:eastAsia="it-IT"/>
+          <w14:ligatures w14:val="none"/>
+        </w:rPr>
+        <w:t>: {</w:t>
+      </w:r>
+    </w:p>
+    <w:p>
+      <w:pPr>
+        <w:shd w:val="clear" w:color="auto" w:fill="1F1F1F"/>
+        <w:spacing w:after="0" w:line="285" w:lineRule="atLeast"/>
+        <w:rPr>
+          <w:rFonts w:ascii="Consolas" w:eastAsia="Times New Roman" w:hAnsi="Consolas" w:cs="Times New Roman"/>
+          <w:color w:val="CCCCCC"/>
+          <w:kern w:val="0"/>
+          <w:sz w:val="20"/>
+          <w:szCs w:val="20"/>
+          <w:lang w:val="en-US" w:eastAsia="it-IT"/>
+          <w14:ligatures w14:val="none"/>
+        </w:rPr>
+      </w:pPr>
+      <w:r>
+        <w:rPr>
+          <w:rFonts w:ascii="Consolas" w:eastAsia="Times New Roman" w:hAnsi="Consolas" w:cs="Times New Roman"/>
+          <w:color w:val="CCCCCC"/>
+          <w:kern w:val="0"/>
+          <w:sz w:val="20"/>
+          <w:szCs w:val="20"/>
+          <w:lang w:val="en-US" w:eastAsia="it-IT"/>
+          <w14:ligatures w14:val="none"/>
+        </w:rPr>
+        <w:t xml:space="preserve">                    </w:t>
+      </w:r>
+      <w:r>
+        <w:rPr>
+          <w:rFonts w:ascii="Consolas" w:eastAsia="Times New Roman" w:hAnsi="Consolas" w:cs="Times New Roman"/>
+          <w:color w:val="9CDCFE"/>
+          <w:kern w:val="0"/>
+          <w:sz w:val="20"/>
+          <w:szCs w:val="20"/>
+          <w:lang w:val="en-US" w:eastAsia="it-IT"/>
+          <w14:ligatures w14:val="none"/>
+        </w:rPr>
+        <w:t>"year"</w:t>
+      </w:r>
+      <w:r>
+        <w:rPr>
+          <w:rFonts w:ascii="Consolas" w:eastAsia="Times New Roman" w:hAnsi="Consolas" w:cs="Times New Roman"/>
+          <w:color w:val="CCCCCC"/>
+          <w:kern w:val="0"/>
+          <w:sz w:val="20"/>
+          <w:szCs w:val="20"/>
+          <w:lang w:val="en-US" w:eastAsia="it-IT"/>
+          <w14:ligatures w14:val="none"/>
+        </w:rPr>
+        <w:t xml:space="preserve">: </w:t>
+      </w:r>
+      <w:r>
+        <w:rPr>
+          <w:rFonts w:ascii="Consolas" w:eastAsia="Times New Roman" w:hAnsi="Consolas" w:cs="Times New Roman"/>
+          <w:color w:val="B5CEA8"/>
+          <w:kern w:val="0"/>
+          <w:sz w:val="20"/>
+          <w:szCs w:val="20"/>
+          <w:lang w:val="en-US" w:eastAsia="it-IT"/>
+          <w14:ligatures w14:val="none"/>
+        </w:rPr>
+        <w:t>2023</w:t>
+      </w:r>
+      <w:r>
+        <w:rPr>
+          <w:rFonts w:ascii="Consolas" w:eastAsia="Times New Roman" w:hAnsi="Consolas" w:cs="Times New Roman"/>
+          <w:color w:val="CCCCCC"/>
+          <w:kern w:val="0"/>
+          <w:sz w:val="20"/>
+          <w:szCs w:val="20"/>
+          <w:lang w:val="en-US" w:eastAsia="it-IT"/>
+          <w14:ligatures w14:val="none"/>
+        </w:rPr>
+        <w:t>,</w:t>
+      </w:r>
+    </w:p>
+    <w:p>
+      <w:pPr>
+        <w:shd w:val="clear" w:color="auto" w:fill="1F1F1F"/>
+        <w:spacing w:after="0" w:line="285" w:lineRule="atLeast"/>
+        <w:rPr>
+          <w:rFonts w:ascii="Consolas" w:eastAsia="Times New Roman" w:hAnsi="Consolas" w:cs="Times New Roman"/>
+          <w:color w:val="CCCCCC"/>
+          <w:kern w:val="0"/>
+          <w:sz w:val="20"/>
+          <w:szCs w:val="20"/>
+          <w:lang w:val="en-US" w:eastAsia="it-IT"/>
+          <w14:ligatures w14:val="none"/>
+        </w:rPr>
+      </w:pPr>
+      <w:r>
+        <w:rPr>
+          <w:rFonts w:ascii="Consolas" w:eastAsia="Times New Roman" w:hAnsi="Consolas" w:cs="Times New Roman"/>
+          <w:color w:val="CCCCCC"/>
+          <w:kern w:val="0"/>
+          <w:sz w:val="20"/>
+          <w:szCs w:val="20"/>
+          <w:lang w:val="en-US" w:eastAsia="it-IT"/>
+          <w14:ligatures w14:val="none"/>
+        </w:rPr>
+        <w:t xml:space="preserve">                    </w:t>
+      </w:r>
+      <w:r>
+        <w:rPr>
+          <w:rFonts w:ascii="Consolas" w:eastAsia="Times New Roman" w:hAnsi="Consolas" w:cs="Times New Roman"/>
+          <w:color w:val="9CDCFE"/>
+          <w:kern w:val="0"/>
+          <w:sz w:val="20"/>
+          <w:szCs w:val="20"/>
+          <w:lang w:val="en-US" w:eastAsia="it-IT"/>
+          <w14:ligatures w14:val="none"/>
+        </w:rPr>
+        <w:t>"month"</w:t>
+      </w:r>
+      <w:r>
+        <w:rPr>
+          <w:rFonts w:ascii="Consolas" w:eastAsia="Times New Roman" w:hAnsi="Consolas" w:cs="Times New Roman"/>
+          <w:color w:val="CCCCCC"/>
+          <w:kern w:val="0"/>
+          <w:sz w:val="20"/>
+          <w:szCs w:val="20"/>
+          <w:lang w:val="en-US" w:eastAsia="it-IT"/>
+          <w14:ligatures w14:val="none"/>
+        </w:rPr>
+        <w:t xml:space="preserve">: </w:t>
+      </w:r>
+      <w:r>
+        <w:rPr>
+          <w:rFonts w:ascii="Consolas" w:eastAsia="Times New Roman" w:hAnsi="Consolas" w:cs="Times New Roman"/>
+          <w:color w:val="B5CEA8"/>
+          <w:kern w:val="0"/>
+          <w:sz w:val="20"/>
+          <w:szCs w:val="20"/>
+          <w:lang w:val="en-US" w:eastAsia="it-IT"/>
+          <w14:ligatures w14:val="none"/>
+        </w:rPr>
+        <w:t>9</w:t>
+      </w:r>
+      <w:r>
+        <w:rPr>
+          <w:rFonts w:ascii="Consolas" w:eastAsia="Times New Roman" w:hAnsi="Consolas" w:cs="Times New Roman"/>
+          <w:color w:val="CCCCCC"/>
+          <w:kern w:val="0"/>
+          <w:sz w:val="20"/>
+          <w:szCs w:val="20"/>
+          <w:lang w:val="en-US" w:eastAsia="it-IT"/>
+          <w14:ligatures w14:val="none"/>
+        </w:rPr>
+        <w:t>,</w:t>
+      </w:r>
+    </w:p>
+    <w:p>
+      <w:pPr>
+        <w:shd w:val="clear" w:color="auto" w:fill="1F1F1F"/>
+        <w:spacing w:after="0" w:line="285" w:lineRule="atLeast"/>
+        <w:rPr>
+          <w:rFonts w:ascii="Consolas" w:eastAsia="Times New Roman" w:hAnsi="Consolas" w:cs="Times New Roman"/>
+          <w:color w:val="CCCCCC"/>
+          <w:kern w:val="0"/>
+          <w:sz w:val="20"/>
+          <w:szCs w:val="20"/>
+          <w:lang w:val="en-US" w:eastAsia="it-IT"/>
+          <w14:ligatures w14:val="none"/>
+        </w:rPr>
+      </w:pPr>
+      <w:r>
+        <w:rPr>
+          <w:rFonts w:ascii="Consolas" w:eastAsia="Times New Roman" w:hAnsi="Consolas" w:cs="Times New Roman"/>
+          <w:color w:val="CCCCCC"/>
+          <w:kern w:val="0"/>
+          <w:sz w:val="20"/>
+          <w:szCs w:val="20"/>
+          <w:lang w:val="en-US" w:eastAsia="it-IT"/>
+          <w14:ligatures w14:val="none"/>
+        </w:rPr>
+        <w:t xml:space="preserve">                    </w:t>
+      </w:r>
+      <w:r>
+        <w:rPr>
+          <w:rFonts w:ascii="Consolas" w:eastAsia="Times New Roman" w:hAnsi="Consolas" w:cs="Times New Roman"/>
+          <w:color w:val="9CDCFE"/>
+          <w:kern w:val="0"/>
+          <w:sz w:val="20"/>
+          <w:szCs w:val="20"/>
+          <w:lang w:val="en-US" w:eastAsia="it-IT"/>
+          <w14:ligatures w14:val="none"/>
+        </w:rPr>
+        <w:t>"</w:t>
+      </w:r>
+      <w:proofErr w:type="spellStart"/>
+      <w:r>
+        <w:rPr>
+          <w:rFonts w:ascii="Consolas" w:eastAsia="Times New Roman" w:hAnsi="Consolas" w:cs="Times New Roman"/>
+          <w:color w:val="9CDCFE"/>
+          <w:kern w:val="0"/>
+          <w:sz w:val="20"/>
+          <w:szCs w:val="20"/>
+          <w:lang w:val="en-US" w:eastAsia="it-IT"/>
+          <w14:ligatures w14:val="none"/>
+        </w:rPr>
+        <w:t>dayOfMonth</w:t>
+      </w:r>
+      <w:proofErr w:type="spellEnd"/>
+      <w:r>
+        <w:rPr>
+          <w:rFonts w:ascii="Consolas" w:eastAsia="Times New Roman" w:hAnsi="Consolas" w:cs="Times New Roman"/>
+          <w:color w:val="9CDCFE"/>
+          <w:kern w:val="0"/>
+          <w:sz w:val="20"/>
+          <w:szCs w:val="20"/>
+          <w:lang w:val="en-US" w:eastAsia="it-IT"/>
+          <w14:ligatures w14:val="none"/>
+        </w:rPr>
+        <w:t>"</w:t>
+      </w:r>
+      <w:r>
+        <w:rPr>
+          <w:rFonts w:ascii="Consolas" w:eastAsia="Times New Roman" w:hAnsi="Consolas" w:cs="Times New Roman"/>
+          <w:color w:val="CCCCCC"/>
+          <w:kern w:val="0"/>
+          <w:sz w:val="20"/>
+          <w:szCs w:val="20"/>
+          <w:lang w:val="en-US" w:eastAsia="it-IT"/>
+          <w14:ligatures w14:val="none"/>
+        </w:rPr>
+        <w:t xml:space="preserve">: </w:t>
+      </w:r>
+      <w:r>
+        <w:rPr>
+          <w:rFonts w:ascii="Consolas" w:eastAsia="Times New Roman" w:hAnsi="Consolas" w:cs="Times New Roman"/>
+          <w:color w:val="B5CEA8"/>
+          <w:kern w:val="0"/>
+          <w:sz w:val="20"/>
+          <w:szCs w:val="20"/>
+          <w:lang w:val="en-US" w:eastAsia="it-IT"/>
+          <w14:ligatures w14:val="none"/>
+        </w:rPr>
+        <w:t>26</w:t>
+      </w:r>
+      <w:r>
+        <w:rPr>
+          <w:rFonts w:ascii="Consolas" w:eastAsia="Times New Roman" w:hAnsi="Consolas" w:cs="Times New Roman"/>
+          <w:color w:val="CCCCCC"/>
+          <w:kern w:val="0"/>
+          <w:sz w:val="20"/>
+          <w:szCs w:val="20"/>
+          <w:lang w:val="en-US" w:eastAsia="it-IT"/>
+          <w14:ligatures w14:val="none"/>
+        </w:rPr>
+        <w:t>,</w:t>
+      </w:r>
+    </w:p>
+    <w:p>
+      <w:pPr>
+        <w:shd w:val="clear" w:color="auto" w:fill="1F1F1F"/>
+        <w:spacing w:after="0" w:line="285" w:lineRule="atLeast"/>
+        <w:rPr>
+          <w:rFonts w:ascii="Consolas" w:eastAsia="Times New Roman" w:hAnsi="Consolas" w:cs="Times New Roman"/>
+          <w:color w:val="CCCCCC"/>
+          <w:kern w:val="0"/>
+          <w:sz w:val="20"/>
+          <w:szCs w:val="20"/>
+          <w:lang w:val="en-US" w:eastAsia="it-IT"/>
+          <w14:ligatures w14:val="none"/>
+        </w:rPr>
+      </w:pPr>
+      <w:r>
+        <w:rPr>
+          <w:rFonts w:ascii="Consolas" w:eastAsia="Times New Roman" w:hAnsi="Consolas" w:cs="Times New Roman"/>
+          <w:color w:val="CCCCCC"/>
+          <w:kern w:val="0"/>
+          <w:sz w:val="20"/>
+          <w:szCs w:val="20"/>
+          <w:lang w:val="en-US" w:eastAsia="it-IT"/>
+          <w14:ligatures w14:val="none"/>
+        </w:rPr>
+        <w:t xml:space="preserve">                    </w:t>
+      </w:r>
+      <w:r>
+        <w:rPr>
+          <w:rFonts w:ascii="Consolas" w:eastAsia="Times New Roman" w:hAnsi="Consolas" w:cs="Times New Roman"/>
+          <w:color w:val="9CDCFE"/>
+          <w:kern w:val="0"/>
+          <w:sz w:val="20"/>
+          <w:szCs w:val="20"/>
+          <w:lang w:val="en-US" w:eastAsia="it-IT"/>
+          <w14:ligatures w14:val="none"/>
+        </w:rPr>
+        <w:t>"</w:t>
+      </w:r>
+      <w:proofErr w:type="spellStart"/>
+      <w:r>
+        <w:rPr>
+          <w:rFonts w:ascii="Consolas" w:eastAsia="Times New Roman" w:hAnsi="Consolas" w:cs="Times New Roman"/>
+          <w:color w:val="9CDCFE"/>
+          <w:kern w:val="0"/>
+          <w:sz w:val="20"/>
+          <w:szCs w:val="20"/>
+          <w:lang w:val="en-US" w:eastAsia="it-IT"/>
+          <w14:ligatures w14:val="none"/>
+        </w:rPr>
+        <w:t>hourOfDay</w:t>
+      </w:r>
+      <w:proofErr w:type="spellEnd"/>
+      <w:r>
+        <w:rPr>
+          <w:rFonts w:ascii="Consolas" w:eastAsia="Times New Roman" w:hAnsi="Consolas" w:cs="Times New Roman"/>
+          <w:color w:val="9CDCFE"/>
+          <w:kern w:val="0"/>
+          <w:sz w:val="20"/>
+          <w:szCs w:val="20"/>
+          <w:lang w:val="en-US" w:eastAsia="it-IT"/>
+          <w14:ligatures w14:val="none"/>
+        </w:rPr>
+        <w:t>"</w:t>
+      </w:r>
+      <w:r>
+        <w:rPr>
+          <w:rFonts w:ascii="Consolas" w:eastAsia="Times New Roman" w:hAnsi="Consolas" w:cs="Times New Roman"/>
+          <w:color w:val="CCCCCC"/>
+          <w:kern w:val="0"/>
+          <w:sz w:val="20"/>
+          <w:szCs w:val="20"/>
+          <w:lang w:val="en-US" w:eastAsia="it-IT"/>
+          <w14:ligatures w14:val="none"/>
+        </w:rPr>
+        <w:t xml:space="preserve">: </w:t>
+      </w:r>
+      <w:r>
+        <w:rPr>
+          <w:rFonts w:ascii="Consolas" w:eastAsia="Times New Roman" w:hAnsi="Consolas" w:cs="Times New Roman"/>
+          <w:color w:val="B5CEA8"/>
+          <w:kern w:val="0"/>
+          <w:sz w:val="20"/>
+          <w:szCs w:val="20"/>
+          <w:lang w:val="en-US" w:eastAsia="it-IT"/>
+          <w14:ligatures w14:val="none"/>
+        </w:rPr>
+        <w:t>17</w:t>
+      </w:r>
+      <w:r>
+        <w:rPr>
+          <w:rFonts w:ascii="Consolas" w:eastAsia="Times New Roman" w:hAnsi="Consolas" w:cs="Times New Roman"/>
+          <w:color w:val="CCCCCC"/>
+          <w:kern w:val="0"/>
+          <w:sz w:val="20"/>
+          <w:szCs w:val="20"/>
+          <w:lang w:val="en-US" w:eastAsia="it-IT"/>
+          <w14:ligatures w14:val="none"/>
+        </w:rPr>
+        <w:t>,</w:t>
+      </w:r>
+    </w:p>
+    <w:p>
+      <w:pPr>
+        <w:shd w:val="clear" w:color="auto" w:fill="1F1F1F"/>
+        <w:spacing w:after="0" w:line="285" w:lineRule="atLeast"/>
+        <w:rPr>
+          <w:rFonts w:ascii="Consolas" w:eastAsia="Times New Roman" w:hAnsi="Consolas" w:cs="Times New Roman"/>
+          <w:color w:val="CCCCCC"/>
+          <w:kern w:val="0"/>
+          <w:sz w:val="20"/>
+          <w:szCs w:val="20"/>
+          <w:lang w:val="en-US" w:eastAsia="it-IT"/>
+          <w14:ligatures w14:val="none"/>
+        </w:rPr>
+      </w:pPr>
+      <w:r>
+        <w:rPr>
+          <w:rFonts w:ascii="Consolas" w:eastAsia="Times New Roman" w:hAnsi="Consolas" w:cs="Times New Roman"/>
+          <w:color w:val="CCCCCC"/>
+          <w:kern w:val="0"/>
+          <w:sz w:val="20"/>
+          <w:szCs w:val="20"/>
+          <w:lang w:val="en-US" w:eastAsia="it-IT"/>
+          <w14:ligatures w14:val="none"/>
+        </w:rPr>
+        <w:t xml:space="preserve">                    </w:t>
+      </w:r>
+      <w:r>
+        <w:rPr>
+          <w:rFonts w:ascii="Consolas" w:eastAsia="Times New Roman" w:hAnsi="Consolas" w:cs="Times New Roman"/>
+          <w:color w:val="9CDCFE"/>
+          <w:kern w:val="0"/>
+          <w:sz w:val="20"/>
+          <w:szCs w:val="20"/>
+          <w:lang w:val="en-US" w:eastAsia="it-IT"/>
+          <w14:ligatures w14:val="none"/>
+        </w:rPr>
+        <w:t>"minute"</w:t>
+      </w:r>
+      <w:r>
+        <w:rPr>
+          <w:rFonts w:ascii="Consolas" w:eastAsia="Times New Roman" w:hAnsi="Consolas" w:cs="Times New Roman"/>
+          <w:color w:val="CCCCCC"/>
+          <w:kern w:val="0"/>
+          <w:sz w:val="20"/>
+          <w:szCs w:val="20"/>
+          <w:lang w:val="en-US" w:eastAsia="it-IT"/>
+          <w14:ligatures w14:val="none"/>
+        </w:rPr>
+        <w:t xml:space="preserve">: </w:t>
+      </w:r>
+      <w:r>
+        <w:rPr>
+          <w:rFonts w:ascii="Consolas" w:eastAsia="Times New Roman" w:hAnsi="Consolas" w:cs="Times New Roman"/>
+          <w:color w:val="B5CEA8"/>
+          <w:kern w:val="0"/>
+          <w:sz w:val="20"/>
+          <w:szCs w:val="20"/>
+          <w:lang w:val="en-US" w:eastAsia="it-IT"/>
+          <w14:ligatures w14:val="none"/>
+        </w:rPr>
+        <w:t>27</w:t>
+      </w:r>
+      <w:r>
+        <w:rPr>
+          <w:rFonts w:ascii="Consolas" w:eastAsia="Times New Roman" w:hAnsi="Consolas" w:cs="Times New Roman"/>
+          <w:color w:val="CCCCCC"/>
+          <w:kern w:val="0"/>
+          <w:sz w:val="20"/>
+          <w:szCs w:val="20"/>
+          <w:lang w:val="en-US" w:eastAsia="it-IT"/>
+          <w14:ligatures w14:val="none"/>
+        </w:rPr>
+        <w:t>,</w:t>
+      </w:r>
+    </w:p>
+    <w:p>
+      <w:pPr>
+        <w:shd w:val="clear" w:color="auto" w:fill="1F1F1F"/>
+        <w:spacing w:after="0" w:line="285" w:lineRule="atLeast"/>
+        <w:rPr>
+          <w:rFonts w:ascii="Consolas" w:eastAsia="Times New Roman" w:hAnsi="Consolas" w:cs="Times New Roman"/>
+          <w:color w:val="CCCCCC"/>
+          <w:kern w:val="0"/>
+          <w:sz w:val="20"/>
+          <w:szCs w:val="20"/>
+          <w:lang w:val="en-US" w:eastAsia="it-IT"/>
+          <w14:ligatures w14:val="none"/>
+        </w:rPr>
+      </w:pPr>
+      <w:r>
+        <w:rPr>
+          <w:rFonts w:ascii="Consolas" w:eastAsia="Times New Roman" w:hAnsi="Consolas" w:cs="Times New Roman"/>
+          <w:color w:val="CCCCCC"/>
+          <w:kern w:val="0"/>
+          <w:sz w:val="20"/>
+          <w:szCs w:val="20"/>
+          <w:lang w:val="en-US" w:eastAsia="it-IT"/>
+          <w14:ligatures w14:val="none"/>
+        </w:rPr>
+        <w:t xml:space="preserve">                    </w:t>
+      </w:r>
+      <w:r>
+        <w:rPr>
+          <w:rFonts w:ascii="Consolas" w:eastAsia="Times New Roman" w:hAnsi="Consolas" w:cs="Times New Roman"/>
+          <w:color w:val="9CDCFE"/>
+          <w:kern w:val="0"/>
+          <w:sz w:val="20"/>
+          <w:szCs w:val="20"/>
+          <w:lang w:val="en-US" w:eastAsia="it-IT"/>
+          <w14:ligatures w14:val="none"/>
+        </w:rPr>
+        <w:t>"second"</w:t>
+      </w:r>
+      <w:r>
+        <w:rPr>
+          <w:rFonts w:ascii="Consolas" w:eastAsia="Times New Roman" w:hAnsi="Consolas" w:cs="Times New Roman"/>
+          <w:color w:val="CCCCCC"/>
+          <w:kern w:val="0"/>
+          <w:sz w:val="20"/>
+          <w:szCs w:val="20"/>
+          <w:lang w:val="en-US" w:eastAsia="it-IT"/>
+          <w14:ligatures w14:val="none"/>
+        </w:rPr>
+        <w:t xml:space="preserve">: </w:t>
+      </w:r>
+      <w:r>
+        <w:rPr>
+          <w:rFonts w:ascii="Consolas" w:eastAsia="Times New Roman" w:hAnsi="Consolas" w:cs="Times New Roman"/>
+          <w:color w:val="B5CEA8"/>
+          <w:kern w:val="0"/>
+          <w:sz w:val="20"/>
+          <w:szCs w:val="20"/>
+          <w:lang w:val="en-US" w:eastAsia="it-IT"/>
+          <w14:ligatures w14:val="none"/>
+        </w:rPr>
+        <w:t>39</w:t>
+      </w:r>
+    </w:p>
+    <w:p>
+      <w:pPr>
+        <w:shd w:val="clear" w:color="auto" w:fill="1F1F1F"/>
+        <w:spacing w:after="0" w:line="285" w:lineRule="atLeast"/>
+        <w:rPr>
+          <w:rFonts w:ascii="Consolas" w:eastAsia="Times New Roman" w:hAnsi="Consolas" w:cs="Times New Roman"/>
+          <w:color w:val="CCCCCC"/>
+          <w:kern w:val="0"/>
+          <w:sz w:val="20"/>
+          <w:szCs w:val="20"/>
+          <w:lang w:val="en-US" w:eastAsia="it-IT"/>
+          <w14:ligatures w14:val="none"/>
+        </w:rPr>
+      </w:pPr>
+      <w:r>
+        <w:rPr>
+          <w:rFonts w:ascii="Consolas" w:eastAsia="Times New Roman" w:hAnsi="Consolas" w:cs="Times New Roman"/>
+          <w:color w:val="CCCCCC"/>
+          <w:kern w:val="0"/>
+          <w:sz w:val="20"/>
+          <w:szCs w:val="20"/>
+          <w:lang w:val="en-US" w:eastAsia="it-IT"/>
+          <w14:ligatures w14:val="none"/>
+        </w:rPr>
+        <w:t>                },</w:t>
+      </w:r>
+    </w:p>
+    <w:p>
+      <w:pPr>
+        <w:shd w:val="clear" w:color="auto" w:fill="1F1F1F"/>
+        <w:spacing w:after="0" w:line="285" w:lineRule="atLeast"/>
+        <w:rPr>
+          <w:rFonts w:ascii="Consolas" w:eastAsia="Times New Roman" w:hAnsi="Consolas" w:cs="Times New Roman"/>
+          <w:color w:val="CCCCCC"/>
+          <w:kern w:val="0"/>
+          <w:sz w:val="20"/>
+          <w:szCs w:val="20"/>
+          <w:lang w:val="en-US" w:eastAsia="it-IT"/>
+          <w14:ligatures w14:val="none"/>
+        </w:rPr>
+      </w:pPr>
+      <w:r>
+        <w:rPr>
+          <w:rFonts w:ascii="Consolas" w:eastAsia="Times New Roman" w:hAnsi="Consolas" w:cs="Times New Roman"/>
+          <w:color w:val="CCCCCC"/>
+          <w:kern w:val="0"/>
+          <w:sz w:val="20"/>
+          <w:szCs w:val="20"/>
+          <w:lang w:val="en-US" w:eastAsia="it-IT"/>
+          <w14:ligatures w14:val="none"/>
+        </w:rPr>
+        <w:t xml:space="preserve">                </w:t>
+      </w:r>
+      <w:r>
+        <w:rPr>
+          <w:rFonts w:ascii="Consolas" w:eastAsia="Times New Roman" w:hAnsi="Consolas" w:cs="Times New Roman"/>
+          <w:color w:val="9CDCFE"/>
+          <w:kern w:val="0"/>
+          <w:sz w:val="20"/>
+          <w:szCs w:val="20"/>
+          <w:lang w:val="en-US" w:eastAsia="it-IT"/>
+          <w14:ligatures w14:val="none"/>
+        </w:rPr>
+        <w:t>"income"</w:t>
+      </w:r>
+      <w:r>
+        <w:rPr>
+          <w:rFonts w:ascii="Consolas" w:eastAsia="Times New Roman" w:hAnsi="Consolas" w:cs="Times New Roman"/>
+          <w:color w:val="CCCCCC"/>
+          <w:kern w:val="0"/>
+          <w:sz w:val="20"/>
+          <w:szCs w:val="20"/>
+          <w:lang w:val="en-US" w:eastAsia="it-IT"/>
+          <w14:ligatures w14:val="none"/>
+        </w:rPr>
+        <w:t xml:space="preserve">: </w:t>
+      </w:r>
+      <w:r>
+        <w:rPr>
+          <w:rFonts w:ascii="Consolas" w:eastAsia="Times New Roman" w:hAnsi="Consolas" w:cs="Times New Roman"/>
+          <w:color w:val="569CD6"/>
+          <w:kern w:val="0"/>
+          <w:sz w:val="20"/>
+          <w:szCs w:val="20"/>
+          <w:lang w:val="en-US" w:eastAsia="it-IT"/>
+          <w14:ligatures w14:val="none"/>
+        </w:rPr>
+        <w:t>true</w:t>
+      </w:r>
+    </w:p>
+    <w:p>
+      <w:pPr>
+        <w:shd w:val="clear" w:color="auto" w:fill="1F1F1F"/>
+        <w:spacing w:after="0" w:line="285" w:lineRule="atLeast"/>
+        <w:rPr>
+          <w:rFonts w:ascii="Consolas" w:eastAsia="Times New Roman" w:hAnsi="Consolas" w:cs="Times New Roman"/>
+          <w:color w:val="CCCCCC"/>
+          <w:kern w:val="0"/>
+          <w:sz w:val="20"/>
+          <w:szCs w:val="20"/>
+          <w:lang w:val="en-US" w:eastAsia="it-IT"/>
+          <w14:ligatures w14:val="none"/>
+        </w:rPr>
+      </w:pPr>
+      <w:r>
+        <w:rPr>
+          <w:rFonts w:ascii="Consolas" w:eastAsia="Times New Roman" w:hAnsi="Consolas" w:cs="Times New Roman"/>
+          <w:color w:val="CCCCCC"/>
+          <w:kern w:val="0"/>
+          <w:sz w:val="20"/>
+          <w:szCs w:val="20"/>
+          <w:lang w:val="en-US" w:eastAsia="it-IT"/>
+          <w14:ligatures w14:val="none"/>
+        </w:rPr>
+        <w:t>            }</w:t>
+      </w:r>
+    </w:p>
+    <w:p>
+      <w:pPr>
+        <w:shd w:val="clear" w:color="auto" w:fill="1F1F1F"/>
+        <w:spacing w:after="0" w:line="285" w:lineRule="atLeast"/>
+        <w:rPr>
+          <w:rFonts w:ascii="Consolas" w:eastAsia="Times New Roman" w:hAnsi="Consolas" w:cs="Times New Roman"/>
+          <w:color w:val="CCCCCC"/>
+          <w:kern w:val="0"/>
+          <w:sz w:val="20"/>
+          <w:szCs w:val="20"/>
+          <w:lang w:val="en-US" w:eastAsia="it-IT"/>
+          <w14:ligatures w14:val="none"/>
+        </w:rPr>
+      </w:pPr>
+      <w:r>
+        <w:rPr>
+          <w:rFonts w:ascii="Consolas" w:eastAsia="Times New Roman" w:hAnsi="Consolas" w:cs="Times New Roman"/>
+          <w:color w:val="CCCCCC"/>
+          <w:kern w:val="0"/>
+          <w:sz w:val="20"/>
+          <w:szCs w:val="20"/>
+          <w:lang w:val="en-US" w:eastAsia="it-IT"/>
+          <w14:ligatures w14:val="none"/>
+        </w:rPr>
+        <w:t>        ],</w:t>
+      </w:r>
+    </w:p>
+    <w:p>
+      <w:pPr>
+        <w:shd w:val="clear" w:color="auto" w:fill="1F1F1F"/>
+        <w:spacing w:after="0" w:line="285" w:lineRule="atLeast"/>
+        <w:rPr>
+          <w:rFonts w:ascii="Consolas" w:eastAsia="Times New Roman" w:hAnsi="Consolas" w:cs="Times New Roman"/>
+          <w:color w:val="CCCCCC"/>
+          <w:kern w:val="0"/>
+          <w:sz w:val="20"/>
+          <w:szCs w:val="20"/>
+          <w:lang w:val="en-US" w:eastAsia="it-IT"/>
+          <w14:ligatures w14:val="none"/>
+        </w:rPr>
+      </w:pPr>
+      <w:r>
+        <w:rPr>
+          <w:rFonts w:ascii="Consolas" w:eastAsia="Times New Roman" w:hAnsi="Consolas" w:cs="Times New Roman"/>
+          <w:color w:val="CCCCCC"/>
+          <w:kern w:val="0"/>
+          <w:sz w:val="20"/>
+          <w:szCs w:val="20"/>
+          <w:lang w:val="en-US" w:eastAsia="it-IT"/>
+          <w14:ligatures w14:val="none"/>
+        </w:rPr>
+        <w:t xml:space="preserve">        </w:t>
+      </w:r>
+      <w:r>
+        <w:rPr>
+          <w:rFonts w:ascii="Consolas" w:eastAsia="Times New Roman" w:hAnsi="Consolas" w:cs="Times New Roman"/>
+          <w:color w:val="9CDCFE"/>
+          <w:kern w:val="0"/>
+          <w:sz w:val="20"/>
+          <w:szCs w:val="20"/>
+          <w:lang w:val="en-US" w:eastAsia="it-IT"/>
+          <w14:ligatures w14:val="none"/>
+        </w:rPr>
+        <w:t>"name"</w:t>
+      </w:r>
+      <w:r>
+        <w:rPr>
+          <w:rFonts w:ascii="Consolas" w:eastAsia="Times New Roman" w:hAnsi="Consolas" w:cs="Times New Roman"/>
+          <w:color w:val="CCCCCC"/>
+          <w:kern w:val="0"/>
+          <w:sz w:val="20"/>
+          <w:szCs w:val="20"/>
+          <w:lang w:val="en-US" w:eastAsia="it-IT"/>
+          <w14:ligatures w14:val="none"/>
+        </w:rPr>
+        <w:t xml:space="preserve">: </w:t>
+      </w:r>
+      <w:r>
+        <w:rPr>
+          <w:rFonts w:ascii="Consolas" w:eastAsia="Times New Roman" w:hAnsi="Consolas" w:cs="Times New Roman"/>
+          <w:color w:val="CE9178"/>
+          <w:kern w:val="0"/>
+          <w:sz w:val="20"/>
+          <w:szCs w:val="20"/>
+          <w:lang w:val="en-US" w:eastAsia="it-IT"/>
+          <w14:ligatures w14:val="none"/>
+        </w:rPr>
+        <w:t>"Cash"</w:t>
+      </w:r>
+    </w:p>
+    <w:p>
+      <w:pPr>
+        <w:shd w:val="clear" w:color="auto" w:fill="1F1F1F"/>
+        <w:spacing w:after="0" w:line="285" w:lineRule="atLeast"/>
+        <w:rPr>
+          <w:rFonts w:ascii="Consolas" w:eastAsia="Times New Roman" w:hAnsi="Consolas" w:cs="Times New Roman"/>
+          <w:color w:val="CCCCCC"/>
+          <w:kern w:val="0"/>
+          <w:sz w:val="20"/>
+          <w:szCs w:val="20"/>
+          <w:lang w:eastAsia="it-IT"/>
+          <w14:ligatures w14:val="none"/>
+        </w:rPr>
+      </w:pPr>
+      <w:r>
+        <w:rPr>
+          <w:rFonts w:ascii="Consolas" w:eastAsia="Times New Roman" w:hAnsi="Consolas" w:cs="Times New Roman"/>
+          <w:color w:val="CCCCCC"/>
+          <w:kern w:val="0"/>
+          <w:sz w:val="20"/>
+          <w:szCs w:val="20"/>
+          <w:lang w:val="en-US" w:eastAsia="it-IT"/>
+          <w14:ligatures w14:val="none"/>
+        </w:rPr>
+        <w:t xml:space="preserve">    </w:t>
+      </w:r>
+      <w:r>
+        <w:rPr>
+          <w:rFonts w:ascii="Consolas" w:eastAsia="Times New Roman" w:hAnsi="Consolas" w:cs="Times New Roman"/>
+          <w:color w:val="CCCCCC"/>
+          <w:kern w:val="0"/>
+          <w:sz w:val="20"/>
+          <w:szCs w:val="20"/>
+          <w:lang w:eastAsia="it-IT"/>
+          <w14:ligatures w14:val="none"/>
+        </w:rPr>
+        <w:t>}</w:t>
+      </w:r>
+    </w:p>
+    <w:p>
+      <w:pPr>
+        <w:shd w:val="clear" w:color="auto" w:fill="1F1F1F"/>
+        <w:spacing w:after="0" w:line="285" w:lineRule="atLeast"/>
+        <w:rPr>
+          <w:rFonts w:ascii="Consolas" w:eastAsia="Times New Roman" w:hAnsi="Consolas" w:cs="Times New Roman"/>
+          <w:color w:val="CCCCCC"/>
+          <w:kern w:val="0"/>
+          <w:sz w:val="20"/>
+          <w:szCs w:val="20"/>
+          <w:lang w:eastAsia="it-IT"/>
+          <w14:ligatures w14:val="none"/>
+        </w:rPr>
+      </w:pPr>
+      <w:r>
+        <w:rPr>
+          <w:rFonts w:ascii="Consolas" w:eastAsia="Times New Roman" w:hAnsi="Consolas" w:cs="Times New Roman"/>
+          <w:color w:val="CCCCCC"/>
+          <w:kern w:val="0"/>
+          <w:sz w:val="20"/>
+          <w:szCs w:val="20"/>
+          <w:lang w:eastAsia="it-IT"/>
+          <w14:ligatures w14:val="none"/>
+        </w:rPr>
+        <w:t>]</w:t>
+      </w:r>
+    </w:p>
+    <w:p>
+      <w:pPr>
+        <w:spacing w:line="276" w:lineRule="auto"/>
         <w:rPr>
           <w:noProof/>
         </w:rPr>
@@ -3388,7 +6276,7 @@
         </w:rPr>
         <w:lastRenderedPageBreak/>
         <w:drawing>
-          <wp:anchor distT="0" distB="0" distL="114300" distR="114300" simplePos="0" relativeHeight="251663360" behindDoc="1" locked="0" layoutInCell="1" allowOverlap="1" wp14:anchorId="0A00AA57" wp14:editId="3DF02A1F">
+          <wp:anchor distT="0" distB="0" distL="114300" distR="114300" simplePos="0" relativeHeight="251663360" behindDoc="1" locked="0" layoutInCell="1" allowOverlap="1" wp14:anchorId="0A00AA57" wp14:editId="1BB16F11">
             <wp:simplePos x="0" y="0"/>
             <wp:positionH relativeFrom="margin">
               <wp:posOffset>-646298</wp:posOffset>
@@ -3465,7 +6353,7 @@
           <w:szCs w:val="24"/>
         </w:rPr>
         <w:drawing>
-          <wp:anchor distT="0" distB="0" distL="114300" distR="114300" simplePos="0" relativeHeight="251664384" behindDoc="1" locked="0" layoutInCell="1" allowOverlap="1" wp14:anchorId="2ED9101D" wp14:editId="4D2FCD9F">
+          <wp:anchor distT="0" distB="0" distL="114300" distR="114300" simplePos="0" relativeHeight="251664384" behindDoc="1" locked="0" layoutInCell="1" allowOverlap="1" wp14:anchorId="2ED9101D" wp14:editId="3C797CB1">
             <wp:simplePos x="0" y="0"/>
             <wp:positionH relativeFrom="column">
               <wp:posOffset>4305</wp:posOffset>
@@ -3525,7 +6413,7 @@
     </w:p>
     <w:sectPr>
       <w:pgSz w:w="11906" w:h="16838"/>
-      <w:pgMar w:top="1417" w:right="1134" w:bottom="1134" w:left="1134" w:header="708" w:footer="708" w:gutter="0"/>
+      <w:pgMar w:top="1008" w:right="1008" w:bottom="1008" w:left="1008" w:header="706" w:footer="706" w:gutter="0"/>
       <w:cols w:space="708"/>
       <w:docGrid w:linePitch="360"/>
     </w:sectPr>

</xml_diff>